<commit_message>
Update BSBXCS404 AT2 - Risk Management Project_v2 By Richard Pountney.docx
</commit_message>
<xml_diff>
--- a/Informational Technology (Game Design)/Part 2/Contribute to cyber security risk management/BSBXCS404 AT2 - Risk Management Project_v2 By Richard Pountney.docx
+++ b/Informational Technology (Game Design)/Part 2/Contribute to cyber security risk management/BSBXCS404 AT2 - Risk Management Project_v2 By Richard Pountney.docx
@@ -1,6 +1,6 @@
 
 <file path=word/document.xml><?xml version="1.0" encoding="utf-8"?>
-<w:document xmlns:wpc="http://schemas.microsoft.com/office/word/2010/wordprocessingCanvas" xmlns:cx="http://schemas.microsoft.com/office/drawing/2014/chartex" xmlns:cx1="http://schemas.microsoft.com/office/drawing/2015/9/8/chartex" xmlns:mc="http://schemas.openxmlformats.org/markup-compatibility/2006" xmlns:o="urn:schemas-microsoft-com:office:office" xmlns:r="http://schemas.openxmlformats.org/officeDocument/2006/relationships" xmlns:m="http://schemas.openxmlformats.org/officeDocument/2006/math" xmlns:v="urn:schemas-microsoft-com:vml" xmlns:wp14="http://schemas.microsoft.com/office/word/2010/wordprocessingDrawing" xmlns:wp="http://schemas.openxmlformats.org/drawingml/2006/wordprocessingDrawing" xmlns:w10="urn:schemas-microsoft-com:office:word" xmlns:w="http://schemas.openxmlformats.org/wordprocessingml/2006/main" xmlns:w14="http://schemas.microsoft.com/office/word/2010/wordml" xmlns:w15="http://schemas.microsoft.com/office/word/2012/wordml" xmlns:w16se="http://schemas.microsoft.com/office/word/2015/wordml/symex" xmlns:wpg="http://schemas.microsoft.com/office/word/2010/wordprocessingGroup" xmlns:wpi="http://schemas.microsoft.com/office/word/2010/wordprocessingInk" xmlns:wne="http://schemas.microsoft.com/office/word/2006/wordml" xmlns:wps="http://schemas.microsoft.com/office/word/2010/wordprocessingShape" mc:Ignorable="w14 w15 w16se wp14">
+<w:document xmlns:wpc="http://schemas.microsoft.com/office/word/2010/wordprocessingCanvas" xmlns:cx="http://schemas.microsoft.com/office/drawing/2014/chartex" xmlns:cx1="http://schemas.microsoft.com/office/drawing/2015/9/8/chartex" xmlns:cx2="http://schemas.microsoft.com/office/drawing/2015/10/21/chartex" xmlns:cx3="http://schemas.microsoft.com/office/drawing/2016/5/9/chartex" xmlns:cx4="http://schemas.microsoft.com/office/drawing/2016/5/10/chartex" xmlns:cx5="http://schemas.microsoft.com/office/drawing/2016/5/11/chartex" xmlns:cx6="http://schemas.microsoft.com/office/drawing/2016/5/12/chartex" xmlns:cx7="http://schemas.microsoft.com/office/drawing/2016/5/13/chartex" xmlns:cx8="http://schemas.microsoft.com/office/drawing/2016/5/14/chartex" xmlns:mc="http://schemas.openxmlformats.org/markup-compatibility/2006" xmlns:aink="http://schemas.microsoft.com/office/drawing/2016/ink" xmlns:am3d="http://schemas.microsoft.com/office/drawing/2017/model3d" xmlns:o="urn:schemas-microsoft-com:office:office" xmlns:oel="http://schemas.microsoft.com/office/2019/extlst" xmlns:r="http://schemas.openxmlformats.org/officeDocument/2006/relationships" xmlns:m="http://schemas.openxmlformats.org/officeDocument/2006/math" xmlns:v="urn:schemas-microsoft-com:vml" xmlns:wp14="http://schemas.microsoft.com/office/word/2010/wordprocessingDrawing" xmlns:wp="http://schemas.openxmlformats.org/drawingml/2006/wordprocessingDrawing" xmlns:w10="urn:schemas-microsoft-com:office:word" xmlns:w="http://schemas.openxmlformats.org/wordprocessingml/2006/main" xmlns:w14="http://schemas.microsoft.com/office/word/2010/wordml" xmlns:w15="http://schemas.microsoft.com/office/word/2012/wordml" xmlns:w16cex="http://schemas.microsoft.com/office/word/2018/wordml/cex" xmlns:w16cid="http://schemas.microsoft.com/office/word/2016/wordml/cid" xmlns:w16="http://schemas.microsoft.com/office/word/2018/wordml" xmlns:w16sdtdh="http://schemas.microsoft.com/office/word/2020/wordml/sdtdatahash" xmlns:w16se="http://schemas.microsoft.com/office/word/2015/wordml/symex" xmlns:wpg="http://schemas.microsoft.com/office/word/2010/wordprocessingGroup" xmlns:wpi="http://schemas.microsoft.com/office/word/2010/wordprocessingInk" xmlns:wne="http://schemas.microsoft.com/office/word/2006/wordml" xmlns:wps="http://schemas.microsoft.com/office/word/2010/wordprocessingShape" mc:Ignorable="w14 w15 w16se w16cid w16 w16cex w16sdtdh wp14">
   <w:body>
     <w:tbl>
       <w:tblPr>
@@ -624,14 +624,11 @@
           </w:tcPr>
           <w:p>
             <w:pPr>
-              <w:widowControl/>
-              <w:rPr>
-                <w:rFonts w:ascii="Tahoma" w:hAnsi="Tahoma" w:cs="Tahoma"/>
-                <w:b/>
-                <w:snapToGrid/>
-                <w:sz w:val="20"/>
-              </w:rPr>
-            </w:pPr>
+              <w:pStyle w:val="MyStyle"/>
+            </w:pPr>
+            <w:r>
+              <w:t>Richard Pountney</w:t>
+            </w:r>
           </w:p>
         </w:tc>
         <w:tc>
@@ -672,13 +669,11 @@
           </w:tcPr>
           <w:p>
             <w:pPr>
-              <w:widowControl/>
-              <w:rPr>
-                <w:rFonts w:ascii="Tahoma" w:hAnsi="Tahoma" w:cs="Tahoma"/>
-                <w:snapToGrid/>
-                <w:sz w:val="20"/>
-              </w:rPr>
-            </w:pPr>
+              <w:pStyle w:val="MyStyle"/>
+            </w:pPr>
+            <w:r>
+              <w:t>30007736</w:t>
+            </w:r>
           </w:p>
         </w:tc>
       </w:tr>
@@ -743,13 +738,11 @@
           </w:p>
           <w:p>
             <w:pPr>
-              <w:widowControl/>
-              <w:rPr>
-                <w:rFonts w:ascii="Tahoma" w:hAnsi="Tahoma" w:cs="Tahoma"/>
-                <w:snapToGrid/>
-                <w:sz w:val="20"/>
-              </w:rPr>
-            </w:pPr>
+              <w:pStyle w:val="MySigning"/>
+            </w:pPr>
+            <w:r>
+              <w:t>RBP</w:t>
+            </w:r>
           </w:p>
           <w:p>
             <w:pPr>
@@ -963,7 +956,6 @@
                   <w14:uncheckedState w14:val="2610" w14:font="MS Gothic"/>
                 </w14:checkbox>
               </w:sdtPr>
-              <w:sdtEndPr/>
               <w:sdtContent>
                 <w:r>
                   <w:rPr>
@@ -1049,7 +1041,6 @@
                   <w14:uncheckedState w14:val="2610" w14:font="MS Gothic"/>
                 </w14:checkbox>
               </w:sdtPr>
-              <w:sdtEndPr/>
               <w:sdtContent>
                 <w:r>
                   <w:rPr>
@@ -1260,7 +1251,6 @@
                   <w14:uncheckedState w14:val="2610" w14:font="MS Gothic"/>
                 </w14:checkbox>
               </w:sdtPr>
-              <w:sdtEndPr/>
               <w:sdtContent>
                 <w:r>
                   <w:rPr>
@@ -1323,7 +1313,6 @@
                   <w14:uncheckedState w14:val="2610" w14:font="MS Gothic"/>
                 </w14:checkbox>
               </w:sdtPr>
-              <w:sdtEndPr/>
               <w:sdtContent>
                 <w:r>
                   <w:rPr>
@@ -7065,16 +7054,7 @@
                 <w:rFonts w:ascii="Tahoma" w:hAnsi="Tahoma" w:cs="Tahoma"/>
                 <w:sz w:val="20"/>
               </w:rPr>
-              <w:t>create a set of ste</w:t>
-            </w:r>
-            <w:bookmarkStart w:id="1" w:name="_GoBack"/>
-            <w:bookmarkEnd w:id="1"/>
-            <w:r>
-              <w:rPr>
-                <w:rFonts w:ascii="Tahoma" w:hAnsi="Tahoma" w:cs="Tahoma"/>
-                <w:sz w:val="20"/>
-              </w:rPr>
-              <w:t xml:space="preserve">p-by-step instructions to guide the </w:t>
+              <w:t xml:space="preserve">create a set of step-by-step instructions to guide the </w:t>
             </w:r>
             <w:r>
               <w:rPr>
@@ -7578,23 +7558,7 @@
                 <w:rFonts w:ascii="Tahoma" w:hAnsi="Tahoma" w:cs="Tahoma"/>
                 <w:sz w:val="20"/>
               </w:rPr>
-              <w:t xml:space="preserve">AV is set to </w:t>
-            </w:r>
-            <w:proofErr w:type="gramStart"/>
-            <w:r>
-              <w:rPr>
-                <w:rFonts w:ascii="Tahoma" w:hAnsi="Tahoma" w:cs="Tahoma"/>
-                <w:sz w:val="20"/>
-              </w:rPr>
-              <w:t>updated</w:t>
-            </w:r>
-            <w:proofErr w:type="gramEnd"/>
-            <w:r>
-              <w:rPr>
-                <w:rFonts w:ascii="Tahoma" w:hAnsi="Tahoma" w:cs="Tahoma"/>
-                <w:sz w:val="20"/>
-              </w:rPr>
-              <w:t xml:space="preserve"> and scan automatically based on the approved standards.</w:t>
+              <w:t>AV is set to updated and scan automatically based on the approved standards.</w:t>
             </w:r>
           </w:p>
           <w:p>
@@ -8306,7 +8270,7 @@
 </file>
 
 <file path=word/endnotes.xml><?xml version="1.0" encoding="utf-8"?>
-<w:endnotes xmlns:wpc="http://schemas.microsoft.com/office/word/2010/wordprocessingCanvas" xmlns:cx="http://schemas.microsoft.com/office/drawing/2014/chartex" xmlns:cx1="http://schemas.microsoft.com/office/drawing/2015/9/8/chartex" xmlns:mc="http://schemas.openxmlformats.org/markup-compatibility/2006" xmlns:o="urn:schemas-microsoft-com:office:office" xmlns:r="http://schemas.openxmlformats.org/officeDocument/2006/relationships" xmlns:m="http://schemas.openxmlformats.org/officeDocument/2006/math" xmlns:v="urn:schemas-microsoft-com:vml" xmlns:wp14="http://schemas.microsoft.com/office/word/2010/wordprocessingDrawing" xmlns:wp="http://schemas.openxmlformats.org/drawingml/2006/wordprocessingDrawing" xmlns:w10="urn:schemas-microsoft-com:office:word" xmlns:w="http://schemas.openxmlformats.org/wordprocessingml/2006/main" xmlns:w14="http://schemas.microsoft.com/office/word/2010/wordml" xmlns:w15="http://schemas.microsoft.com/office/word/2012/wordml" xmlns:w16se="http://schemas.microsoft.com/office/word/2015/wordml/symex" xmlns:wpg="http://schemas.microsoft.com/office/word/2010/wordprocessingGroup" xmlns:wpi="http://schemas.microsoft.com/office/word/2010/wordprocessingInk" xmlns:wne="http://schemas.microsoft.com/office/word/2006/wordml" xmlns:wps="http://schemas.microsoft.com/office/word/2010/wordprocessingShape" mc:Ignorable="w14 w15 w16se wp14">
+<w:endnotes xmlns:wpc="http://schemas.microsoft.com/office/word/2010/wordprocessingCanvas" xmlns:cx="http://schemas.microsoft.com/office/drawing/2014/chartex" xmlns:cx1="http://schemas.microsoft.com/office/drawing/2015/9/8/chartex" xmlns:cx2="http://schemas.microsoft.com/office/drawing/2015/10/21/chartex" xmlns:cx3="http://schemas.microsoft.com/office/drawing/2016/5/9/chartex" xmlns:cx4="http://schemas.microsoft.com/office/drawing/2016/5/10/chartex" xmlns:cx5="http://schemas.microsoft.com/office/drawing/2016/5/11/chartex" xmlns:cx6="http://schemas.microsoft.com/office/drawing/2016/5/12/chartex" xmlns:cx7="http://schemas.microsoft.com/office/drawing/2016/5/13/chartex" xmlns:cx8="http://schemas.microsoft.com/office/drawing/2016/5/14/chartex" xmlns:mc="http://schemas.openxmlformats.org/markup-compatibility/2006" xmlns:aink="http://schemas.microsoft.com/office/drawing/2016/ink" xmlns:am3d="http://schemas.microsoft.com/office/drawing/2017/model3d" xmlns:o="urn:schemas-microsoft-com:office:office" xmlns:oel="http://schemas.microsoft.com/office/2019/extlst" xmlns:r="http://schemas.openxmlformats.org/officeDocument/2006/relationships" xmlns:m="http://schemas.openxmlformats.org/officeDocument/2006/math" xmlns:v="urn:schemas-microsoft-com:vml" xmlns:wp14="http://schemas.microsoft.com/office/word/2010/wordprocessingDrawing" xmlns:wp="http://schemas.openxmlformats.org/drawingml/2006/wordprocessingDrawing" xmlns:w10="urn:schemas-microsoft-com:office:word" xmlns:w="http://schemas.openxmlformats.org/wordprocessingml/2006/main" xmlns:w14="http://schemas.microsoft.com/office/word/2010/wordml" xmlns:w15="http://schemas.microsoft.com/office/word/2012/wordml" xmlns:w16cex="http://schemas.microsoft.com/office/word/2018/wordml/cex" xmlns:w16cid="http://schemas.microsoft.com/office/word/2016/wordml/cid" xmlns:w16="http://schemas.microsoft.com/office/word/2018/wordml" xmlns:w16sdtdh="http://schemas.microsoft.com/office/word/2020/wordml/sdtdatahash" xmlns:w16se="http://schemas.microsoft.com/office/word/2015/wordml/symex" xmlns:wpg="http://schemas.microsoft.com/office/word/2010/wordprocessingGroup" xmlns:wpi="http://schemas.microsoft.com/office/word/2010/wordprocessingInk" xmlns:wne="http://schemas.microsoft.com/office/word/2006/wordml" xmlns:wps="http://schemas.microsoft.com/office/word/2010/wordprocessingShape" mc:Ignorable="w14 w15 w16se w16cid w16 w16cex w16sdtdh wp14">
   <w:endnote w:type="separator" w:id="-1">
     <w:p>
       <w:r>
@@ -8325,7 +8289,7 @@
 </file>
 
 <file path=word/footer1.xml><?xml version="1.0" encoding="utf-8"?>
-<w:ftr xmlns:wpc="http://schemas.microsoft.com/office/word/2010/wordprocessingCanvas" xmlns:cx="http://schemas.microsoft.com/office/drawing/2014/chartex" xmlns:cx1="http://schemas.microsoft.com/office/drawing/2015/9/8/chartex" xmlns:mc="http://schemas.openxmlformats.org/markup-compatibility/2006" xmlns:o="urn:schemas-microsoft-com:office:office" xmlns:r="http://schemas.openxmlformats.org/officeDocument/2006/relationships" xmlns:m="http://schemas.openxmlformats.org/officeDocument/2006/math" xmlns:v="urn:schemas-microsoft-com:vml" xmlns:wp14="http://schemas.microsoft.com/office/word/2010/wordprocessingDrawing" xmlns:wp="http://schemas.openxmlformats.org/drawingml/2006/wordprocessingDrawing" xmlns:w10="urn:schemas-microsoft-com:office:word" xmlns:w="http://schemas.openxmlformats.org/wordprocessingml/2006/main" xmlns:w14="http://schemas.microsoft.com/office/word/2010/wordml" xmlns:w15="http://schemas.microsoft.com/office/word/2012/wordml" xmlns:w16se="http://schemas.microsoft.com/office/word/2015/wordml/symex" xmlns:wpg="http://schemas.microsoft.com/office/word/2010/wordprocessingGroup" xmlns:wpi="http://schemas.microsoft.com/office/word/2010/wordprocessingInk" xmlns:wne="http://schemas.microsoft.com/office/word/2006/wordml" xmlns:wps="http://schemas.microsoft.com/office/word/2010/wordprocessingShape" mc:Ignorable="w14 w15 w16se wp14">
+<w:ftr xmlns:wpc="http://schemas.microsoft.com/office/word/2010/wordprocessingCanvas" xmlns:cx="http://schemas.microsoft.com/office/drawing/2014/chartex" xmlns:cx1="http://schemas.microsoft.com/office/drawing/2015/9/8/chartex" xmlns:cx2="http://schemas.microsoft.com/office/drawing/2015/10/21/chartex" xmlns:cx3="http://schemas.microsoft.com/office/drawing/2016/5/9/chartex" xmlns:cx4="http://schemas.microsoft.com/office/drawing/2016/5/10/chartex" xmlns:cx5="http://schemas.microsoft.com/office/drawing/2016/5/11/chartex" xmlns:cx6="http://schemas.microsoft.com/office/drawing/2016/5/12/chartex" xmlns:cx7="http://schemas.microsoft.com/office/drawing/2016/5/13/chartex" xmlns:cx8="http://schemas.microsoft.com/office/drawing/2016/5/14/chartex" xmlns:mc="http://schemas.openxmlformats.org/markup-compatibility/2006" xmlns:aink="http://schemas.microsoft.com/office/drawing/2016/ink" xmlns:am3d="http://schemas.microsoft.com/office/drawing/2017/model3d" xmlns:o="urn:schemas-microsoft-com:office:office" xmlns:oel="http://schemas.microsoft.com/office/2019/extlst" xmlns:r="http://schemas.openxmlformats.org/officeDocument/2006/relationships" xmlns:m="http://schemas.openxmlformats.org/officeDocument/2006/math" xmlns:v="urn:schemas-microsoft-com:vml" xmlns:wp14="http://schemas.microsoft.com/office/word/2010/wordprocessingDrawing" xmlns:wp="http://schemas.openxmlformats.org/drawingml/2006/wordprocessingDrawing" xmlns:w10="urn:schemas-microsoft-com:office:word" xmlns:w="http://schemas.openxmlformats.org/wordprocessingml/2006/main" xmlns:w14="http://schemas.microsoft.com/office/word/2010/wordml" xmlns:w15="http://schemas.microsoft.com/office/word/2012/wordml" xmlns:w16cex="http://schemas.microsoft.com/office/word/2018/wordml/cex" xmlns:w16cid="http://schemas.microsoft.com/office/word/2016/wordml/cid" xmlns:w16="http://schemas.microsoft.com/office/word/2018/wordml" xmlns:w16sdtdh="http://schemas.microsoft.com/office/word/2020/wordml/sdtdatahash" xmlns:w16se="http://schemas.microsoft.com/office/word/2015/wordml/symex" xmlns:wpg="http://schemas.microsoft.com/office/word/2010/wordprocessingGroup" xmlns:wpi="http://schemas.microsoft.com/office/word/2010/wordprocessingInk" xmlns:wne="http://schemas.microsoft.com/office/word/2006/wordml" xmlns:wps="http://schemas.microsoft.com/office/word/2010/wordprocessingShape" mc:Ignorable="w14 w15 w16se w16cid w16 w16cex w16sdtdh wp14">
   <w:p>
     <w:pPr>
       <w:pStyle w:val="Footer"/>
@@ -8572,7 +8536,7 @@
 </file>
 
 <file path=word/footnotes.xml><?xml version="1.0" encoding="utf-8"?>
-<w:footnotes xmlns:wpc="http://schemas.microsoft.com/office/word/2010/wordprocessingCanvas" xmlns:cx="http://schemas.microsoft.com/office/drawing/2014/chartex" xmlns:cx1="http://schemas.microsoft.com/office/drawing/2015/9/8/chartex" xmlns:mc="http://schemas.openxmlformats.org/markup-compatibility/2006" xmlns:o="urn:schemas-microsoft-com:office:office" xmlns:r="http://schemas.openxmlformats.org/officeDocument/2006/relationships" xmlns:m="http://schemas.openxmlformats.org/officeDocument/2006/math" xmlns:v="urn:schemas-microsoft-com:vml" xmlns:wp14="http://schemas.microsoft.com/office/word/2010/wordprocessingDrawing" xmlns:wp="http://schemas.openxmlformats.org/drawingml/2006/wordprocessingDrawing" xmlns:w10="urn:schemas-microsoft-com:office:word" xmlns:w="http://schemas.openxmlformats.org/wordprocessingml/2006/main" xmlns:w14="http://schemas.microsoft.com/office/word/2010/wordml" xmlns:w15="http://schemas.microsoft.com/office/word/2012/wordml" xmlns:w16se="http://schemas.microsoft.com/office/word/2015/wordml/symex" xmlns:wpg="http://schemas.microsoft.com/office/word/2010/wordprocessingGroup" xmlns:wpi="http://schemas.microsoft.com/office/word/2010/wordprocessingInk" xmlns:wne="http://schemas.microsoft.com/office/word/2006/wordml" xmlns:wps="http://schemas.microsoft.com/office/word/2010/wordprocessingShape" mc:Ignorable="w14 w15 w16se wp14">
+<w:footnotes xmlns:wpc="http://schemas.microsoft.com/office/word/2010/wordprocessingCanvas" xmlns:cx="http://schemas.microsoft.com/office/drawing/2014/chartex" xmlns:cx1="http://schemas.microsoft.com/office/drawing/2015/9/8/chartex" xmlns:cx2="http://schemas.microsoft.com/office/drawing/2015/10/21/chartex" xmlns:cx3="http://schemas.microsoft.com/office/drawing/2016/5/9/chartex" xmlns:cx4="http://schemas.microsoft.com/office/drawing/2016/5/10/chartex" xmlns:cx5="http://schemas.microsoft.com/office/drawing/2016/5/11/chartex" xmlns:cx6="http://schemas.microsoft.com/office/drawing/2016/5/12/chartex" xmlns:cx7="http://schemas.microsoft.com/office/drawing/2016/5/13/chartex" xmlns:cx8="http://schemas.microsoft.com/office/drawing/2016/5/14/chartex" xmlns:mc="http://schemas.openxmlformats.org/markup-compatibility/2006" xmlns:aink="http://schemas.microsoft.com/office/drawing/2016/ink" xmlns:am3d="http://schemas.microsoft.com/office/drawing/2017/model3d" xmlns:o="urn:schemas-microsoft-com:office:office" xmlns:oel="http://schemas.microsoft.com/office/2019/extlst" xmlns:r="http://schemas.openxmlformats.org/officeDocument/2006/relationships" xmlns:m="http://schemas.openxmlformats.org/officeDocument/2006/math" xmlns:v="urn:schemas-microsoft-com:vml" xmlns:wp14="http://schemas.microsoft.com/office/word/2010/wordprocessingDrawing" xmlns:wp="http://schemas.openxmlformats.org/drawingml/2006/wordprocessingDrawing" xmlns:w10="urn:schemas-microsoft-com:office:word" xmlns:w="http://schemas.openxmlformats.org/wordprocessingml/2006/main" xmlns:w14="http://schemas.microsoft.com/office/word/2010/wordml" xmlns:w15="http://schemas.microsoft.com/office/word/2012/wordml" xmlns:w16cex="http://schemas.microsoft.com/office/word/2018/wordml/cex" xmlns:w16cid="http://schemas.microsoft.com/office/word/2016/wordml/cid" xmlns:w16="http://schemas.microsoft.com/office/word/2018/wordml" xmlns:w16sdtdh="http://schemas.microsoft.com/office/word/2020/wordml/sdtdatahash" xmlns:w16se="http://schemas.microsoft.com/office/word/2015/wordml/symex" xmlns:wpg="http://schemas.microsoft.com/office/word/2010/wordprocessingGroup" xmlns:wpi="http://schemas.microsoft.com/office/word/2010/wordprocessingInk" xmlns:wne="http://schemas.microsoft.com/office/word/2006/wordml" xmlns:wps="http://schemas.microsoft.com/office/word/2010/wordprocessingShape" mc:Ignorable="w14 w15 w16se w16cid w16 w16cex w16sdtdh wp14">
   <w:footnote w:type="separator" w:id="-1">
     <w:p>
       <w:r>
@@ -8591,7 +8555,7 @@
 </file>
 
 <file path=word/header1.xml><?xml version="1.0" encoding="utf-8"?>
-<w:hdr xmlns:wpc="http://schemas.microsoft.com/office/word/2010/wordprocessingCanvas" xmlns:cx="http://schemas.microsoft.com/office/drawing/2014/chartex" xmlns:cx1="http://schemas.microsoft.com/office/drawing/2015/9/8/chartex" xmlns:mc="http://schemas.openxmlformats.org/markup-compatibility/2006" xmlns:o="urn:schemas-microsoft-com:office:office" xmlns:r="http://schemas.openxmlformats.org/officeDocument/2006/relationships" xmlns:m="http://schemas.openxmlformats.org/officeDocument/2006/math" xmlns:v="urn:schemas-microsoft-com:vml" xmlns:wp14="http://schemas.microsoft.com/office/word/2010/wordprocessingDrawing" xmlns:wp="http://schemas.openxmlformats.org/drawingml/2006/wordprocessingDrawing" xmlns:w10="urn:schemas-microsoft-com:office:word" xmlns:w="http://schemas.openxmlformats.org/wordprocessingml/2006/main" xmlns:w14="http://schemas.microsoft.com/office/word/2010/wordml" xmlns:w15="http://schemas.microsoft.com/office/word/2012/wordml" xmlns:w16se="http://schemas.microsoft.com/office/word/2015/wordml/symex" xmlns:wpg="http://schemas.microsoft.com/office/word/2010/wordprocessingGroup" xmlns:wpi="http://schemas.microsoft.com/office/word/2010/wordprocessingInk" xmlns:wne="http://schemas.microsoft.com/office/word/2006/wordml" xmlns:wps="http://schemas.microsoft.com/office/word/2010/wordprocessingShape" mc:Ignorable="w14 w15 w16se wp14">
+<w:hdr xmlns:wpc="http://schemas.microsoft.com/office/word/2010/wordprocessingCanvas" xmlns:cx="http://schemas.microsoft.com/office/drawing/2014/chartex" xmlns:cx1="http://schemas.microsoft.com/office/drawing/2015/9/8/chartex" xmlns:cx2="http://schemas.microsoft.com/office/drawing/2015/10/21/chartex" xmlns:cx3="http://schemas.microsoft.com/office/drawing/2016/5/9/chartex" xmlns:cx4="http://schemas.microsoft.com/office/drawing/2016/5/10/chartex" xmlns:cx5="http://schemas.microsoft.com/office/drawing/2016/5/11/chartex" xmlns:cx6="http://schemas.microsoft.com/office/drawing/2016/5/12/chartex" xmlns:cx7="http://schemas.microsoft.com/office/drawing/2016/5/13/chartex" xmlns:cx8="http://schemas.microsoft.com/office/drawing/2016/5/14/chartex" xmlns:mc="http://schemas.openxmlformats.org/markup-compatibility/2006" xmlns:aink="http://schemas.microsoft.com/office/drawing/2016/ink" xmlns:am3d="http://schemas.microsoft.com/office/drawing/2017/model3d" xmlns:o="urn:schemas-microsoft-com:office:office" xmlns:oel="http://schemas.microsoft.com/office/2019/extlst" xmlns:r="http://schemas.openxmlformats.org/officeDocument/2006/relationships" xmlns:m="http://schemas.openxmlformats.org/officeDocument/2006/math" xmlns:v="urn:schemas-microsoft-com:vml" xmlns:wp14="http://schemas.microsoft.com/office/word/2010/wordprocessingDrawing" xmlns:wp="http://schemas.openxmlformats.org/drawingml/2006/wordprocessingDrawing" xmlns:w10="urn:schemas-microsoft-com:office:word" xmlns:w="http://schemas.openxmlformats.org/wordprocessingml/2006/main" xmlns:w14="http://schemas.microsoft.com/office/word/2010/wordml" xmlns:w15="http://schemas.microsoft.com/office/word/2012/wordml" xmlns:w16cex="http://schemas.microsoft.com/office/word/2018/wordml/cex" xmlns:w16cid="http://schemas.microsoft.com/office/word/2016/wordml/cid" xmlns:w16="http://schemas.microsoft.com/office/word/2018/wordml" xmlns:w16sdtdh="http://schemas.microsoft.com/office/word/2020/wordml/sdtdatahash" xmlns:w16se="http://schemas.microsoft.com/office/word/2015/wordml/symex" xmlns:wpg="http://schemas.microsoft.com/office/word/2010/wordprocessingGroup" xmlns:wpi="http://schemas.microsoft.com/office/word/2010/wordprocessingInk" xmlns:wne="http://schemas.microsoft.com/office/word/2006/wordml" xmlns:wps="http://schemas.microsoft.com/office/word/2010/wordprocessingShape" mc:Ignorable="w14 w15 w16se w16cid w16 w16cex w16sdtdh wp14">
   <w:p>
     <w:pPr>
       <w:pStyle w:val="Title"/>
@@ -8685,7 +8649,7 @@
 </file>
 
 <file path=word/header2.xml><?xml version="1.0" encoding="utf-8"?>
-<w:hdr xmlns:wpc="http://schemas.microsoft.com/office/word/2010/wordprocessingCanvas" xmlns:cx="http://schemas.microsoft.com/office/drawing/2014/chartex" xmlns:cx1="http://schemas.microsoft.com/office/drawing/2015/9/8/chartex" xmlns:mc="http://schemas.openxmlformats.org/markup-compatibility/2006" xmlns:o="urn:schemas-microsoft-com:office:office" xmlns:r="http://schemas.openxmlformats.org/officeDocument/2006/relationships" xmlns:m="http://schemas.openxmlformats.org/officeDocument/2006/math" xmlns:v="urn:schemas-microsoft-com:vml" xmlns:wp14="http://schemas.microsoft.com/office/word/2010/wordprocessingDrawing" xmlns:wp="http://schemas.openxmlformats.org/drawingml/2006/wordprocessingDrawing" xmlns:w10="urn:schemas-microsoft-com:office:word" xmlns:w="http://schemas.openxmlformats.org/wordprocessingml/2006/main" xmlns:w14="http://schemas.microsoft.com/office/word/2010/wordml" xmlns:w15="http://schemas.microsoft.com/office/word/2012/wordml" xmlns:w16se="http://schemas.microsoft.com/office/word/2015/wordml/symex" xmlns:wpg="http://schemas.microsoft.com/office/word/2010/wordprocessingGroup" xmlns:wpi="http://schemas.microsoft.com/office/word/2010/wordprocessingInk" xmlns:wne="http://schemas.microsoft.com/office/word/2006/wordml" xmlns:wps="http://schemas.microsoft.com/office/word/2010/wordprocessingShape" mc:Ignorable="w14 w15 w16se wp14">
+<w:hdr xmlns:wpc="http://schemas.microsoft.com/office/word/2010/wordprocessingCanvas" xmlns:cx="http://schemas.microsoft.com/office/drawing/2014/chartex" xmlns:cx1="http://schemas.microsoft.com/office/drawing/2015/9/8/chartex" xmlns:cx2="http://schemas.microsoft.com/office/drawing/2015/10/21/chartex" xmlns:cx3="http://schemas.microsoft.com/office/drawing/2016/5/9/chartex" xmlns:cx4="http://schemas.microsoft.com/office/drawing/2016/5/10/chartex" xmlns:cx5="http://schemas.microsoft.com/office/drawing/2016/5/11/chartex" xmlns:cx6="http://schemas.microsoft.com/office/drawing/2016/5/12/chartex" xmlns:cx7="http://schemas.microsoft.com/office/drawing/2016/5/13/chartex" xmlns:cx8="http://schemas.microsoft.com/office/drawing/2016/5/14/chartex" xmlns:mc="http://schemas.openxmlformats.org/markup-compatibility/2006" xmlns:aink="http://schemas.microsoft.com/office/drawing/2016/ink" xmlns:am3d="http://schemas.microsoft.com/office/drawing/2017/model3d" xmlns:o="urn:schemas-microsoft-com:office:office" xmlns:oel="http://schemas.microsoft.com/office/2019/extlst" xmlns:r="http://schemas.openxmlformats.org/officeDocument/2006/relationships" xmlns:m="http://schemas.openxmlformats.org/officeDocument/2006/math" xmlns:v="urn:schemas-microsoft-com:vml" xmlns:wp14="http://schemas.microsoft.com/office/word/2010/wordprocessingDrawing" xmlns:wp="http://schemas.openxmlformats.org/drawingml/2006/wordprocessingDrawing" xmlns:w10="urn:schemas-microsoft-com:office:word" xmlns:w="http://schemas.openxmlformats.org/wordprocessingml/2006/main" xmlns:w14="http://schemas.microsoft.com/office/word/2010/wordml" xmlns:w15="http://schemas.microsoft.com/office/word/2012/wordml" xmlns:w16cex="http://schemas.microsoft.com/office/word/2018/wordml/cex" xmlns:w16cid="http://schemas.microsoft.com/office/word/2016/wordml/cid" xmlns:w16="http://schemas.microsoft.com/office/word/2018/wordml" xmlns:w16sdtdh="http://schemas.microsoft.com/office/word/2020/wordml/sdtdatahash" xmlns:w16se="http://schemas.microsoft.com/office/word/2015/wordml/symex" xmlns:wpg="http://schemas.microsoft.com/office/word/2010/wordprocessingGroup" xmlns:wpi="http://schemas.microsoft.com/office/word/2010/wordprocessingInk" xmlns:wne="http://schemas.microsoft.com/office/word/2006/wordml" xmlns:wps="http://schemas.microsoft.com/office/word/2010/wordprocessingShape" mc:Ignorable="w14 w15 w16se w16cid w16 w16cex w16sdtdh wp14">
   <w:p>
     <w:pPr>
       <w:pStyle w:val="Title"/>
@@ -8779,7 +8743,7 @@
 </file>
 
 <file path=word/numbering.xml><?xml version="1.0" encoding="utf-8"?>
-<w:numbering xmlns:wpc="http://schemas.microsoft.com/office/word/2010/wordprocessingCanvas" xmlns:cx="http://schemas.microsoft.com/office/drawing/2014/chartex" xmlns:cx1="http://schemas.microsoft.com/office/drawing/2015/9/8/chartex" xmlns:mc="http://schemas.openxmlformats.org/markup-compatibility/2006" xmlns:o="urn:schemas-microsoft-com:office:office" xmlns:r="http://schemas.openxmlformats.org/officeDocument/2006/relationships" xmlns:m="http://schemas.openxmlformats.org/officeDocument/2006/math" xmlns:v="urn:schemas-microsoft-com:vml" xmlns:wp14="http://schemas.microsoft.com/office/word/2010/wordprocessingDrawing" xmlns:wp="http://schemas.openxmlformats.org/drawingml/2006/wordprocessingDrawing" xmlns:w10="urn:schemas-microsoft-com:office:word" xmlns:w="http://schemas.openxmlformats.org/wordprocessingml/2006/main" xmlns:w14="http://schemas.microsoft.com/office/word/2010/wordml" xmlns:w15="http://schemas.microsoft.com/office/word/2012/wordml" xmlns:w16se="http://schemas.microsoft.com/office/word/2015/wordml/symex" xmlns:wpg="http://schemas.microsoft.com/office/word/2010/wordprocessingGroup" xmlns:wpi="http://schemas.microsoft.com/office/word/2010/wordprocessingInk" xmlns:wne="http://schemas.microsoft.com/office/word/2006/wordml" xmlns:wps="http://schemas.microsoft.com/office/word/2010/wordprocessingShape" mc:Ignorable="w14 w15 w16se wp14">
+<w:numbering xmlns:wpc="http://schemas.microsoft.com/office/word/2010/wordprocessingCanvas" xmlns:cx="http://schemas.microsoft.com/office/drawing/2014/chartex" xmlns:cx1="http://schemas.microsoft.com/office/drawing/2015/9/8/chartex" xmlns:cx2="http://schemas.microsoft.com/office/drawing/2015/10/21/chartex" xmlns:cx3="http://schemas.microsoft.com/office/drawing/2016/5/9/chartex" xmlns:cx4="http://schemas.microsoft.com/office/drawing/2016/5/10/chartex" xmlns:cx5="http://schemas.microsoft.com/office/drawing/2016/5/11/chartex" xmlns:cx6="http://schemas.microsoft.com/office/drawing/2016/5/12/chartex" xmlns:cx7="http://schemas.microsoft.com/office/drawing/2016/5/13/chartex" xmlns:cx8="http://schemas.microsoft.com/office/drawing/2016/5/14/chartex" xmlns:mc="http://schemas.openxmlformats.org/markup-compatibility/2006" xmlns:aink="http://schemas.microsoft.com/office/drawing/2016/ink" xmlns:am3d="http://schemas.microsoft.com/office/drawing/2017/model3d" xmlns:o="urn:schemas-microsoft-com:office:office" xmlns:oel="http://schemas.microsoft.com/office/2019/extlst" xmlns:r="http://schemas.openxmlformats.org/officeDocument/2006/relationships" xmlns:m="http://schemas.openxmlformats.org/officeDocument/2006/math" xmlns:v="urn:schemas-microsoft-com:vml" xmlns:wp14="http://schemas.microsoft.com/office/word/2010/wordprocessingDrawing" xmlns:wp="http://schemas.openxmlformats.org/drawingml/2006/wordprocessingDrawing" xmlns:w10="urn:schemas-microsoft-com:office:word" xmlns:w="http://schemas.openxmlformats.org/wordprocessingml/2006/main" xmlns:w14="http://schemas.microsoft.com/office/word/2010/wordml" xmlns:w15="http://schemas.microsoft.com/office/word/2012/wordml" xmlns:w16cex="http://schemas.microsoft.com/office/word/2018/wordml/cex" xmlns:w16cid="http://schemas.microsoft.com/office/word/2016/wordml/cid" xmlns:w16="http://schemas.microsoft.com/office/word/2018/wordml" xmlns:w16sdtdh="http://schemas.microsoft.com/office/word/2020/wordml/sdtdatahash" xmlns:w16se="http://schemas.microsoft.com/office/word/2015/wordml/symex" xmlns:wpg="http://schemas.microsoft.com/office/word/2010/wordprocessingGroup" xmlns:wpi="http://schemas.microsoft.com/office/word/2010/wordprocessingInk" xmlns:wne="http://schemas.microsoft.com/office/word/2006/wordml" xmlns:wps="http://schemas.microsoft.com/office/word/2010/wordprocessingShape" mc:Ignorable="w14 w15 w16se w16cid w16 w16cex w16sdtdh wp14">
   <w:abstractNum w:abstractNumId="0" w15:restartNumberingAfterBreak="0">
     <w:nsid w:val="03BC7170"/>
     <w:multiLevelType w:val="multilevel"/>
@@ -12849,134 +12813,134 @@
       </w:rPr>
     </w:lvl>
   </w:abstractNum>
-  <w:num w:numId="1">
+  <w:num w:numId="1" w16cid:durableId="362828657">
     <w:abstractNumId w:val="6"/>
   </w:num>
-  <w:num w:numId="2">
+  <w:num w:numId="2" w16cid:durableId="1082139976">
     <w:abstractNumId w:val="11"/>
   </w:num>
-  <w:num w:numId="3">
+  <w:num w:numId="3" w16cid:durableId="1043753351">
     <w:abstractNumId w:val="21"/>
   </w:num>
-  <w:num w:numId="4">
+  <w:num w:numId="4" w16cid:durableId="502431164">
     <w:abstractNumId w:val="3"/>
   </w:num>
-  <w:num w:numId="5">
+  <w:num w:numId="5" w16cid:durableId="407576459">
     <w:abstractNumId w:val="30"/>
   </w:num>
-  <w:num w:numId="6">
+  <w:num w:numId="6" w16cid:durableId="1505825890">
     <w:abstractNumId w:val="20"/>
   </w:num>
-  <w:num w:numId="7">
+  <w:num w:numId="7" w16cid:durableId="1941990375">
     <w:abstractNumId w:val="8"/>
   </w:num>
-  <w:num w:numId="8">
+  <w:num w:numId="8" w16cid:durableId="281965372">
     <w:abstractNumId w:val="1"/>
   </w:num>
-  <w:num w:numId="9">
+  <w:num w:numId="9" w16cid:durableId="1809396151">
     <w:abstractNumId w:val="16"/>
   </w:num>
-  <w:num w:numId="10">
+  <w:num w:numId="10" w16cid:durableId="647318650">
     <w:abstractNumId w:val="18"/>
   </w:num>
-  <w:num w:numId="11">
+  <w:num w:numId="11" w16cid:durableId="926420809">
     <w:abstractNumId w:val="27"/>
   </w:num>
-  <w:num w:numId="12">
+  <w:num w:numId="12" w16cid:durableId="563948014">
     <w:abstractNumId w:val="22"/>
   </w:num>
-  <w:num w:numId="13">
+  <w:num w:numId="13" w16cid:durableId="402990119">
     <w:abstractNumId w:val="38"/>
   </w:num>
-  <w:num w:numId="14">
+  <w:num w:numId="14" w16cid:durableId="297075819">
     <w:abstractNumId w:val="13"/>
   </w:num>
-  <w:num w:numId="15">
+  <w:num w:numId="15" w16cid:durableId="400100412">
     <w:abstractNumId w:val="37"/>
   </w:num>
-  <w:num w:numId="16">
+  <w:num w:numId="16" w16cid:durableId="1799491477">
     <w:abstractNumId w:val="2"/>
   </w:num>
-  <w:num w:numId="17">
+  <w:num w:numId="17" w16cid:durableId="186792745">
     <w:abstractNumId w:val="39"/>
   </w:num>
-  <w:num w:numId="18">
+  <w:num w:numId="18" w16cid:durableId="702900436">
     <w:abstractNumId w:val="10"/>
   </w:num>
-  <w:num w:numId="19">
+  <w:num w:numId="19" w16cid:durableId="1624846485">
     <w:abstractNumId w:val="7"/>
   </w:num>
-  <w:num w:numId="20">
+  <w:num w:numId="20" w16cid:durableId="1721053411">
     <w:abstractNumId w:val="33"/>
   </w:num>
-  <w:num w:numId="21">
+  <w:num w:numId="21" w16cid:durableId="402604831">
     <w:abstractNumId w:val="0"/>
   </w:num>
-  <w:num w:numId="22">
+  <w:num w:numId="22" w16cid:durableId="831289049">
     <w:abstractNumId w:val="32"/>
   </w:num>
-  <w:num w:numId="23">
+  <w:num w:numId="23" w16cid:durableId="199054363">
     <w:abstractNumId w:val="5"/>
   </w:num>
-  <w:num w:numId="24">
+  <w:num w:numId="24" w16cid:durableId="420109405">
     <w:abstractNumId w:val="23"/>
   </w:num>
-  <w:num w:numId="25">
+  <w:num w:numId="25" w16cid:durableId="1595625969">
     <w:abstractNumId w:val="29"/>
   </w:num>
-  <w:num w:numId="26">
+  <w:num w:numId="26" w16cid:durableId="1877112594">
     <w:abstractNumId w:val="17"/>
   </w:num>
-  <w:num w:numId="27">
+  <w:num w:numId="27" w16cid:durableId="1839615858">
     <w:abstractNumId w:val="24"/>
   </w:num>
-  <w:num w:numId="28">
+  <w:num w:numId="28" w16cid:durableId="463163103">
     <w:abstractNumId w:val="31"/>
   </w:num>
-  <w:num w:numId="29">
+  <w:num w:numId="29" w16cid:durableId="2120831636">
     <w:abstractNumId w:val="15"/>
   </w:num>
-  <w:num w:numId="30">
+  <w:num w:numId="30" w16cid:durableId="1080978750">
     <w:abstractNumId w:val="34"/>
   </w:num>
-  <w:num w:numId="31">
+  <w:num w:numId="31" w16cid:durableId="855582317">
     <w:abstractNumId w:val="9"/>
   </w:num>
-  <w:num w:numId="32">
+  <w:num w:numId="32" w16cid:durableId="1401706279">
     <w:abstractNumId w:val="35"/>
   </w:num>
-  <w:num w:numId="33">
+  <w:num w:numId="33" w16cid:durableId="2114473876">
     <w:abstractNumId w:val="26"/>
   </w:num>
-  <w:num w:numId="34">
+  <w:num w:numId="34" w16cid:durableId="71779739">
     <w:abstractNumId w:val="40"/>
   </w:num>
-  <w:num w:numId="35">
+  <w:num w:numId="35" w16cid:durableId="1642345753">
     <w:abstractNumId w:val="4"/>
   </w:num>
-  <w:num w:numId="36">
+  <w:num w:numId="36" w16cid:durableId="186022851">
     <w:abstractNumId w:val="25"/>
   </w:num>
-  <w:num w:numId="37">
+  <w:num w:numId="37" w16cid:durableId="1010060184">
     <w:abstractNumId w:val="28"/>
   </w:num>
-  <w:num w:numId="38">
+  <w:num w:numId="38" w16cid:durableId="285504050">
     <w:abstractNumId w:val="36"/>
   </w:num>
-  <w:num w:numId="39">
+  <w:num w:numId="39" w16cid:durableId="852033686">
     <w:abstractNumId w:val="12"/>
   </w:num>
-  <w:num w:numId="40">
+  <w:num w:numId="40" w16cid:durableId="2083672339">
     <w:abstractNumId w:val="19"/>
   </w:num>
-  <w:num w:numId="41">
+  <w:num w:numId="41" w16cid:durableId="196351852">
     <w:abstractNumId w:val="14"/>
   </w:num>
 </w:numbering>
 </file>
 
 <file path=word/styles.xml><?xml version="1.0" encoding="utf-8"?>
-<w:styles xmlns:mc="http://schemas.openxmlformats.org/markup-compatibility/2006" xmlns:r="http://schemas.openxmlformats.org/officeDocument/2006/relationships" xmlns:w="http://schemas.openxmlformats.org/wordprocessingml/2006/main" xmlns:w14="http://schemas.microsoft.com/office/word/2010/wordml" xmlns:w15="http://schemas.microsoft.com/office/word/2012/wordml" xmlns:w16se="http://schemas.microsoft.com/office/word/2015/wordml/symex" mc:Ignorable="w14 w15 w16se">
+<w:styles xmlns:mc="http://schemas.openxmlformats.org/markup-compatibility/2006" xmlns:r="http://schemas.openxmlformats.org/officeDocument/2006/relationships" xmlns:w="http://schemas.openxmlformats.org/wordprocessingml/2006/main" xmlns:w14="http://schemas.microsoft.com/office/word/2010/wordml" xmlns:w15="http://schemas.microsoft.com/office/word/2012/wordml" xmlns:w16cex="http://schemas.microsoft.com/office/word/2018/wordml/cex" xmlns:w16cid="http://schemas.microsoft.com/office/word/2016/wordml/cid" xmlns:w16="http://schemas.microsoft.com/office/word/2018/wordml" xmlns:w16sdtdh="http://schemas.microsoft.com/office/word/2020/wordml/sdtdatahash" xmlns:w16se="http://schemas.microsoft.com/office/word/2015/wordml/symex" mc:Ignorable="w14 w15 w16se w16cid w16 w16cex w16sdtdh">
   <w:docDefaults>
     <w:rPrDefault>
       <w:rPr>
@@ -12986,7 +12950,7 @@
     </w:rPrDefault>
     <w:pPrDefault/>
   </w:docDefaults>
-  <w:latentStyles w:defLockedState="0" w:defUIPriority="99" w:defSemiHidden="0" w:defUnhideWhenUsed="0" w:defQFormat="0" w:count="371">
+  <w:latentStyles w:defLockedState="0" w:defUIPriority="99" w:defSemiHidden="0" w:defUnhideWhenUsed="0" w:defQFormat="0" w:count="376">
     <w:lsdException w:name="Normal" w:uiPriority="0" w:qFormat="1"/>
     <w:lsdException w:name="heading 1" w:uiPriority="0" w:qFormat="1"/>
     <w:lsdException w:name="heading 2" w:semiHidden="1" w:uiPriority="0" w:unhideWhenUsed="1" w:qFormat="1"/>
@@ -13092,7 +13056,6 @@
     <w:lsdException w:name="HTML Sample" w:semiHidden="1" w:unhideWhenUsed="1"/>
     <w:lsdException w:name="HTML Typewriter" w:semiHidden="1" w:unhideWhenUsed="1"/>
     <w:lsdException w:name="HTML Variable" w:semiHidden="1" w:unhideWhenUsed="1"/>
-    <w:lsdException w:name="Normal Table" w:semiHidden="1" w:unhideWhenUsed="1"/>
     <w:lsdException w:name="annotation subject" w:semiHidden="1" w:unhideWhenUsed="1"/>
     <w:lsdException w:name="No List" w:semiHidden="1" w:unhideWhenUsed="1"/>
     <w:lsdException w:name="Outline List 1" w:semiHidden="1" w:unhideWhenUsed="1"/>
@@ -13135,11 +13098,8 @@
     <w:lsdException w:name="Table Contemporary" w:semiHidden="1" w:unhideWhenUsed="1"/>
     <w:lsdException w:name="Table Elegant" w:semiHidden="1" w:unhideWhenUsed="1"/>
     <w:lsdException w:name="Table Professional" w:semiHidden="1" w:unhideWhenUsed="1"/>
-    <w:lsdException w:name="Table Subtle 1" w:semiHidden="1" w:unhideWhenUsed="1"/>
     <w:lsdException w:name="Table Subtle 2" w:semiHidden="1" w:unhideWhenUsed="1"/>
     <w:lsdException w:name="Table Web 1" w:semiHidden="1" w:unhideWhenUsed="1"/>
-    <w:lsdException w:name="Table Web 2" w:semiHidden="1" w:unhideWhenUsed="1"/>
-    <w:lsdException w:name="Table Web 3" w:semiHidden="1" w:unhideWhenUsed="1"/>
     <w:lsdException w:name="Balloon Text" w:semiHidden="1" w:unhideWhenUsed="1"/>
     <w:lsdException w:name="Table Grid" w:uiPriority="39"/>
     <w:lsdException w:name="Table Theme" w:semiHidden="1" w:unhideWhenUsed="1"/>
@@ -13358,6 +13318,11 @@
     <w:lsdException w:name="List Table 5 Dark Accent 6" w:uiPriority="50"/>
     <w:lsdException w:name="List Table 6 Colorful Accent 6" w:uiPriority="51"/>
     <w:lsdException w:name="List Table 7 Colorful Accent 6" w:uiPriority="52"/>
+    <w:lsdException w:name="Mention" w:semiHidden="1" w:unhideWhenUsed="1"/>
+    <w:lsdException w:name="Smart Hyperlink" w:semiHidden="1" w:unhideWhenUsed="1"/>
+    <w:lsdException w:name="Hashtag" w:semiHidden="1" w:unhideWhenUsed="1"/>
+    <w:lsdException w:name="Unresolved Mention" w:semiHidden="1" w:unhideWhenUsed="1"/>
+    <w:lsdException w:name="Smart Link" w:semiHidden="1" w:unhideWhenUsed="1"/>
   </w:latentStyles>
   <w:style w:type="paragraph" w:default="1" w:styleId="Normal">
     <w:name w:val="Normal"/>
@@ -13897,6 +13862,296 @@
       <w:u w:val="single"/>
     </w:rPr>
   </w:style>
+  <w:style w:type="paragraph" w:customStyle="1" w:styleId="MyHeading">
+    <w:name w:val="My Heading"/>
+    <w:basedOn w:val="Heading1"/>
+    <w:next w:val="Normal"/>
+    <w:qFormat/>
+    <w:rsid w:val="00E71EE5"/>
+    <w:pPr>
+      <w:keepLines/>
+      <w:widowControl/>
+    </w:pPr>
+    <w:rPr>
+      <w:rFonts w:asciiTheme="majorHAnsi" w:eastAsiaTheme="majorEastAsia" w:hAnsiTheme="majorHAnsi" w:cstheme="majorBidi"/>
+      <w:b w:val="0"/>
+      <w:snapToGrid/>
+      <w:color w:val="000099"/>
+      <w:sz w:val="32"/>
+      <w:szCs w:val="32"/>
+      <w:lang w:val="en-US"/>
+    </w:rPr>
+  </w:style>
+  <w:style w:type="paragraph" w:customStyle="1" w:styleId="MyHeading2">
+    <w:name w:val="My Heading 2"/>
+    <w:basedOn w:val="Heading2"/>
+    <w:next w:val="Normal"/>
+    <w:link w:val="MyHeading2Char"/>
+    <w:qFormat/>
+    <w:rsid w:val="00E71EE5"/>
+    <w:pPr>
+      <w:keepLines/>
+      <w:widowControl/>
+      <w:tabs>
+        <w:tab w:val="clear" w:pos="-1416"/>
+        <w:tab w:val="clear" w:pos="-708"/>
+        <w:tab w:val="clear" w:pos="0"/>
+        <w:tab w:val="clear" w:pos="708"/>
+        <w:tab w:val="clear" w:pos="1416"/>
+        <w:tab w:val="clear" w:pos="2124"/>
+        <w:tab w:val="clear" w:pos="2832"/>
+        <w:tab w:val="clear" w:pos="3540"/>
+        <w:tab w:val="clear" w:pos="4248"/>
+        <w:tab w:val="clear" w:pos="4956"/>
+        <w:tab w:val="clear" w:pos="5664"/>
+        <w:tab w:val="clear" w:pos="6372"/>
+        <w:tab w:val="clear" w:pos="7080"/>
+        <w:tab w:val="clear" w:pos="7788"/>
+        <w:tab w:val="clear" w:pos="8496"/>
+        <w:tab w:val="clear" w:pos="9204"/>
+        <w:tab w:val="clear" w:pos="9912"/>
+      </w:tabs>
+      <w:ind w:left="0" w:firstLine="0"/>
+      <w:jc w:val="left"/>
+    </w:pPr>
+    <w:rPr>
+      <w:rFonts w:asciiTheme="majorHAnsi" w:eastAsiaTheme="majorEastAsia" w:hAnsiTheme="majorHAnsi" w:cstheme="majorBidi"/>
+      <w:b w:val="0"/>
+      <w:snapToGrid/>
+      <w:color w:val="000099"/>
+      <w:sz w:val="28"/>
+      <w:szCs w:val="26"/>
+      <w:lang w:val="en-US"/>
+    </w:rPr>
+  </w:style>
+  <w:style w:type="character" w:customStyle="1" w:styleId="MyHeading2Char">
+    <w:name w:val="My Heading 2 Char"/>
+    <w:basedOn w:val="DefaultParagraphFont"/>
+    <w:link w:val="MyHeading2"/>
+    <w:rsid w:val="00E71EE5"/>
+    <w:rPr>
+      <w:rFonts w:asciiTheme="majorHAnsi" w:eastAsiaTheme="majorEastAsia" w:hAnsiTheme="majorHAnsi" w:cstheme="majorBidi"/>
+      <w:color w:val="000099"/>
+      <w:sz w:val="28"/>
+      <w:szCs w:val="26"/>
+      <w:lang w:val="en-US"/>
+    </w:rPr>
+  </w:style>
+  <w:style w:type="paragraph" w:customStyle="1" w:styleId="MySigning">
+    <w:name w:val="My Signing"/>
+    <w:basedOn w:val="Normal"/>
+    <w:link w:val="MySigningChar"/>
+    <w:qFormat/>
+    <w:rsid w:val="00E71EE5"/>
+    <w:pPr>
+      <w:widowControl/>
+      <w:tabs>
+        <w:tab w:val="left" w:pos="1515"/>
+      </w:tabs>
+    </w:pPr>
+    <w:rPr>
+      <w:rFonts w:ascii="Brush Script MT" w:eastAsiaTheme="minorHAnsi" w:hAnsi="Brush Script MT" w:cs="Tahoma"/>
+      <w:strike/>
+      <w:snapToGrid/>
+      <w:color w:val="0000FF"/>
+      <w:sz w:val="20"/>
+    </w:rPr>
+  </w:style>
+  <w:style w:type="character" w:customStyle="1" w:styleId="MySigningChar">
+    <w:name w:val="My Signing Char"/>
+    <w:basedOn w:val="DefaultParagraphFont"/>
+    <w:link w:val="MySigning"/>
+    <w:rsid w:val="00E71EE5"/>
+    <w:rPr>
+      <w:rFonts w:ascii="Brush Script MT" w:eastAsiaTheme="minorHAnsi" w:hAnsi="Brush Script MT" w:cs="Tahoma"/>
+      <w:strike/>
+      <w:color w:val="0000FF"/>
+    </w:rPr>
+  </w:style>
+  <w:style w:type="paragraph" w:customStyle="1" w:styleId="MyStyle">
+    <w:name w:val="My Style"/>
+    <w:basedOn w:val="Normal"/>
+    <w:link w:val="MyStyleChar"/>
+    <w:qFormat/>
+    <w:rsid w:val="00E71EE5"/>
+    <w:pPr>
+      <w:widowControl/>
+    </w:pPr>
+    <w:rPr>
+      <w:rFonts w:asciiTheme="minorHAnsi" w:eastAsiaTheme="minorHAnsi" w:hAnsiTheme="minorHAnsi" w:cstheme="minorBidi"/>
+      <w:snapToGrid/>
+      <w:color w:val="0000FF"/>
+      <w:szCs w:val="22"/>
+    </w:rPr>
+  </w:style>
+  <w:style w:type="character" w:customStyle="1" w:styleId="MyStyleChar">
+    <w:name w:val="My Style Char"/>
+    <w:basedOn w:val="DefaultParagraphFont"/>
+    <w:link w:val="MyStyle"/>
+    <w:rsid w:val="00E71EE5"/>
+    <w:rPr>
+      <w:rFonts w:asciiTheme="minorHAnsi" w:eastAsiaTheme="minorHAnsi" w:hAnsiTheme="minorHAnsi" w:cstheme="minorBidi"/>
+      <w:color w:val="0000FF"/>
+      <w:sz w:val="24"/>
+      <w:szCs w:val="22"/>
+    </w:rPr>
+  </w:style>
+  <w:style w:type="paragraph" w:customStyle="1" w:styleId="MySubheading">
+    <w:name w:val="My Subheading"/>
+    <w:basedOn w:val="Heading2"/>
+    <w:next w:val="MyStyle"/>
+    <w:link w:val="MySubheadingChar"/>
+    <w:qFormat/>
+    <w:rsid w:val="00E71EE5"/>
+    <w:pPr>
+      <w:keepLines/>
+      <w:widowControl/>
+      <w:tabs>
+        <w:tab w:val="clear" w:pos="-1416"/>
+        <w:tab w:val="clear" w:pos="-708"/>
+        <w:tab w:val="clear" w:pos="0"/>
+        <w:tab w:val="clear" w:pos="708"/>
+        <w:tab w:val="clear" w:pos="1416"/>
+        <w:tab w:val="clear" w:pos="2124"/>
+        <w:tab w:val="clear" w:pos="2832"/>
+        <w:tab w:val="clear" w:pos="3540"/>
+        <w:tab w:val="clear" w:pos="4248"/>
+        <w:tab w:val="clear" w:pos="4956"/>
+        <w:tab w:val="clear" w:pos="5664"/>
+        <w:tab w:val="clear" w:pos="6372"/>
+        <w:tab w:val="clear" w:pos="7080"/>
+        <w:tab w:val="clear" w:pos="7788"/>
+        <w:tab w:val="clear" w:pos="8496"/>
+        <w:tab w:val="clear" w:pos="9204"/>
+        <w:tab w:val="clear" w:pos="9912"/>
+      </w:tabs>
+      <w:ind w:left="0" w:firstLine="0"/>
+      <w:jc w:val="left"/>
+    </w:pPr>
+    <w:rPr>
+      <w:rFonts w:asciiTheme="majorHAnsi" w:eastAsiaTheme="majorEastAsia" w:hAnsiTheme="majorHAnsi" w:cstheme="majorBidi"/>
+      <w:b w:val="0"/>
+      <w:snapToGrid/>
+      <w:color w:val="000099"/>
+      <w:sz w:val="28"/>
+      <w:szCs w:val="26"/>
+      <w:lang w:val="en-US"/>
+    </w:rPr>
+  </w:style>
+  <w:style w:type="character" w:customStyle="1" w:styleId="MySubheadingChar">
+    <w:name w:val="My Subheading Char"/>
+    <w:basedOn w:val="DefaultParagraphFont"/>
+    <w:link w:val="MySubheading"/>
+    <w:rsid w:val="00E71EE5"/>
+    <w:rPr>
+      <w:rFonts w:asciiTheme="majorHAnsi" w:eastAsiaTheme="majorEastAsia" w:hAnsiTheme="majorHAnsi" w:cstheme="majorBidi"/>
+      <w:color w:val="000099"/>
+      <w:sz w:val="28"/>
+      <w:szCs w:val="26"/>
+      <w:lang w:val="en-US"/>
+    </w:rPr>
+  </w:style>
+  <w:style w:type="paragraph" w:customStyle="1" w:styleId="MySubtitle">
+    <w:name w:val="My Subtitle"/>
+    <w:basedOn w:val="Subtitle"/>
+    <w:next w:val="MyStyle"/>
+    <w:link w:val="MySubtitleChar"/>
+    <w:qFormat/>
+    <w:rsid w:val="00E71EE5"/>
+    <w:pPr>
+      <w:widowControl/>
+      <w:spacing w:after="0"/>
+      <w:jc w:val="center"/>
+    </w:pPr>
+    <w:rPr>
+      <w:snapToGrid/>
+      <w:color w:val="0066FF"/>
+      <w:lang w:eastAsia="en-AU"/>
+    </w:rPr>
+  </w:style>
+  <w:style w:type="character" w:customStyle="1" w:styleId="MySubtitleChar">
+    <w:name w:val="My Subtitle Char"/>
+    <w:basedOn w:val="SubtitleChar"/>
+    <w:link w:val="MySubtitle"/>
+    <w:rsid w:val="00E71EE5"/>
+    <w:rPr>
+      <w:rFonts w:asciiTheme="minorHAnsi" w:eastAsiaTheme="minorEastAsia" w:hAnsiTheme="minorHAnsi" w:cstheme="minorBidi"/>
+      <w:snapToGrid/>
+      <w:color w:val="0066FF"/>
+      <w:spacing w:val="15"/>
+      <w:sz w:val="22"/>
+      <w:szCs w:val="22"/>
+      <w:lang w:eastAsia="en-AU"/>
+    </w:rPr>
+  </w:style>
+  <w:style w:type="paragraph" w:styleId="Subtitle">
+    <w:name w:val="Subtitle"/>
+    <w:basedOn w:val="Normal"/>
+    <w:next w:val="Normal"/>
+    <w:link w:val="SubtitleChar"/>
+    <w:qFormat/>
+    <w:rsid w:val="00E71EE5"/>
+    <w:pPr>
+      <w:numPr>
+        <w:ilvl w:val="1"/>
+      </w:numPr>
+      <w:spacing w:after="160"/>
+    </w:pPr>
+    <w:rPr>
+      <w:rFonts w:asciiTheme="minorHAnsi" w:eastAsiaTheme="minorEastAsia" w:hAnsiTheme="minorHAnsi" w:cstheme="minorBidi"/>
+      <w:color w:val="B084CC" w:themeColor="text1" w:themeTint="A5"/>
+      <w:spacing w:val="15"/>
+      <w:sz w:val="22"/>
+      <w:szCs w:val="22"/>
+    </w:rPr>
+  </w:style>
+  <w:style w:type="character" w:customStyle="1" w:styleId="SubtitleChar">
+    <w:name w:val="Subtitle Char"/>
+    <w:basedOn w:val="DefaultParagraphFont"/>
+    <w:link w:val="Subtitle"/>
+    <w:rsid w:val="00E71EE5"/>
+    <w:rPr>
+      <w:rFonts w:asciiTheme="minorHAnsi" w:eastAsiaTheme="minorEastAsia" w:hAnsiTheme="minorHAnsi" w:cstheme="minorBidi"/>
+      <w:snapToGrid w:val="0"/>
+      <w:color w:val="B084CC" w:themeColor="text1" w:themeTint="A5"/>
+      <w:spacing w:val="15"/>
+      <w:sz w:val="22"/>
+      <w:szCs w:val="22"/>
+    </w:rPr>
+  </w:style>
+  <w:style w:type="paragraph" w:customStyle="1" w:styleId="MyTitle">
+    <w:name w:val="My Title"/>
+    <w:basedOn w:val="Title"/>
+    <w:next w:val="MySubtitle"/>
+    <w:link w:val="MyTitleChar"/>
+    <w:qFormat/>
+    <w:rsid w:val="00E71EE5"/>
+    <w:pPr>
+      <w:jc w:val="center"/>
+    </w:pPr>
+    <w:rPr>
+      <w:rFonts w:asciiTheme="majorHAnsi" w:hAnsiTheme="majorHAnsi" w:cstheme="majorBidi"/>
+      <w:color w:val="000099"/>
+      <w:sz w:val="56"/>
+      <w:szCs w:val="56"/>
+      <w:lang w:eastAsia="en-AU"/>
+    </w:rPr>
+  </w:style>
+  <w:style w:type="character" w:customStyle="1" w:styleId="MyTitleChar">
+    <w:name w:val="My Title Char"/>
+    <w:basedOn w:val="TitleChar"/>
+    <w:link w:val="MyTitle"/>
+    <w:rsid w:val="00E71EE5"/>
+    <w:rPr>
+      <w:rFonts w:asciiTheme="majorHAnsi" w:eastAsiaTheme="majorEastAsia" w:hAnsiTheme="majorHAnsi" w:cstheme="majorBidi"/>
+      <w:color w:val="000099"/>
+      <w:spacing w:val="-10"/>
+      <w:kern w:val="28"/>
+      <w:sz w:val="56"/>
+      <w:szCs w:val="56"/>
+      <w:lang w:eastAsia="en-AU"/>
+    </w:rPr>
+  </w:style>
 </w:styles>
 </file>
 
@@ -14162,14 +14417,6 @@
 </file>
 
 <file path=customXml/item1.xml><?xml version="1.0" encoding="utf-8"?>
-<p:properties xmlns:p="http://schemas.microsoft.com/office/2006/metadata/properties" xmlns:xsi="http://www.w3.org/2001/XMLSchema-instance" xmlns:pc="http://schemas.microsoft.com/office/infopath/2007/PartnerControls">
-  <documentManagement>
-    <Notes xmlns="478d409e-a518-4a0e-8e11-4423b5118792" xsi:nil="true"/>
-  </documentManagement>
-</p:properties>
-</file>
-
-<file path=customXml/item2.xml><?xml version="1.0" encoding="utf-8"?>
 <ct:contentTypeSchema xmlns:ct="http://schemas.microsoft.com/office/2006/metadata/contentType" xmlns:ma="http://schemas.microsoft.com/office/2006/metadata/properties/metaAttributes" ct:_="" ma:_="" ma:contentTypeName="Document" ma:contentTypeID="0x01010008A387A6A5F150438AB789FA73477179" ma:contentTypeVersion="13" ma:contentTypeDescription="Create a new document." ma:contentTypeScope="" ma:versionID="fdcfc3d1927a66f6a9a74ac5838ff44c">
   <xsd:schema xmlns:xsd="http://www.w3.org/2001/XMLSchema" xmlns:xs="http://www.w3.org/2001/XMLSchema" xmlns:p="http://schemas.microsoft.com/office/2006/metadata/properties" xmlns:ns2="478d409e-a518-4a0e-8e11-4423b5118792" xmlns:ns3="339acee6-c10d-4fa9-b653-6ffa3ad6072a" targetNamespace="http://schemas.microsoft.com/office/2006/metadata/properties" ma:root="true" ma:fieldsID="60253e2524309f6916fd38a3e2afaaea" ns2:_="" ns3:_="">
     <xsd:import namespace="478d409e-a518-4a0e-8e11-4423b5118792"/>
@@ -14394,7 +14641,19 @@
 </ct:contentTypeSchema>
 </file>
 
+<file path=customXml/item2.xml><?xml version="1.0" encoding="utf-8"?>
+<p:properties xmlns:p="http://schemas.microsoft.com/office/2006/metadata/properties" xmlns:xsi="http://www.w3.org/2001/XMLSchema-instance" xmlns:pc="http://schemas.microsoft.com/office/infopath/2007/PartnerControls">
+  <documentManagement>
+    <Notes xmlns="478d409e-a518-4a0e-8e11-4423b5118792" xsi:nil="true"/>
+  </documentManagement>
+</p:properties>
+</file>
+
 <file path=customXml/item3.xml><?xml version="1.0" encoding="utf-8"?>
+<b:Sources xmlns:b="http://schemas.openxmlformats.org/officeDocument/2006/bibliography" xmlns="http://schemas.openxmlformats.org/officeDocument/2006/bibliography" SelectedStyle="\APASixthEditionOfficeOnline.xsl" StyleName="APA" Version="6"/>
+</file>
+
+<file path=customXml/item4.xml><?xml version="1.0" encoding="utf-8"?>
 <?mso-contentType ?>
 <FormTemplates xmlns="http://schemas.microsoft.com/sharepoint/v3/contenttype/forms">
   <Display>DocumentLibraryForm</Display>
@@ -14403,21 +14662,7 @@
 </FormTemplates>
 </file>
 
-<file path=customXml/item4.xml><?xml version="1.0" encoding="utf-8"?>
-<b:Sources xmlns:b="http://schemas.openxmlformats.org/officeDocument/2006/bibliography" xmlns="http://schemas.openxmlformats.org/officeDocument/2006/bibliography" SelectedStyle="\APASixthEditionOfficeOnline.xsl" StyleName="APA" Version="6"/>
-</file>
-
 <file path=customXml/itemProps1.xml><?xml version="1.0" encoding="utf-8"?>
-<ds:datastoreItem xmlns:ds="http://schemas.openxmlformats.org/officeDocument/2006/customXml" ds:itemID="{DE34826B-69CA-4F73-92F8-D6287CBB69AF}">
-  <ds:schemaRefs>
-    <ds:schemaRef ds:uri="http://schemas.microsoft.com/office/2006/metadata/properties"/>
-    <ds:schemaRef ds:uri="http://schemas.microsoft.com/office/infopath/2007/PartnerControls"/>
-    <ds:schemaRef ds:uri="478d409e-a518-4a0e-8e11-4423b5118792"/>
-  </ds:schemaRefs>
-</ds:datastoreItem>
-</file>
-
-<file path=customXml/itemProps2.xml><?xml version="1.0" encoding="utf-8"?>
 <ds:datastoreItem xmlns:ds="http://schemas.openxmlformats.org/officeDocument/2006/customXml" ds:itemID="{DDED9130-3BD4-4E0B-93A5-23B7447949D4}">
   <ds:schemaRefs>
     <ds:schemaRef ds:uri="http://schemas.microsoft.com/office/2006/metadata/contentType"/>
@@ -14436,18 +14681,28 @@
 </ds:datastoreItem>
 </file>
 
+<file path=customXml/itemProps2.xml><?xml version="1.0" encoding="utf-8"?>
+<ds:datastoreItem xmlns:ds="http://schemas.openxmlformats.org/officeDocument/2006/customXml" ds:itemID="{DE34826B-69CA-4F73-92F8-D6287CBB69AF}">
+  <ds:schemaRefs>
+    <ds:schemaRef ds:uri="http://schemas.microsoft.com/office/2006/metadata/properties"/>
+    <ds:schemaRef ds:uri="http://schemas.microsoft.com/office/infopath/2007/PartnerControls"/>
+    <ds:schemaRef ds:uri="478d409e-a518-4a0e-8e11-4423b5118792"/>
+  </ds:schemaRefs>
+</ds:datastoreItem>
+</file>
+
 <file path=customXml/itemProps3.xml><?xml version="1.0" encoding="utf-8"?>
+<ds:datastoreItem xmlns:ds="http://schemas.openxmlformats.org/officeDocument/2006/customXml" ds:itemID="{20920B34-2DE7-4E12-8AF6-7A668D0DFC5C}">
+  <ds:schemaRefs>
+    <ds:schemaRef ds:uri="http://schemas.openxmlformats.org/officeDocument/2006/bibliography"/>
+  </ds:schemaRefs>
+</ds:datastoreItem>
+</file>
+
+<file path=customXml/itemProps4.xml><?xml version="1.0" encoding="utf-8"?>
 <ds:datastoreItem xmlns:ds="http://schemas.openxmlformats.org/officeDocument/2006/customXml" ds:itemID="{A80EEEA6-436B-49D9-8C20-9336E244E8CE}">
   <ds:schemaRefs>
     <ds:schemaRef ds:uri="http://schemas.microsoft.com/sharepoint/v3/contenttype/forms"/>
   </ds:schemaRefs>
 </ds:datastoreItem>
-</file>
-
-<file path=customXml/itemProps4.xml><?xml version="1.0" encoding="utf-8"?>
-<ds:datastoreItem xmlns:ds="http://schemas.openxmlformats.org/officeDocument/2006/customXml" ds:itemID="{20920B34-2DE7-4E12-8AF6-7A668D0DFC5C}">
-  <ds:schemaRefs>
-    <ds:schemaRef ds:uri="http://schemas.openxmlformats.org/officeDocument/2006/bibliography"/>
-  </ds:schemaRefs>
-</ds:datastoreItem>
 </file>
</xml_diff>

<commit_message>
Submitted AT01 & moved stuff around
</commit_message>
<xml_diff>
--- a/Informational Technology (Game Design)/Part 2/Contribute to cyber security risk management/BSBXCS404 AT2 - Risk Management Project_v2 By Richard Pountney.docx
+++ b/Informational Technology (Game Design)/Part 2/Contribute to cyber security risk management/BSBXCS404 AT2 - Risk Management Project_v2 By Richard Pountney.docx
@@ -855,8 +855,20 @@
                 <w:snapToGrid/>
                 <w:sz w:val="20"/>
               </w:rPr>
-              <w:t>Jeff Xie</w:t>
-            </w:r>
+              <w:t xml:space="preserve">Jeff </w:t>
+            </w:r>
+            <w:proofErr w:type="spellStart"/>
+            <w:r>
+              <w:rPr>
+                <w:rFonts w:ascii="Tahoma" w:hAnsi="Tahoma" w:cs="Tahoma"/>
+                <w:b/>
+                <w:bCs/>
+                <w:snapToGrid/>
+                <w:sz w:val="20"/>
+              </w:rPr>
+              <w:t>Xie</w:t>
+            </w:r>
+            <w:proofErr w:type="spellEnd"/>
           </w:p>
         </w:tc>
       </w:tr>
@@ -2473,7 +2485,23 @@
                 <w:rFonts w:ascii="Tahoma" w:hAnsi="Tahoma" w:cs="Tahoma"/>
                 <w:sz w:val="20"/>
               </w:rPr>
-              <w:t>In some circumstances, adjustments to assessments may be made for you. If you require support for literacy and numeracy issues; support for hearing, sight or mobility issues; change to assessment times/venues; use of special or adaptive technology; considerations relating to age, gender and cultural beliefs; format of assessment materials; or presence of a scribe you need to inform your lecturer.</w:t>
+              <w:t xml:space="preserve">In some circumstances, adjustments to assessments may be made for you. If you require support for literacy and numeracy issues; support for hearing, </w:t>
+            </w:r>
+            <w:proofErr w:type="gramStart"/>
+            <w:r>
+              <w:rPr>
+                <w:rFonts w:ascii="Tahoma" w:hAnsi="Tahoma" w:cs="Tahoma"/>
+                <w:sz w:val="20"/>
+              </w:rPr>
+              <w:t>sight</w:t>
+            </w:r>
+            <w:proofErr w:type="gramEnd"/>
+            <w:r>
+              <w:rPr>
+                <w:rFonts w:ascii="Tahoma" w:hAnsi="Tahoma" w:cs="Tahoma"/>
+                <w:sz w:val="20"/>
+              </w:rPr>
+              <w:t xml:space="preserve"> or mobility issues; change to assessment times/venues; use of special or adaptive technology; considerations relating to age, gender and cultural beliefs; format of assessment materials; or presence of a scribe you need to inform your lecturer.</w:t>
             </w:r>
           </w:p>
           <w:p>
@@ -5503,7 +5531,23 @@
                 <w:rFonts w:ascii="Tahoma" w:hAnsi="Tahoma" w:cs="Tahoma"/>
                 <w:sz w:val="20"/>
               </w:rPr>
-              <w:t>The questions have to be related to the industry/organisation.</w:t>
+              <w:t xml:space="preserve">The questions </w:t>
+            </w:r>
+            <w:proofErr w:type="gramStart"/>
+            <w:r>
+              <w:rPr>
+                <w:rFonts w:ascii="Tahoma" w:hAnsi="Tahoma" w:cs="Tahoma"/>
+                <w:sz w:val="20"/>
+              </w:rPr>
+              <w:t>have to</w:t>
+            </w:r>
+            <w:proofErr w:type="gramEnd"/>
+            <w:r>
+              <w:rPr>
+                <w:rFonts w:ascii="Tahoma" w:hAnsi="Tahoma" w:cs="Tahoma"/>
+                <w:sz w:val="20"/>
+              </w:rPr>
+              <w:t xml:space="preserve"> be related to the industry/organisation.</w:t>
             </w:r>
           </w:p>
           <w:p>
@@ -6386,7 +6430,23 @@
                       <w:rFonts w:ascii="Tahoma" w:hAnsi="Tahoma" w:cs="Tahoma"/>
                       <w:sz w:val="20"/>
                     </w:rPr>
-                    <w:t>To reduce the amount of dangerous numbers going through the system.</w:t>
+                    <w:t xml:space="preserve">To reduce the </w:t>
+                  </w:r>
+                  <w:proofErr w:type="gramStart"/>
+                  <w:r>
+                    <w:rPr>
+                      <w:rFonts w:ascii="Tahoma" w:hAnsi="Tahoma" w:cs="Tahoma"/>
+                      <w:sz w:val="20"/>
+                    </w:rPr>
+                    <w:t>amount</w:t>
+                  </w:r>
+                  <w:proofErr w:type="gramEnd"/>
+                  <w:r>
+                    <w:rPr>
+                      <w:rFonts w:ascii="Tahoma" w:hAnsi="Tahoma" w:cs="Tahoma"/>
+                      <w:sz w:val="20"/>
+                    </w:rPr>
+                    <w:t xml:space="preserve"> of dangerous numbers going through the system.</w:t>
                   </w:r>
                   <w:r>
                     <w:rPr>
@@ -6515,6 +6575,13 @@
                       <w:sz w:val="20"/>
                     </w:rPr>
                   </w:pPr>
+                  <w:r>
+                    <w:rPr>
+                      <w:rFonts w:ascii="Tahoma" w:hAnsi="Tahoma" w:cs="Tahoma"/>
+                      <w:sz w:val="20"/>
+                    </w:rPr>
+                    <w:t>Reduce the redundancies of backups.</w:t>
+                  </w:r>
                 </w:p>
               </w:tc>
               <w:tc>
@@ -6530,6 +6597,13 @@
                       <w:sz w:val="20"/>
                     </w:rPr>
                   </w:pPr>
+                  <w:r>
+                    <w:rPr>
+                      <w:rFonts w:ascii="Tahoma" w:hAnsi="Tahoma" w:cs="Tahoma"/>
+                      <w:sz w:val="20"/>
+                    </w:rPr>
+                    <w:t>Doing this can reduce the exposure of the data.</w:t>
+                  </w:r>
                 </w:p>
               </w:tc>
             </w:tr>
@@ -6558,6 +6632,72 @@
                     </w:rPr>
                     <w:t>The minimum number of characters should be 10 or 12 characters</w:t>
                   </w:r>
+                  <w:r>
+                    <w:rPr>
+                      <w:rFonts w:ascii="Tahoma" w:hAnsi="Tahoma" w:cs="Tahoma"/>
+                      <w:sz w:val="20"/>
+                    </w:rPr>
+                    <w:t>.</w:t>
+                  </w:r>
+                  <w:r>
+                    <w:rPr>
+                      <w:rFonts w:ascii="Tahoma" w:hAnsi="Tahoma" w:cs="Tahoma"/>
+                      <w:sz w:val="20"/>
+                    </w:rPr>
+                    <w:br/>
+                    <w:t>The password should have at least</w:t>
+                  </w:r>
+                  <w:r>
+                    <w:rPr>
+                      <w:rFonts w:ascii="Tahoma" w:hAnsi="Tahoma" w:cs="Tahoma"/>
+                      <w:sz w:val="20"/>
+                    </w:rPr>
+                    <w:t xml:space="preserve"> 1 lowercase letter, 1 uppercase letter,</w:t>
+                  </w:r>
+                  <w:r>
+                    <w:rPr>
+                      <w:rFonts w:ascii="Tahoma" w:hAnsi="Tahoma" w:cs="Tahoma"/>
+                      <w:sz w:val="20"/>
+                    </w:rPr>
+                    <w:t xml:space="preserve"> 1 number, </w:t>
+                  </w:r>
+                  <w:r>
+                    <w:rPr>
+                      <w:rFonts w:ascii="Tahoma" w:hAnsi="Tahoma" w:cs="Tahoma"/>
+                      <w:sz w:val="20"/>
+                    </w:rPr>
+                    <w:t xml:space="preserve">and </w:t>
+                  </w:r>
+                  <w:r>
+                    <w:rPr>
+                      <w:rFonts w:ascii="Tahoma" w:hAnsi="Tahoma" w:cs="Tahoma"/>
+                      <w:sz w:val="20"/>
+                    </w:rPr>
+                    <w:t xml:space="preserve">1 special character (examples are: </w:t>
+                  </w:r>
+                  <w:proofErr w:type="gramStart"/>
+                  <w:r>
+                    <w:rPr>
+                      <w:rFonts w:ascii="Tahoma" w:hAnsi="Tahoma" w:cs="Tahoma"/>
+                      <w:sz w:val="20"/>
+                    </w:rPr>
+                    <w:t>&amp;,</w:t>
+                  </w:r>
+                  <w:proofErr w:type="gramEnd"/>
+                  <w:r>
+                    <w:rPr>
+                      <w:rFonts w:ascii="Tahoma" w:hAnsi="Tahoma" w:cs="Tahoma"/>
+                      <w:sz w:val="20"/>
+                    </w:rPr>
+                    <w:t xml:space="preserve"> $, @)</w:t>
+                  </w:r>
+                  <w:r>
+                    <w:rPr>
+                      <w:rFonts w:ascii="Tahoma" w:hAnsi="Tahoma" w:cs="Tahoma"/>
+                      <w:sz w:val="20"/>
+                    </w:rPr>
+                    <w:t>.</w:t>
+                  </w:r>
                 </w:p>
               </w:tc>
               <w:tc>
@@ -6573,6 +6713,20 @@
                       <w:sz w:val="20"/>
                     </w:rPr>
                   </w:pPr>
+                  <w:r>
+                    <w:rPr>
+                      <w:rFonts w:ascii="Tahoma" w:hAnsi="Tahoma" w:cs="Tahoma"/>
+                      <w:sz w:val="20"/>
+                    </w:rPr>
+                    <w:t>This makes it harder to decrypt the password</w:t>
+                  </w:r>
+                  <w:r>
+                    <w:rPr>
+                      <w:rFonts w:ascii="Tahoma" w:hAnsi="Tahoma" w:cs="Tahoma"/>
+                      <w:sz w:val="20"/>
+                    </w:rPr>
+                    <w:t xml:space="preserve"> for anyone trying to hack the encrypted password.</w:t>
+                  </w:r>
                 </w:p>
               </w:tc>
             </w:tr>
@@ -7459,6 +7613,7 @@
               </w:rPr>
               <w:t xml:space="preserve">*Windows 10 Virtual Machine &lt;User ID: </w:t>
             </w:r>
+            <w:proofErr w:type="spellStart"/>
             <w:r>
               <w:rPr>
                 <w:rFonts w:asciiTheme="minorHAnsi" w:hAnsiTheme="minorHAnsi" w:cstheme="minorHAnsi"/>
@@ -7473,7 +7628,16 @@
                 <w:bCs/>
                 <w:szCs w:val="24"/>
               </w:rPr>
-              <w:t xml:space="preserve">|Password </w:t>
+              <w:t>|Password</w:t>
+            </w:r>
+            <w:proofErr w:type="spellEnd"/>
+            <w:r>
+              <w:rPr>
+                <w:rFonts w:asciiTheme="minorHAnsi" w:hAnsiTheme="minorHAnsi" w:cstheme="minorHAnsi"/>
+                <w:bCs/>
+                <w:szCs w:val="24"/>
+              </w:rPr>
+              <w:t xml:space="preserve"> </w:t>
             </w:r>
             <w:r>
               <w:rPr>
@@ -7822,7 +7986,15 @@
                 <w:rFonts w:ascii="Tahoma" w:hAnsi="Tahoma" w:cs="Tahoma"/>
                 <w:sz w:val="20"/>
               </w:rPr>
-              <w:t xml:space="preserve">feedback processes so that there is </w:t>
+              <w:t xml:space="preserve">feedback processes so that there </w:t>
+            </w:r>
+            <w:proofErr w:type="gramStart"/>
+            <w:r>
+              <w:rPr>
+                <w:rFonts w:ascii="Tahoma" w:hAnsi="Tahoma" w:cs="Tahoma"/>
+                <w:sz w:val="20"/>
+              </w:rPr>
+              <w:t xml:space="preserve">is </w:t>
             </w:r>
             <w:r>
               <w:rPr>
@@ -7831,6 +8003,7 @@
               </w:rPr>
               <w:t>are</w:t>
             </w:r>
+            <w:proofErr w:type="gramEnd"/>
             <w:r>
               <w:rPr>
                 <w:rFonts w:ascii="Tahoma" w:hAnsi="Tahoma" w:cs="Tahoma"/>
@@ -14629,15 +14802,6 @@
 </file>
 
 <file path=customXml/item1.xml><?xml version="1.0" encoding="utf-8"?>
-<?mso-contentType ?>
-<FormTemplates xmlns="http://schemas.microsoft.com/sharepoint/v3/contenttype/forms">
-  <Display>DocumentLibraryForm</Display>
-  <Edit>DocumentLibraryForm</Edit>
-  <New>DocumentLibraryForm</New>
-</FormTemplates>
-</file>
-
-<file path=customXml/item2.xml><?xml version="1.0" encoding="utf-8"?>
 <ct:contentTypeSchema xmlns:ct="http://schemas.microsoft.com/office/2006/metadata/contentType" xmlns:ma="http://schemas.microsoft.com/office/2006/metadata/properties/metaAttributes" ct:_="" ma:_="" ma:contentTypeName="Document" ma:contentTypeID="0x01010008A387A6A5F150438AB789FA73477179" ma:contentTypeVersion="13" ma:contentTypeDescription="Create a new document." ma:contentTypeScope="" ma:versionID="fdcfc3d1927a66f6a9a74ac5838ff44c">
   <xsd:schema xmlns:xsd="http://www.w3.org/2001/XMLSchema" xmlns:xs="http://www.w3.org/2001/XMLSchema" xmlns:p="http://schemas.microsoft.com/office/2006/metadata/properties" xmlns:ns2="478d409e-a518-4a0e-8e11-4423b5118792" xmlns:ns3="339acee6-c10d-4fa9-b653-6ffa3ad6072a" targetNamespace="http://schemas.microsoft.com/office/2006/metadata/properties" ma:root="true" ma:fieldsID="60253e2524309f6916fd38a3e2afaaea" ns2:_="" ns3:_="">
     <xsd:import namespace="478d409e-a518-4a0e-8e11-4423b5118792"/>
@@ -14862,7 +15026,20 @@
 </ct:contentTypeSchema>
 </file>
 
+<file path=customXml/item2.xml><?xml version="1.0" encoding="utf-8"?>
+<?mso-contentType ?>
+<FormTemplates xmlns="http://schemas.microsoft.com/sharepoint/v3/contenttype/forms">
+  <Display>DocumentLibraryForm</Display>
+  <Edit>DocumentLibraryForm</Edit>
+  <New>DocumentLibraryForm</New>
+</FormTemplates>
+</file>
+
 <file path=customXml/item3.xml><?xml version="1.0" encoding="utf-8"?>
+<b:Sources xmlns:b="http://schemas.openxmlformats.org/officeDocument/2006/bibliography" xmlns="http://schemas.openxmlformats.org/officeDocument/2006/bibliography" SelectedStyle="\APASixthEditionOfficeOnline.xsl" StyleName="APA" Version="6"/>
+</file>
+
+<file path=customXml/item4.xml><?xml version="1.0" encoding="utf-8"?>
 <p:properties xmlns:p="http://schemas.microsoft.com/office/2006/metadata/properties" xmlns:xsi="http://www.w3.org/2001/XMLSchema-instance" xmlns:pc="http://schemas.microsoft.com/office/infopath/2007/PartnerControls">
   <documentManagement>
     <Notes xmlns="478d409e-a518-4a0e-8e11-4423b5118792" xsi:nil="true"/>
@@ -14870,19 +15047,7 @@
 </p:properties>
 </file>
 
-<file path=customXml/item4.xml><?xml version="1.0" encoding="utf-8"?>
-<b:Sources xmlns:b="http://schemas.openxmlformats.org/officeDocument/2006/bibliography" xmlns="http://schemas.openxmlformats.org/officeDocument/2006/bibliography" SelectedStyle="\APASixthEditionOfficeOnline.xsl" StyleName="APA" Version="6"/>
-</file>
-
 <file path=customXml/itemProps1.xml><?xml version="1.0" encoding="utf-8"?>
-<ds:datastoreItem xmlns:ds="http://schemas.openxmlformats.org/officeDocument/2006/customXml" ds:itemID="{A80EEEA6-436B-49D9-8C20-9336E244E8CE}">
-  <ds:schemaRefs>
-    <ds:schemaRef ds:uri="http://schemas.microsoft.com/sharepoint/v3/contenttype/forms"/>
-  </ds:schemaRefs>
-</ds:datastoreItem>
-</file>
-
-<file path=customXml/itemProps2.xml><?xml version="1.0" encoding="utf-8"?>
 <ds:datastoreItem xmlns:ds="http://schemas.openxmlformats.org/officeDocument/2006/customXml" ds:itemID="{DDED9130-3BD4-4E0B-93A5-23B7447949D4}">
   <ds:schemaRefs>
     <ds:schemaRef ds:uri="http://schemas.microsoft.com/office/2006/metadata/contentType"/>
@@ -14901,7 +15066,23 @@
 </ds:datastoreItem>
 </file>
 
+<file path=customXml/itemProps2.xml><?xml version="1.0" encoding="utf-8"?>
+<ds:datastoreItem xmlns:ds="http://schemas.openxmlformats.org/officeDocument/2006/customXml" ds:itemID="{A80EEEA6-436B-49D9-8C20-9336E244E8CE}">
+  <ds:schemaRefs>
+    <ds:schemaRef ds:uri="http://schemas.microsoft.com/sharepoint/v3/contenttype/forms"/>
+  </ds:schemaRefs>
+</ds:datastoreItem>
+</file>
+
 <file path=customXml/itemProps3.xml><?xml version="1.0" encoding="utf-8"?>
+<ds:datastoreItem xmlns:ds="http://schemas.openxmlformats.org/officeDocument/2006/customXml" ds:itemID="{20920B34-2DE7-4E12-8AF6-7A668D0DFC5C}">
+  <ds:schemaRefs>
+    <ds:schemaRef ds:uri="http://schemas.openxmlformats.org/officeDocument/2006/bibliography"/>
+  </ds:schemaRefs>
+</ds:datastoreItem>
+</file>
+
+<file path=customXml/itemProps4.xml><?xml version="1.0" encoding="utf-8"?>
 <ds:datastoreItem xmlns:ds="http://schemas.openxmlformats.org/officeDocument/2006/customXml" ds:itemID="{DE34826B-69CA-4F73-92F8-D6287CBB69AF}">
   <ds:schemaRefs>
     <ds:schemaRef ds:uri="http://schemas.microsoft.com/office/2006/metadata/properties"/>
@@ -14909,12 +15090,4 @@
     <ds:schemaRef ds:uri="478d409e-a518-4a0e-8e11-4423b5118792"/>
   </ds:schemaRefs>
 </ds:datastoreItem>
-</file>
-
-<file path=customXml/itemProps4.xml><?xml version="1.0" encoding="utf-8"?>
-<ds:datastoreItem xmlns:ds="http://schemas.openxmlformats.org/officeDocument/2006/customXml" ds:itemID="{20920B34-2DE7-4E12-8AF6-7A668D0DFC5C}">
-  <ds:schemaRefs>
-    <ds:schemaRef ds:uri="http://schemas.openxmlformats.org/officeDocument/2006/bibliography"/>
-  </ds:schemaRefs>
-</ds:datastoreItem>
 </file>
</xml_diff>

<commit_message>
Just doing Risk management
</commit_message>
<xml_diff>
--- a/Informational Technology (Game Design)/Part 2/Contribute to cyber security risk management/BSBXCS404 AT2 - Risk Management Project_v2 By Richard Pountney.docx
+++ b/Informational Technology (Game Design)/Part 2/Contribute to cyber security risk management/BSBXCS404 AT2 - Risk Management Project_v2 By Richard Pountney.docx
@@ -7240,6 +7240,13 @@
                       <w:sz w:val="20"/>
                     </w:rPr>
                   </w:pPr>
+                  <w:r>
+                    <w:rPr>
+                      <w:rFonts w:ascii="Tahoma" w:hAnsi="Tahoma" w:cs="Tahoma"/>
+                      <w:sz w:val="20"/>
+                    </w:rPr>
+                    <w:t>Approved</w:t>
+                  </w:r>
                 </w:p>
               </w:tc>
             </w:tr>
@@ -7296,6 +7303,13 @@
                       <w:sz w:val="20"/>
                     </w:rPr>
                   </w:pPr>
+                  <w:r>
+                    <w:rPr>
+                      <w:rFonts w:ascii="Tahoma" w:hAnsi="Tahoma" w:cs="Tahoma"/>
+                      <w:sz w:val="20"/>
+                    </w:rPr>
+                    <w:t>Approved</w:t>
+                  </w:r>
                 </w:p>
               </w:tc>
             </w:tr>
@@ -7355,6 +7369,13 @@
                       <w:sz w:val="20"/>
                     </w:rPr>
                   </w:pPr>
+                  <w:r>
+                    <w:rPr>
+                      <w:rFonts w:ascii="Tahoma" w:hAnsi="Tahoma" w:cs="Tahoma"/>
+                      <w:sz w:val="20"/>
+                    </w:rPr>
+                    <w:t>Approved</w:t>
+                  </w:r>
                 </w:p>
               </w:tc>
             </w:tr>
@@ -7379,38 +7400,59 @@
                   <w:r>
                     <w:rPr>
                       <w:rStyle w:val="MyStyleChar"/>
+                      <w:noProof/>
                       <w:sz w:val="20"/>
                       <w:szCs w:val="18"/>
                     </w:rPr>
                     <w:lastRenderedPageBreak/>
-                    <w:t>The minimum number of characters should be 10 or 12 characters.</w:t>
-                  </w:r>
-                  <w:r>
-                    <w:rPr>
-                      <w:rStyle w:val="MyStyleChar"/>
-                      <w:sz w:val="20"/>
-                      <w:szCs w:val="18"/>
-                    </w:rPr>
-                    <w:br/>
-                    <w:t xml:space="preserve">The password should have at least 1 lowercase letter, 1 uppercase letter, 1 number, and 1 special character (examples are: </w:t>
-                  </w:r>
-                  <w:proofErr w:type="gramStart"/>
-                  <w:r>
-                    <w:rPr>
-                      <w:rStyle w:val="MyStyleChar"/>
-                      <w:sz w:val="20"/>
-                      <w:szCs w:val="18"/>
-                    </w:rPr>
-                    <w:t>&amp;,</w:t>
-                  </w:r>
-                  <w:proofErr w:type="gramEnd"/>
-                  <w:r>
-                    <w:rPr>
-                      <w:rStyle w:val="MyStyleChar"/>
-                      <w:sz w:val="20"/>
-                      <w:szCs w:val="18"/>
-                    </w:rPr>
-                    <w:t xml:space="preserve"> $, @).</w:t>
+                    <w:drawing>
+                      <wp:inline distT="0" distB="0" distL="0" distR="0" wp14:anchorId="093BD699" wp14:editId="59806ECB">
+                        <wp:extent cx="1409700" cy="819150"/>
+                        <wp:effectExtent l="0" t="0" r="0" b="0"/>
+                        <wp:docPr id="2" name="Picture 2"/>
+                        <wp:cNvGraphicFramePr>
+                          <a:graphicFrameLocks xmlns:a="http://schemas.openxmlformats.org/drawingml/2006/main" noChangeAspect="1"/>
+                        </wp:cNvGraphicFramePr>
+                        <a:graphic xmlns:a="http://schemas.openxmlformats.org/drawingml/2006/main">
+                          <a:graphicData uri="http://schemas.openxmlformats.org/drawingml/2006/picture">
+                            <pic:pic xmlns:pic="http://schemas.openxmlformats.org/drawingml/2006/picture">
+                              <pic:nvPicPr>
+                                <pic:cNvPr id="0" name="Picture 1"/>
+                                <pic:cNvPicPr>
+                                  <a:picLocks noChangeAspect="1" noChangeArrowheads="1"/>
+                                </pic:cNvPicPr>
+                              </pic:nvPicPr>
+                              <pic:blipFill>
+                                <a:blip r:embed="rId13" cstate="print">
+                                  <a:extLst>
+                                    <a:ext uri="{28A0092B-C50C-407E-A947-70E740481C1C}">
+                                      <a14:useLocalDpi xmlns:a14="http://schemas.microsoft.com/office/drawing/2010/main" val="0"/>
+                                    </a:ext>
+                                  </a:extLst>
+                                </a:blip>
+                                <a:srcRect/>
+                                <a:stretch>
+                                  <a:fillRect/>
+                                </a:stretch>
+                              </pic:blipFill>
+                              <pic:spPr bwMode="auto">
+                                <a:xfrm>
+                                  <a:off x="0" y="0"/>
+                                  <a:ext cx="1409700" cy="819150"/>
+                                </a:xfrm>
+                                <a:prstGeom prst="rect">
+                                  <a:avLst/>
+                                </a:prstGeom>
+                                <a:noFill/>
+                                <a:ln>
+                                  <a:noFill/>
+                                </a:ln>
+                              </pic:spPr>
+                            </pic:pic>
+                          </a:graphicData>
+                        </a:graphic>
+                      </wp:inline>
+                    </w:drawing>
                   </w:r>
                 </w:p>
               </w:tc>
@@ -7442,6 +7484,13 @@
                       <w:sz w:val="20"/>
                     </w:rPr>
                   </w:pPr>
+                  <w:r>
+                    <w:rPr>
+                      <w:rFonts w:ascii="Tahoma" w:hAnsi="Tahoma" w:cs="Tahoma"/>
+                      <w:sz w:val="20"/>
+                    </w:rPr>
+                    <w:t>Approved</w:t>
+                  </w:r>
                 </w:p>
               </w:tc>
             </w:tr>
@@ -7600,6 +7649,65 @@
                 <w:sz w:val="20"/>
               </w:rPr>
             </w:pPr>
+            <w:r>
+              <w:rPr>
+                <w:rFonts w:ascii="Tahoma" w:hAnsi="Tahoma" w:cs="Tahoma"/>
+                <w:noProof/>
+                <w:sz w:val="20"/>
+              </w:rPr>
+              <w:drawing>
+                <wp:inline distT="0" distB="0" distL="0" distR="0" wp14:anchorId="54DCE6D1" wp14:editId="2326CBAA">
+                  <wp:extent cx="6305550" cy="3676650"/>
+                  <wp:effectExtent l="19050" t="19050" r="19050" b="19050"/>
+                  <wp:docPr id="3" name="Picture 3"/>
+                  <wp:cNvGraphicFramePr>
+                    <a:graphicFrameLocks xmlns:a="http://schemas.openxmlformats.org/drawingml/2006/main" noChangeAspect="1"/>
+                  </wp:cNvGraphicFramePr>
+                  <a:graphic xmlns:a="http://schemas.openxmlformats.org/drawingml/2006/main">
+                    <a:graphicData uri="http://schemas.openxmlformats.org/drawingml/2006/picture">
+                      <pic:pic xmlns:pic="http://schemas.openxmlformats.org/drawingml/2006/picture">
+                        <pic:nvPicPr>
+                          <pic:cNvPr id="0" name="Picture 2"/>
+                          <pic:cNvPicPr>
+                            <a:picLocks noChangeAspect="1" noChangeArrowheads="1"/>
+                          </pic:cNvPicPr>
+                        </pic:nvPicPr>
+                        <pic:blipFill>
+                          <a:blip r:embed="rId14">
+                            <a:extLst>
+                              <a:ext uri="{28A0092B-C50C-407E-A947-70E740481C1C}">
+                                <a14:useLocalDpi xmlns:a14="http://schemas.microsoft.com/office/drawing/2010/main" val="0"/>
+                              </a:ext>
+                            </a:extLst>
+                          </a:blip>
+                          <a:srcRect/>
+                          <a:stretch>
+                            <a:fillRect/>
+                          </a:stretch>
+                        </pic:blipFill>
+                        <pic:spPr bwMode="auto">
+                          <a:xfrm>
+                            <a:off x="0" y="0"/>
+                            <a:ext cx="6305550" cy="3676650"/>
+                          </a:xfrm>
+                          <a:prstGeom prst="rect">
+                            <a:avLst/>
+                          </a:prstGeom>
+                          <a:noFill/>
+                          <a:ln>
+                            <a:solidFill>
+                              <a:schemeClr val="bg2">
+                                <a:lumMod val="10000"/>
+                              </a:schemeClr>
+                            </a:solidFill>
+                          </a:ln>
+                        </pic:spPr>
+                      </pic:pic>
+                    </a:graphicData>
+                  </a:graphic>
+                </wp:inline>
+              </w:drawing>
+            </w:r>
           </w:p>
           <w:p>
             <w:pPr>
@@ -7658,8 +7766,18 @@
                 <w:rFonts w:ascii="Tahoma" w:hAnsi="Tahoma" w:cs="Tahoma"/>
                 <w:sz w:val="20"/>
               </w:rPr>
-              <w:t>ing and enforcing password policy.</w:t>
-            </w:r>
+              <w:t>ing and enforcing password policy</w:t>
+            </w:r>
+          </w:p>
+          <w:p>
+            <w:pPr>
+              <w:widowControl/>
+              <w:spacing w:after="200" w:line="276" w:lineRule="auto"/>
+              <w:rPr>
+                <w:rFonts w:ascii="Tahoma" w:hAnsi="Tahoma" w:cs="Tahoma"/>
+                <w:sz w:val="20"/>
+              </w:rPr>
+            </w:pPr>
           </w:p>
           <w:p>
             <w:pPr>
@@ -7772,6 +7890,350 @@
               <w:rPr>
                 <w:rFonts w:ascii="Tahoma" w:hAnsi="Tahoma" w:cs="Tahoma"/>
                 <w:sz w:val="20"/>
+                <w:highlight w:val="yellow"/>
+              </w:rPr>
+              <w:t>Enhancing and enforcing password policy</w:t>
+            </w:r>
+          </w:p>
+          <w:p>
+            <w:pPr>
+              <w:widowControl/>
+              <w:spacing w:after="200" w:line="276" w:lineRule="auto"/>
+              <w:rPr>
+                <w:rFonts w:ascii="Tahoma" w:hAnsi="Tahoma" w:cs="Tahoma"/>
+                <w:sz w:val="20"/>
+              </w:rPr>
+            </w:pPr>
+          </w:p>
+          <w:p>
+            <w:pPr>
+              <w:pStyle w:val="ListParagraph"/>
+              <w:widowControl/>
+              <w:numPr>
+                <w:ilvl w:val="0"/>
+                <w:numId w:val="45"/>
+              </w:numPr>
+              <w:spacing w:after="200" w:line="276" w:lineRule="auto"/>
+              <w:rPr>
+                <w:rFonts w:ascii="Tahoma" w:hAnsi="Tahoma" w:cs="Tahoma"/>
+                <w:sz w:val="20"/>
+              </w:rPr>
+            </w:pPr>
+            <w:r>
+              <w:rPr>
+                <w:rFonts w:ascii="Tahoma" w:hAnsi="Tahoma" w:cs="Tahoma"/>
+                <w:sz w:val="20"/>
+              </w:rPr>
+              <w:t>Step 1</w:t>
+            </w:r>
+            <w:r>
+              <w:rPr>
+                <w:rFonts w:ascii="Tahoma" w:hAnsi="Tahoma" w:cs="Tahoma"/>
+                <w:sz w:val="20"/>
+              </w:rPr>
+              <w:t>- search local Security Policy</w:t>
+            </w:r>
+          </w:p>
+          <w:p>
+            <w:pPr>
+              <w:widowControl/>
+              <w:spacing w:after="200" w:line="276" w:lineRule="auto"/>
+              <w:rPr>
+                <w:rFonts w:ascii="Tahoma" w:hAnsi="Tahoma" w:cs="Tahoma"/>
+                <w:sz w:val="20"/>
+              </w:rPr>
+            </w:pPr>
+          </w:p>
+          <w:p>
+            <w:pPr>
+              <w:widowControl/>
+              <w:spacing w:after="200" w:line="276" w:lineRule="auto"/>
+              <w:rPr>
+                <w:rFonts w:ascii="Tahoma" w:hAnsi="Tahoma" w:cs="Tahoma"/>
+                <w:sz w:val="20"/>
+              </w:rPr>
+            </w:pPr>
+          </w:p>
+          <w:p>
+            <w:pPr>
+              <w:widowControl/>
+              <w:spacing w:after="200" w:line="276" w:lineRule="auto"/>
+              <w:rPr>
+                <w:rFonts w:ascii="Tahoma" w:hAnsi="Tahoma" w:cs="Tahoma"/>
+                <w:sz w:val="20"/>
+              </w:rPr>
+            </w:pPr>
+            <w:r>
+              <w:rPr>
+                <w:rFonts w:ascii="Tahoma" w:hAnsi="Tahoma" w:cs="Tahoma"/>
+                <w:sz w:val="20"/>
+              </w:rPr>
+              <w:lastRenderedPageBreak/>
+              <w:drawing>
+                <wp:inline distT="0" distB="0" distL="0" distR="0" wp14:anchorId="4F131FCE" wp14:editId="3833273D">
+                  <wp:extent cx="2647950" cy="2755188"/>
+                  <wp:effectExtent l="0" t="0" r="0" b="7620"/>
+                  <wp:docPr id="4" name="Picture 4"/>
+                  <wp:cNvGraphicFramePr>
+                    <a:graphicFrameLocks xmlns:a="http://schemas.openxmlformats.org/drawingml/2006/main" noChangeAspect="1"/>
+                  </wp:cNvGraphicFramePr>
+                  <a:graphic xmlns:a="http://schemas.openxmlformats.org/drawingml/2006/main">
+                    <a:graphicData uri="http://schemas.openxmlformats.org/drawingml/2006/picture">
+                      <pic:pic xmlns:pic="http://schemas.openxmlformats.org/drawingml/2006/picture">
+                        <pic:nvPicPr>
+                          <pic:cNvPr id="1" name=""/>
+                          <pic:cNvPicPr/>
+                        </pic:nvPicPr>
+                        <pic:blipFill>
+                          <a:blip r:embed="rId15"/>
+                          <a:stretch>
+                            <a:fillRect/>
+                          </a:stretch>
+                        </pic:blipFill>
+                        <pic:spPr>
+                          <a:xfrm>
+                            <a:off x="0" y="0"/>
+                            <a:ext cx="2656677" cy="2764269"/>
+                          </a:xfrm>
+                          <a:prstGeom prst="rect">
+                            <a:avLst/>
+                          </a:prstGeom>
+                        </pic:spPr>
+                      </pic:pic>
+                    </a:graphicData>
+                  </a:graphic>
+                </wp:inline>
+              </w:drawing>
+            </w:r>
+          </w:p>
+          <w:p>
+            <w:pPr>
+              <w:pStyle w:val="ListParagraph"/>
+              <w:widowControl/>
+              <w:numPr>
+                <w:ilvl w:val="0"/>
+                <w:numId w:val="45"/>
+              </w:numPr>
+              <w:spacing w:after="200" w:line="276" w:lineRule="auto"/>
+              <w:rPr>
+                <w:rFonts w:ascii="Tahoma" w:hAnsi="Tahoma" w:cs="Tahoma"/>
+                <w:sz w:val="20"/>
+              </w:rPr>
+            </w:pPr>
+            <w:r>
+              <w:rPr>
+                <w:rFonts w:ascii="Tahoma" w:hAnsi="Tahoma" w:cs="Tahoma"/>
+                <w:sz w:val="20"/>
+              </w:rPr>
+              <w:t>Step 2</w:t>
+            </w:r>
+            <w:r>
+              <w:rPr>
+                <w:rFonts w:ascii="Tahoma" w:hAnsi="Tahoma" w:cs="Tahoma"/>
+                <w:sz w:val="20"/>
+              </w:rPr>
+              <w:t xml:space="preserve"> – Click account policy &gt; Click password policy</w:t>
+            </w:r>
+          </w:p>
+          <w:p>
+            <w:pPr>
+              <w:widowControl/>
+              <w:spacing w:after="200" w:line="276" w:lineRule="auto"/>
+              <w:rPr>
+                <w:rFonts w:ascii="Tahoma" w:hAnsi="Tahoma" w:cs="Tahoma"/>
+                <w:sz w:val="20"/>
+              </w:rPr>
+            </w:pPr>
+            <w:r>
+              <w:rPr>
+                <w:rFonts w:ascii="Tahoma" w:hAnsi="Tahoma" w:cs="Tahoma"/>
+                <w:sz w:val="20"/>
+              </w:rPr>
+              <w:drawing>
+                <wp:inline distT="0" distB="0" distL="0" distR="0" wp14:anchorId="7500ABF1" wp14:editId="2A96FB16">
+                  <wp:extent cx="3758205" cy="3409950"/>
+                  <wp:effectExtent l="0" t="0" r="0" b="0"/>
+                  <wp:docPr id="5" name="Picture 5"/>
+                  <wp:cNvGraphicFramePr>
+                    <a:graphicFrameLocks xmlns:a="http://schemas.openxmlformats.org/drawingml/2006/main" noChangeAspect="1"/>
+                  </wp:cNvGraphicFramePr>
+                  <a:graphic xmlns:a="http://schemas.openxmlformats.org/drawingml/2006/main">
+                    <a:graphicData uri="http://schemas.openxmlformats.org/drawingml/2006/picture">
+                      <pic:pic xmlns:pic="http://schemas.openxmlformats.org/drawingml/2006/picture">
+                        <pic:nvPicPr>
+                          <pic:cNvPr id="1" name=""/>
+                          <pic:cNvPicPr/>
+                        </pic:nvPicPr>
+                        <pic:blipFill>
+                          <a:blip r:embed="rId16"/>
+                          <a:stretch>
+                            <a:fillRect/>
+                          </a:stretch>
+                        </pic:blipFill>
+                        <pic:spPr>
+                          <a:xfrm>
+                            <a:off x="0" y="0"/>
+                            <a:ext cx="3763920" cy="3415136"/>
+                          </a:xfrm>
+                          <a:prstGeom prst="rect">
+                            <a:avLst/>
+                          </a:prstGeom>
+                        </pic:spPr>
+                      </pic:pic>
+                    </a:graphicData>
+                  </a:graphic>
+                </wp:inline>
+              </w:drawing>
+            </w:r>
+          </w:p>
+          <w:p>
+            <w:pPr>
+              <w:widowControl/>
+              <w:spacing w:after="200" w:line="276" w:lineRule="auto"/>
+              <w:rPr>
+                <w:rFonts w:ascii="Tahoma" w:hAnsi="Tahoma" w:cs="Tahoma"/>
+                <w:sz w:val="20"/>
+              </w:rPr>
+            </w:pPr>
+            <w:r>
+              <w:rPr>
+                <w:rFonts w:ascii="Tahoma" w:hAnsi="Tahoma" w:cs="Tahoma"/>
+                <w:sz w:val="20"/>
+              </w:rPr>
+              <w:t xml:space="preserve">Step 3- double click minimum password length &amp; change accordingly </w:t>
+            </w:r>
+          </w:p>
+          <w:p>
+            <w:pPr>
+              <w:widowControl/>
+              <w:spacing w:after="200" w:line="276" w:lineRule="auto"/>
+              <w:rPr>
+                <w:rFonts w:ascii="Tahoma" w:hAnsi="Tahoma" w:cs="Tahoma"/>
+                <w:sz w:val="20"/>
+              </w:rPr>
+            </w:pPr>
+            <w:r>
+              <w:rPr>
+                <w:rFonts w:ascii="Tahoma" w:hAnsi="Tahoma" w:cs="Tahoma"/>
+                <w:sz w:val="20"/>
+              </w:rPr>
+              <w:lastRenderedPageBreak/>
+              <w:drawing>
+                <wp:inline distT="0" distB="0" distL="0" distR="0" wp14:anchorId="569D355D" wp14:editId="7EADAB57">
+                  <wp:extent cx="4690805" cy="3562350"/>
+                  <wp:effectExtent l="0" t="0" r="0" b="0"/>
+                  <wp:docPr id="7" name="Picture 7"/>
+                  <wp:cNvGraphicFramePr>
+                    <a:graphicFrameLocks xmlns:a="http://schemas.openxmlformats.org/drawingml/2006/main" noChangeAspect="1"/>
+                  </wp:cNvGraphicFramePr>
+                  <a:graphic xmlns:a="http://schemas.openxmlformats.org/drawingml/2006/main">
+                    <a:graphicData uri="http://schemas.openxmlformats.org/drawingml/2006/picture">
+                      <pic:pic xmlns:pic="http://schemas.openxmlformats.org/drawingml/2006/picture">
+                        <pic:nvPicPr>
+                          <pic:cNvPr id="1" name=""/>
+                          <pic:cNvPicPr/>
+                        </pic:nvPicPr>
+                        <pic:blipFill>
+                          <a:blip r:embed="rId17"/>
+                          <a:stretch>
+                            <a:fillRect/>
+                          </a:stretch>
+                        </pic:blipFill>
+                        <pic:spPr>
+                          <a:xfrm>
+                            <a:off x="0" y="0"/>
+                            <a:ext cx="4695259" cy="3565733"/>
+                          </a:xfrm>
+                          <a:prstGeom prst="rect">
+                            <a:avLst/>
+                          </a:prstGeom>
+                        </pic:spPr>
+                      </pic:pic>
+                    </a:graphicData>
+                  </a:graphic>
+                </wp:inline>
+              </w:drawing>
+            </w:r>
+          </w:p>
+          <w:p>
+            <w:pPr>
+              <w:widowControl/>
+              <w:spacing w:after="200" w:line="276" w:lineRule="auto"/>
+              <w:rPr>
+                <w:rFonts w:ascii="Tahoma" w:hAnsi="Tahoma" w:cs="Tahoma"/>
+                <w:sz w:val="20"/>
+              </w:rPr>
+            </w:pPr>
+          </w:p>
+          <w:p>
+            <w:pPr>
+              <w:widowControl/>
+              <w:spacing w:after="200" w:line="276" w:lineRule="auto"/>
+              <w:rPr>
+                <w:rFonts w:ascii="Tahoma" w:hAnsi="Tahoma" w:cs="Tahoma"/>
+                <w:sz w:val="20"/>
+              </w:rPr>
+            </w:pPr>
+            <w:r>
+              <w:rPr>
+                <w:rFonts w:ascii="Tahoma" w:hAnsi="Tahoma" w:cs="Tahoma"/>
+                <w:sz w:val="20"/>
+                <w:highlight w:val="yellow"/>
+              </w:rPr>
+              <w:t>I</w:t>
+            </w:r>
+            <w:r>
+              <w:rPr>
+                <w:rFonts w:ascii="Tahoma" w:hAnsi="Tahoma" w:cs="Tahoma"/>
+                <w:sz w:val="20"/>
+                <w:highlight w:val="yellow"/>
+              </w:rPr>
+              <w:t>nstalling and configuring Anti-Virus solution (windows defender is not acceptable).</w:t>
+            </w:r>
+          </w:p>
+          <w:p>
+            <w:pPr>
+              <w:widowControl/>
+              <w:spacing w:after="200" w:line="276" w:lineRule="auto"/>
+              <w:rPr>
+                <w:rFonts w:ascii="Tahoma" w:hAnsi="Tahoma" w:cs="Tahoma"/>
+                <w:sz w:val="20"/>
+              </w:rPr>
+            </w:pPr>
+          </w:p>
+          <w:p>
+            <w:pPr>
+              <w:widowControl/>
+              <w:spacing w:after="200" w:line="276" w:lineRule="auto"/>
+              <w:rPr>
+                <w:rFonts w:ascii="Tahoma" w:hAnsi="Tahoma" w:cs="Tahoma"/>
+                <w:sz w:val="20"/>
+              </w:rPr>
+            </w:pPr>
+          </w:p>
+          <w:p>
+            <w:pPr>
+              <w:widowControl/>
+              <w:spacing w:after="200" w:line="276" w:lineRule="auto"/>
+              <w:rPr>
+                <w:rFonts w:ascii="Tahoma" w:hAnsi="Tahoma" w:cs="Tahoma"/>
+                <w:sz w:val="20"/>
+              </w:rPr>
+            </w:pPr>
+          </w:p>
+          <w:p>
+            <w:pPr>
+              <w:widowControl/>
+              <w:spacing w:after="200" w:line="276" w:lineRule="auto"/>
+              <w:rPr>
+                <w:rFonts w:ascii="Tahoma" w:hAnsi="Tahoma" w:cs="Tahoma"/>
+                <w:sz w:val="20"/>
+              </w:rPr>
+            </w:pPr>
+            <w:r>
+              <w:rPr>
+                <w:rFonts w:ascii="Tahoma" w:hAnsi="Tahoma" w:cs="Tahoma"/>
+                <w:sz w:val="20"/>
               </w:rPr>
               <w:t>2.3</w:t>
             </w:r>
@@ -8004,7 +8466,7 @@
                 <w:szCs w:val="24"/>
               </w:rPr>
             </w:pPr>
-            <w:hyperlink r:id="rId13" w:history="1">
+            <w:hyperlink r:id="rId18" w:history="1">
               <w:r>
                 <w:rPr>
                   <w:rStyle w:val="Hyperlink"/>
@@ -8090,6 +8552,7 @@
                 <w:rFonts w:ascii="Tahoma" w:hAnsi="Tahoma" w:cs="Tahoma"/>
                 <w:sz w:val="20"/>
               </w:rPr>
+              <w:lastRenderedPageBreak/>
               <w:t xml:space="preserve">2.4 Address non-compliance by configuring the </w:t>
             </w:r>
             <w:r>
@@ -8256,15 +8719,7 @@
                 <w:rFonts w:ascii="Tahoma" w:hAnsi="Tahoma" w:cs="Tahoma"/>
                 <w:sz w:val="20"/>
               </w:rPr>
-              <w:t xml:space="preserve">After the implementation of the new risk management strategies, the team realised that employees/end users can contribute in terms of identifying potential new risks within the organisation. As such, you have been </w:t>
-            </w:r>
-            <w:r>
-              <w:rPr>
-                <w:rFonts w:ascii="Tahoma" w:hAnsi="Tahoma" w:cs="Tahoma"/>
-                <w:sz w:val="20"/>
-              </w:rPr>
-              <w:lastRenderedPageBreak/>
-              <w:t xml:space="preserve">tasked to assist in establishing </w:t>
+              <w:t xml:space="preserve">After the implementation of the new risk management strategies, the team realised that employees/end users can contribute in terms of identifying potential new risks within the organisation. As such, you have been tasked to assist in establishing </w:t>
             </w:r>
             <w:r>
               <w:rPr>
@@ -8932,7 +9387,7 @@
       </w:pPr>
     </w:p>
     <w:sectPr>
-      <w:headerReference w:type="default" r:id="rId14"/>
+      <w:headerReference w:type="default" r:id="rId19"/>
       <w:pgSz w:w="11906" w:h="16838"/>
       <w:pgMar w:top="1134" w:right="1134" w:bottom="1134" w:left="1134" w:header="708" w:footer="708" w:gutter="0"/>
       <w:cols w:space="708"/>
@@ -9792,6 +10247,119 @@
     </w:lvl>
   </w:abstractNum>
   <w:abstractNum w:abstractNumId="4" w15:restartNumberingAfterBreak="0">
+    <w:nsid w:val="0AD36312"/>
+    <w:multiLevelType w:val="hybridMultilevel"/>
+    <w:tmpl w:val="784C5B3E"/>
+    <w:lvl w:ilvl="0" w:tplc="0C090001">
+      <w:start w:val="1"/>
+      <w:numFmt w:val="bullet"/>
+      <w:lvlText w:val=""/>
+      <w:lvlJc w:val="left"/>
+      <w:pPr>
+        <w:ind w:left="720" w:hanging="360"/>
+      </w:pPr>
+      <w:rPr>
+        <w:rFonts w:ascii="Symbol" w:hAnsi="Symbol" w:hint="default"/>
+      </w:rPr>
+    </w:lvl>
+    <w:lvl w:ilvl="1" w:tplc="0C090003" w:tentative="1">
+      <w:start w:val="1"/>
+      <w:numFmt w:val="bullet"/>
+      <w:lvlText w:val="o"/>
+      <w:lvlJc w:val="left"/>
+      <w:pPr>
+        <w:ind w:left="1440" w:hanging="360"/>
+      </w:pPr>
+      <w:rPr>
+        <w:rFonts w:ascii="Courier New" w:hAnsi="Courier New" w:cs="Courier New" w:hint="default"/>
+      </w:rPr>
+    </w:lvl>
+    <w:lvl w:ilvl="2" w:tplc="0C090005" w:tentative="1">
+      <w:start w:val="1"/>
+      <w:numFmt w:val="bullet"/>
+      <w:lvlText w:val=""/>
+      <w:lvlJc w:val="left"/>
+      <w:pPr>
+        <w:ind w:left="2160" w:hanging="360"/>
+      </w:pPr>
+      <w:rPr>
+        <w:rFonts w:ascii="Wingdings" w:hAnsi="Wingdings" w:hint="default"/>
+      </w:rPr>
+    </w:lvl>
+    <w:lvl w:ilvl="3" w:tplc="0C090001" w:tentative="1">
+      <w:start w:val="1"/>
+      <w:numFmt w:val="bullet"/>
+      <w:lvlText w:val=""/>
+      <w:lvlJc w:val="left"/>
+      <w:pPr>
+        <w:ind w:left="2880" w:hanging="360"/>
+      </w:pPr>
+      <w:rPr>
+        <w:rFonts w:ascii="Symbol" w:hAnsi="Symbol" w:hint="default"/>
+      </w:rPr>
+    </w:lvl>
+    <w:lvl w:ilvl="4" w:tplc="0C090003" w:tentative="1">
+      <w:start w:val="1"/>
+      <w:numFmt w:val="bullet"/>
+      <w:lvlText w:val="o"/>
+      <w:lvlJc w:val="left"/>
+      <w:pPr>
+        <w:ind w:left="3600" w:hanging="360"/>
+      </w:pPr>
+      <w:rPr>
+        <w:rFonts w:ascii="Courier New" w:hAnsi="Courier New" w:cs="Courier New" w:hint="default"/>
+      </w:rPr>
+    </w:lvl>
+    <w:lvl w:ilvl="5" w:tplc="0C090005" w:tentative="1">
+      <w:start w:val="1"/>
+      <w:numFmt w:val="bullet"/>
+      <w:lvlText w:val=""/>
+      <w:lvlJc w:val="left"/>
+      <w:pPr>
+        <w:ind w:left="4320" w:hanging="360"/>
+      </w:pPr>
+      <w:rPr>
+        <w:rFonts w:ascii="Wingdings" w:hAnsi="Wingdings" w:hint="default"/>
+      </w:rPr>
+    </w:lvl>
+    <w:lvl w:ilvl="6" w:tplc="0C090001" w:tentative="1">
+      <w:start w:val="1"/>
+      <w:numFmt w:val="bullet"/>
+      <w:lvlText w:val=""/>
+      <w:lvlJc w:val="left"/>
+      <w:pPr>
+        <w:ind w:left="5040" w:hanging="360"/>
+      </w:pPr>
+      <w:rPr>
+        <w:rFonts w:ascii="Symbol" w:hAnsi="Symbol" w:hint="default"/>
+      </w:rPr>
+    </w:lvl>
+    <w:lvl w:ilvl="7" w:tplc="0C090003" w:tentative="1">
+      <w:start w:val="1"/>
+      <w:numFmt w:val="bullet"/>
+      <w:lvlText w:val="o"/>
+      <w:lvlJc w:val="left"/>
+      <w:pPr>
+        <w:ind w:left="5760" w:hanging="360"/>
+      </w:pPr>
+      <w:rPr>
+        <w:rFonts w:ascii="Courier New" w:hAnsi="Courier New" w:cs="Courier New" w:hint="default"/>
+      </w:rPr>
+    </w:lvl>
+    <w:lvl w:ilvl="8" w:tplc="0C090005" w:tentative="1">
+      <w:start w:val="1"/>
+      <w:numFmt w:val="bullet"/>
+      <w:lvlText w:val=""/>
+      <w:lvlJc w:val="left"/>
+      <w:pPr>
+        <w:ind w:left="6480" w:hanging="360"/>
+      </w:pPr>
+      <w:rPr>
+        <w:rFonts w:ascii="Wingdings" w:hAnsi="Wingdings" w:hint="default"/>
+      </w:rPr>
+    </w:lvl>
+  </w:abstractNum>
+  <w:abstractNum w:abstractNumId="5" w15:restartNumberingAfterBreak="0">
     <w:nsid w:val="0AF10152"/>
     <w:multiLevelType w:val="hybridMultilevel"/>
     <w:tmpl w:val="A852E5B4"/>
@@ -9880,7 +10448,7 @@
       </w:pPr>
     </w:lvl>
   </w:abstractNum>
-  <w:abstractNum w:abstractNumId="5" w15:restartNumberingAfterBreak="0">
+  <w:abstractNum w:abstractNumId="6" w15:restartNumberingAfterBreak="0">
     <w:nsid w:val="0B8B795F"/>
     <w:multiLevelType w:val="multilevel"/>
     <w:tmpl w:val="E5904AD6"/>
@@ -9993,7 +10561,7 @@
       </w:rPr>
     </w:lvl>
   </w:abstractNum>
-  <w:abstractNum w:abstractNumId="6" w15:restartNumberingAfterBreak="0">
+  <w:abstractNum w:abstractNumId="7" w15:restartNumberingAfterBreak="0">
     <w:nsid w:val="0C850A9D"/>
     <w:multiLevelType w:val="multilevel"/>
     <w:tmpl w:val="2042DFF4"/>
@@ -10082,7 +10650,7 @@
       </w:pPr>
     </w:lvl>
   </w:abstractNum>
-  <w:abstractNum w:abstractNumId="7" w15:restartNumberingAfterBreak="0">
+  <w:abstractNum w:abstractNumId="8" w15:restartNumberingAfterBreak="0">
     <w:nsid w:val="11720302"/>
     <w:multiLevelType w:val="hybridMultilevel"/>
     <w:tmpl w:val="3E942230"/>
@@ -10168,7 +10736,7 @@
       </w:pPr>
     </w:lvl>
   </w:abstractNum>
-  <w:abstractNum w:abstractNumId="8" w15:restartNumberingAfterBreak="0">
+  <w:abstractNum w:abstractNumId="9" w15:restartNumberingAfterBreak="0">
     <w:nsid w:val="12D63F3E"/>
     <w:multiLevelType w:val="hybridMultilevel"/>
     <w:tmpl w:val="F9B2EC0E"/>
@@ -10254,7 +10822,7 @@
       </w:pPr>
     </w:lvl>
   </w:abstractNum>
-  <w:abstractNum w:abstractNumId="9" w15:restartNumberingAfterBreak="0">
+  <w:abstractNum w:abstractNumId="10" w15:restartNumberingAfterBreak="0">
     <w:nsid w:val="16D517E0"/>
     <w:multiLevelType w:val="hybridMultilevel"/>
     <w:tmpl w:val="42A2BF50"/>
@@ -10367,7 +10935,7 @@
       </w:rPr>
     </w:lvl>
   </w:abstractNum>
-  <w:abstractNum w:abstractNumId="10" w15:restartNumberingAfterBreak="0">
+  <w:abstractNum w:abstractNumId="11" w15:restartNumberingAfterBreak="0">
     <w:nsid w:val="176D723B"/>
     <w:multiLevelType w:val="multilevel"/>
     <w:tmpl w:val="2042DFF4"/>
@@ -10456,7 +11024,7 @@
       </w:pPr>
     </w:lvl>
   </w:abstractNum>
-  <w:abstractNum w:abstractNumId="11" w15:restartNumberingAfterBreak="0">
+  <w:abstractNum w:abstractNumId="12" w15:restartNumberingAfterBreak="0">
     <w:nsid w:val="216B4286"/>
     <w:multiLevelType w:val="hybridMultilevel"/>
     <w:tmpl w:val="1E16B7BC"/>
@@ -10542,7 +11110,7 @@
       </w:pPr>
     </w:lvl>
   </w:abstractNum>
-  <w:abstractNum w:abstractNumId="12" w15:restartNumberingAfterBreak="0">
+  <w:abstractNum w:abstractNumId="13" w15:restartNumberingAfterBreak="0">
     <w:nsid w:val="244B0E17"/>
     <w:multiLevelType w:val="hybridMultilevel"/>
     <w:tmpl w:val="3D9A88CA"/>
@@ -10631,7 +11199,7 @@
       </w:pPr>
     </w:lvl>
   </w:abstractNum>
-  <w:abstractNum w:abstractNumId="13" w15:restartNumberingAfterBreak="0">
+  <w:abstractNum w:abstractNumId="14" w15:restartNumberingAfterBreak="0">
     <w:nsid w:val="24C96E35"/>
     <w:multiLevelType w:val="hybridMultilevel"/>
     <w:tmpl w:val="514EA9AA"/>
@@ -10744,7 +11312,7 @@
       </w:rPr>
     </w:lvl>
   </w:abstractNum>
-  <w:abstractNum w:abstractNumId="14" w15:restartNumberingAfterBreak="0">
+  <w:abstractNum w:abstractNumId="15" w15:restartNumberingAfterBreak="0">
     <w:nsid w:val="28FE5607"/>
     <w:multiLevelType w:val="hybridMultilevel"/>
     <w:tmpl w:val="2BAA67CE"/>
@@ -10857,7 +11425,7 @@
       </w:rPr>
     </w:lvl>
   </w:abstractNum>
-  <w:abstractNum w:abstractNumId="15" w15:restartNumberingAfterBreak="0">
+  <w:abstractNum w:abstractNumId="16" w15:restartNumberingAfterBreak="0">
     <w:nsid w:val="308054BB"/>
     <w:multiLevelType w:val="hybridMultilevel"/>
     <w:tmpl w:val="84E6E984"/>
@@ -10970,7 +11538,7 @@
       </w:rPr>
     </w:lvl>
   </w:abstractNum>
-  <w:abstractNum w:abstractNumId="16" w15:restartNumberingAfterBreak="0">
+  <w:abstractNum w:abstractNumId="17" w15:restartNumberingAfterBreak="0">
     <w:nsid w:val="32552EB7"/>
     <w:multiLevelType w:val="hybridMultilevel"/>
     <w:tmpl w:val="B9CAE872"/>
@@ -11083,7 +11651,7 @@
       </w:rPr>
     </w:lvl>
   </w:abstractNum>
-  <w:abstractNum w:abstractNumId="17" w15:restartNumberingAfterBreak="0">
+  <w:abstractNum w:abstractNumId="18" w15:restartNumberingAfterBreak="0">
     <w:nsid w:val="36077526"/>
     <w:multiLevelType w:val="hybridMultilevel"/>
     <w:tmpl w:val="1D7C91A2"/>
@@ -11196,7 +11764,7 @@
       </w:rPr>
     </w:lvl>
   </w:abstractNum>
-  <w:abstractNum w:abstractNumId="18" w15:restartNumberingAfterBreak="0">
+  <w:abstractNum w:abstractNumId="19" w15:restartNumberingAfterBreak="0">
     <w:nsid w:val="363A7F35"/>
     <w:multiLevelType w:val="hybridMultilevel"/>
     <w:tmpl w:val="9960958A"/>
@@ -11309,7 +11877,7 @@
       </w:rPr>
     </w:lvl>
   </w:abstractNum>
-  <w:abstractNum w:abstractNumId="19" w15:restartNumberingAfterBreak="0">
+  <w:abstractNum w:abstractNumId="20" w15:restartNumberingAfterBreak="0">
     <w:nsid w:val="39424980"/>
     <w:multiLevelType w:val="hybridMultilevel"/>
     <w:tmpl w:val="EF3457EA"/>
@@ -11422,7 +11990,7 @@
       </w:rPr>
     </w:lvl>
   </w:abstractNum>
-  <w:abstractNum w:abstractNumId="20" w15:restartNumberingAfterBreak="0">
+  <w:abstractNum w:abstractNumId="21" w15:restartNumberingAfterBreak="0">
     <w:nsid w:val="3CC64297"/>
     <w:multiLevelType w:val="hybridMultilevel"/>
     <w:tmpl w:val="354622B6"/>
@@ -11508,7 +12076,7 @@
       </w:pPr>
     </w:lvl>
   </w:abstractNum>
-  <w:abstractNum w:abstractNumId="21" w15:restartNumberingAfterBreak="0">
+  <w:abstractNum w:abstractNumId="22" w15:restartNumberingAfterBreak="0">
     <w:nsid w:val="43892696"/>
     <w:multiLevelType w:val="hybridMultilevel"/>
     <w:tmpl w:val="F68AC98E"/>
@@ -11621,7 +12189,7 @@
       </w:rPr>
     </w:lvl>
   </w:abstractNum>
-  <w:abstractNum w:abstractNumId="22" w15:restartNumberingAfterBreak="0">
+  <w:abstractNum w:abstractNumId="23" w15:restartNumberingAfterBreak="0">
     <w:nsid w:val="43D74343"/>
     <w:multiLevelType w:val="hybridMultilevel"/>
     <w:tmpl w:val="D6087182"/>
@@ -11710,7 +12278,7 @@
       </w:pPr>
     </w:lvl>
   </w:abstractNum>
-  <w:abstractNum w:abstractNumId="23" w15:restartNumberingAfterBreak="0">
+  <w:abstractNum w:abstractNumId="24" w15:restartNumberingAfterBreak="0">
     <w:nsid w:val="43EF7CBD"/>
     <w:multiLevelType w:val="hybridMultilevel"/>
     <w:tmpl w:val="80140464"/>
@@ -11796,7 +12364,7 @@
       </w:pPr>
     </w:lvl>
   </w:abstractNum>
-  <w:abstractNum w:abstractNumId="24" w15:restartNumberingAfterBreak="0">
+  <w:abstractNum w:abstractNumId="25" w15:restartNumberingAfterBreak="0">
     <w:nsid w:val="44937A4E"/>
     <w:multiLevelType w:val="hybridMultilevel"/>
     <w:tmpl w:val="C8422198"/>
@@ -11909,7 +12477,7 @@
       </w:rPr>
     </w:lvl>
   </w:abstractNum>
-  <w:abstractNum w:abstractNumId="25" w15:restartNumberingAfterBreak="0">
+  <w:abstractNum w:abstractNumId="26" w15:restartNumberingAfterBreak="0">
     <w:nsid w:val="493E215C"/>
     <w:multiLevelType w:val="hybridMultilevel"/>
     <w:tmpl w:val="C6540B48"/>
@@ -12022,7 +12590,7 @@
       </w:rPr>
     </w:lvl>
   </w:abstractNum>
-  <w:abstractNum w:abstractNumId="26" w15:restartNumberingAfterBreak="0">
+  <w:abstractNum w:abstractNumId="27" w15:restartNumberingAfterBreak="0">
     <w:nsid w:val="4A6C59FF"/>
     <w:multiLevelType w:val="hybridMultilevel"/>
     <w:tmpl w:val="96441A7A"/>
@@ -12108,7 +12676,7 @@
       </w:pPr>
     </w:lvl>
   </w:abstractNum>
-  <w:abstractNum w:abstractNumId="27" w15:restartNumberingAfterBreak="0">
+  <w:abstractNum w:abstractNumId="28" w15:restartNumberingAfterBreak="0">
     <w:nsid w:val="510C70D8"/>
     <w:multiLevelType w:val="hybridMultilevel"/>
     <w:tmpl w:val="9DECCF56"/>
@@ -12197,7 +12765,7 @@
       </w:pPr>
     </w:lvl>
   </w:abstractNum>
-  <w:abstractNum w:abstractNumId="28" w15:restartNumberingAfterBreak="0">
+  <w:abstractNum w:abstractNumId="29" w15:restartNumberingAfterBreak="0">
     <w:nsid w:val="53D02318"/>
     <w:multiLevelType w:val="hybridMultilevel"/>
     <w:tmpl w:val="0BE46C74"/>
@@ -12310,7 +12878,7 @@
       </w:rPr>
     </w:lvl>
   </w:abstractNum>
-  <w:abstractNum w:abstractNumId="29" w15:restartNumberingAfterBreak="0">
+  <w:abstractNum w:abstractNumId="30" w15:restartNumberingAfterBreak="0">
     <w:nsid w:val="54586E1A"/>
     <w:multiLevelType w:val="hybridMultilevel"/>
     <w:tmpl w:val="DAA46898"/>
@@ -12400,7 +12968,7 @@
       </w:pPr>
     </w:lvl>
   </w:abstractNum>
-  <w:abstractNum w:abstractNumId="30" w15:restartNumberingAfterBreak="0">
+  <w:abstractNum w:abstractNumId="31" w15:restartNumberingAfterBreak="0">
     <w:nsid w:val="54B6101D"/>
     <w:multiLevelType w:val="multilevel"/>
     <w:tmpl w:val="2042DFF4"/>
@@ -12489,7 +13057,7 @@
       </w:pPr>
     </w:lvl>
   </w:abstractNum>
-  <w:abstractNum w:abstractNumId="31" w15:restartNumberingAfterBreak="0">
+  <w:abstractNum w:abstractNumId="32" w15:restartNumberingAfterBreak="0">
     <w:nsid w:val="590A2B77"/>
     <w:multiLevelType w:val="hybridMultilevel"/>
     <w:tmpl w:val="482C0CAE"/>
@@ -12602,7 +13170,7 @@
       </w:rPr>
     </w:lvl>
   </w:abstractNum>
-  <w:abstractNum w:abstractNumId="32" w15:restartNumberingAfterBreak="0">
+  <w:abstractNum w:abstractNumId="33" w15:restartNumberingAfterBreak="0">
     <w:nsid w:val="5CA730F9"/>
     <w:multiLevelType w:val="hybridMultilevel"/>
     <w:tmpl w:val="E1925478"/>
@@ -12715,7 +13283,7 @@
       </w:rPr>
     </w:lvl>
   </w:abstractNum>
-  <w:abstractNum w:abstractNumId="33" w15:restartNumberingAfterBreak="0">
+  <w:abstractNum w:abstractNumId="34" w15:restartNumberingAfterBreak="0">
     <w:nsid w:val="5DA25015"/>
     <w:multiLevelType w:val="multilevel"/>
     <w:tmpl w:val="2042DFF4"/>
@@ -12804,7 +13372,7 @@
       </w:pPr>
     </w:lvl>
   </w:abstractNum>
-  <w:abstractNum w:abstractNumId="34" w15:restartNumberingAfterBreak="0">
+  <w:abstractNum w:abstractNumId="35" w15:restartNumberingAfterBreak="0">
     <w:nsid w:val="5EC149F4"/>
     <w:multiLevelType w:val="multilevel"/>
     <w:tmpl w:val="429244AA"/>
@@ -12890,7 +13458,7 @@
       </w:pPr>
     </w:lvl>
   </w:abstractNum>
-  <w:abstractNum w:abstractNumId="35" w15:restartNumberingAfterBreak="0">
+  <w:abstractNum w:abstractNumId="36" w15:restartNumberingAfterBreak="0">
     <w:nsid w:val="63C82B3D"/>
     <w:multiLevelType w:val="hybridMultilevel"/>
     <w:tmpl w:val="E6D414BA"/>
@@ -13003,7 +13571,7 @@
       </w:rPr>
     </w:lvl>
   </w:abstractNum>
-  <w:abstractNum w:abstractNumId="36" w15:restartNumberingAfterBreak="0">
+  <w:abstractNum w:abstractNumId="37" w15:restartNumberingAfterBreak="0">
     <w:nsid w:val="71797BF5"/>
     <w:multiLevelType w:val="multilevel"/>
     <w:tmpl w:val="2042DFF4"/>
@@ -13092,7 +13660,7 @@
       </w:pPr>
     </w:lvl>
   </w:abstractNum>
-  <w:abstractNum w:abstractNumId="37" w15:restartNumberingAfterBreak="0">
+  <w:abstractNum w:abstractNumId="38" w15:restartNumberingAfterBreak="0">
     <w:nsid w:val="74C86744"/>
     <w:multiLevelType w:val="hybridMultilevel"/>
     <w:tmpl w:val="C594390C"/>
@@ -13178,7 +13746,7 @@
       </w:pPr>
     </w:lvl>
   </w:abstractNum>
-  <w:abstractNum w:abstractNumId="38" w15:restartNumberingAfterBreak="0">
+  <w:abstractNum w:abstractNumId="39" w15:restartNumberingAfterBreak="0">
     <w:nsid w:val="75267442"/>
     <w:multiLevelType w:val="hybridMultilevel"/>
     <w:tmpl w:val="B7B29AE2"/>
@@ -13264,7 +13832,7 @@
       </w:pPr>
     </w:lvl>
   </w:abstractNum>
-  <w:abstractNum w:abstractNumId="39" w15:restartNumberingAfterBreak="0">
+  <w:abstractNum w:abstractNumId="40" w15:restartNumberingAfterBreak="0">
     <w:nsid w:val="764C1740"/>
     <w:multiLevelType w:val="hybridMultilevel"/>
     <w:tmpl w:val="67885CF0"/>
@@ -13377,7 +13945,7 @@
       </w:rPr>
     </w:lvl>
   </w:abstractNum>
-  <w:abstractNum w:abstractNumId="40" w15:restartNumberingAfterBreak="0">
+  <w:abstractNum w:abstractNumId="41" w15:restartNumberingAfterBreak="0">
     <w:nsid w:val="76975813"/>
     <w:multiLevelType w:val="hybridMultilevel"/>
     <w:tmpl w:val="4C605B12"/>
@@ -13490,7 +14058,7 @@
       </w:rPr>
     </w:lvl>
   </w:abstractNum>
-  <w:abstractNum w:abstractNumId="41" w15:restartNumberingAfterBreak="0">
+  <w:abstractNum w:abstractNumId="42" w15:restartNumberingAfterBreak="0">
     <w:nsid w:val="79F6271E"/>
     <w:multiLevelType w:val="hybridMultilevel"/>
     <w:tmpl w:val="D3EED5E0"/>
@@ -13576,7 +14144,7 @@
       </w:pPr>
     </w:lvl>
   </w:abstractNum>
-  <w:abstractNum w:abstractNumId="42" w15:restartNumberingAfterBreak="0">
+  <w:abstractNum w:abstractNumId="43" w15:restartNumberingAfterBreak="0">
     <w:nsid w:val="7D09060E"/>
     <w:multiLevelType w:val="hybridMultilevel"/>
     <w:tmpl w:val="ED628F38"/>
@@ -13662,7 +14230,7 @@
       </w:pPr>
     </w:lvl>
   </w:abstractNum>
-  <w:abstractNum w:abstractNumId="43" w15:restartNumberingAfterBreak="0">
+  <w:abstractNum w:abstractNumId="44" w15:restartNumberingAfterBreak="0">
     <w:nsid w:val="7EA96B7A"/>
     <w:multiLevelType w:val="multilevel"/>
     <w:tmpl w:val="D01EBF64"/>
@@ -13776,136 +14344,139 @@
     </w:lvl>
   </w:abstractNum>
   <w:num w:numId="1" w16cid:durableId="362828657">
-    <w:abstractNumId w:val="7"/>
+    <w:abstractNumId w:val="8"/>
   </w:num>
   <w:num w:numId="2" w16cid:durableId="1082139976">
-    <w:abstractNumId w:val="12"/>
+    <w:abstractNumId w:val="13"/>
   </w:num>
   <w:num w:numId="3" w16cid:durableId="1043753351">
+    <w:abstractNumId w:val="23"/>
+  </w:num>
+  <w:num w:numId="4" w16cid:durableId="502431164">
+    <w:abstractNumId w:val="5"/>
+  </w:num>
+  <w:num w:numId="5" w16cid:durableId="407576459">
+    <w:abstractNumId w:val="32"/>
+  </w:num>
+  <w:num w:numId="6" w16cid:durableId="1505825890">
     <w:abstractNumId w:val="22"/>
   </w:num>
-  <w:num w:numId="4" w16cid:durableId="502431164">
-    <w:abstractNumId w:val="4"/>
-  </w:num>
-  <w:num w:numId="5" w16cid:durableId="407576459">
-    <w:abstractNumId w:val="31"/>
-  </w:num>
-  <w:num w:numId="6" w16cid:durableId="1505825890">
-    <w:abstractNumId w:val="21"/>
-  </w:num>
   <w:num w:numId="7" w16cid:durableId="1941990375">
-    <w:abstractNumId w:val="9"/>
+    <w:abstractNumId w:val="10"/>
   </w:num>
   <w:num w:numId="8" w16cid:durableId="281965372">
     <w:abstractNumId w:val="2"/>
   </w:num>
   <w:num w:numId="9" w16cid:durableId="1809396151">
-    <w:abstractNumId w:val="17"/>
+    <w:abstractNumId w:val="18"/>
   </w:num>
   <w:num w:numId="10" w16cid:durableId="647318650">
-    <w:abstractNumId w:val="19"/>
+    <w:abstractNumId w:val="20"/>
   </w:num>
   <w:num w:numId="11" w16cid:durableId="926420809">
-    <w:abstractNumId w:val="28"/>
+    <w:abstractNumId w:val="29"/>
   </w:num>
   <w:num w:numId="12" w16cid:durableId="563948014">
-    <w:abstractNumId w:val="23"/>
+    <w:abstractNumId w:val="24"/>
   </w:num>
   <w:num w:numId="13" w16cid:durableId="402990119">
-    <w:abstractNumId w:val="41"/>
+    <w:abstractNumId w:val="42"/>
   </w:num>
   <w:num w:numId="14" w16cid:durableId="297075819">
-    <w:abstractNumId w:val="14"/>
+    <w:abstractNumId w:val="15"/>
   </w:num>
   <w:num w:numId="15" w16cid:durableId="400100412">
-    <w:abstractNumId w:val="40"/>
+    <w:abstractNumId w:val="41"/>
   </w:num>
   <w:num w:numId="16" w16cid:durableId="1799491477">
     <w:abstractNumId w:val="3"/>
   </w:num>
   <w:num w:numId="17" w16cid:durableId="186792745">
-    <w:abstractNumId w:val="42"/>
+    <w:abstractNumId w:val="43"/>
   </w:num>
   <w:num w:numId="18" w16cid:durableId="702900436">
-    <w:abstractNumId w:val="11"/>
+    <w:abstractNumId w:val="12"/>
   </w:num>
   <w:num w:numId="19" w16cid:durableId="1624846485">
-    <w:abstractNumId w:val="8"/>
+    <w:abstractNumId w:val="9"/>
   </w:num>
   <w:num w:numId="20" w16cid:durableId="1721053411">
-    <w:abstractNumId w:val="34"/>
+    <w:abstractNumId w:val="35"/>
   </w:num>
   <w:num w:numId="21" w16cid:durableId="402604831">
     <w:abstractNumId w:val="1"/>
   </w:num>
   <w:num w:numId="22" w16cid:durableId="831289049">
+    <w:abstractNumId w:val="34"/>
+  </w:num>
+  <w:num w:numId="23" w16cid:durableId="199054363">
+    <w:abstractNumId w:val="7"/>
+  </w:num>
+  <w:num w:numId="24" w16cid:durableId="420109405">
+    <w:abstractNumId w:val="25"/>
+  </w:num>
+  <w:num w:numId="25" w16cid:durableId="1595625969">
+    <w:abstractNumId w:val="31"/>
+  </w:num>
+  <w:num w:numId="26" w16cid:durableId="1877112594">
+    <w:abstractNumId w:val="19"/>
+  </w:num>
+  <w:num w:numId="27" w16cid:durableId="1839615858">
+    <w:abstractNumId w:val="26"/>
+  </w:num>
+  <w:num w:numId="28" w16cid:durableId="463163103">
     <w:abstractNumId w:val="33"/>
   </w:num>
-  <w:num w:numId="23" w16cid:durableId="199054363">
+  <w:num w:numId="29" w16cid:durableId="2120831636">
+    <w:abstractNumId w:val="17"/>
+  </w:num>
+  <w:num w:numId="30" w16cid:durableId="1080978750">
+    <w:abstractNumId w:val="37"/>
+  </w:num>
+  <w:num w:numId="31" w16cid:durableId="855582317">
+    <w:abstractNumId w:val="11"/>
+  </w:num>
+  <w:num w:numId="32" w16cid:durableId="1401706279">
+    <w:abstractNumId w:val="39"/>
+  </w:num>
+  <w:num w:numId="33" w16cid:durableId="2114473876">
+    <w:abstractNumId w:val="28"/>
+  </w:num>
+  <w:num w:numId="34" w16cid:durableId="71779739">
+    <w:abstractNumId w:val="44"/>
+  </w:num>
+  <w:num w:numId="35" w16cid:durableId="1642345753">
     <w:abstractNumId w:val="6"/>
   </w:num>
-  <w:num w:numId="24" w16cid:durableId="420109405">
-    <w:abstractNumId w:val="24"/>
+  <w:num w:numId="36" w16cid:durableId="186022851">
+    <w:abstractNumId w:val="27"/>
   </w:num>
-  <w:num w:numId="25" w16cid:durableId="1595625969">
+  <w:num w:numId="37" w16cid:durableId="1010060184">
     <w:abstractNumId w:val="30"/>
   </w:num>
-  <w:num w:numId="26" w16cid:durableId="1877112594">
-    <w:abstractNumId w:val="18"/>
+  <w:num w:numId="38" w16cid:durableId="285504050">
+    <w:abstractNumId w:val="40"/>
   </w:num>
-  <w:num w:numId="27" w16cid:durableId="1839615858">
-    <w:abstractNumId w:val="25"/>
+  <w:num w:numId="39" w16cid:durableId="852033686">
+    <w:abstractNumId w:val="14"/>
   </w:num>
-  <w:num w:numId="28" w16cid:durableId="463163103">
-    <w:abstractNumId w:val="32"/>
+  <w:num w:numId="40" w16cid:durableId="2083672339">
+    <w:abstractNumId w:val="21"/>
   </w:num>
-  <w:num w:numId="29" w16cid:durableId="2120831636">
+  <w:num w:numId="41" w16cid:durableId="196351852">
     <w:abstractNumId w:val="16"/>
   </w:num>
-  <w:num w:numId="30" w16cid:durableId="1080978750">
-    <w:abstractNumId w:val="36"/>
-  </w:num>
-  <w:num w:numId="31" w16cid:durableId="855582317">
-    <w:abstractNumId w:val="10"/>
-  </w:num>
-  <w:num w:numId="32" w16cid:durableId="1401706279">
+  <w:num w:numId="42" w16cid:durableId="951279501">
     <w:abstractNumId w:val="38"/>
   </w:num>
-  <w:num w:numId="33" w16cid:durableId="2114473876">
-    <w:abstractNumId w:val="27"/>
-  </w:num>
-  <w:num w:numId="34" w16cid:durableId="71779739">
-    <w:abstractNumId w:val="43"/>
-  </w:num>
-  <w:num w:numId="35" w16cid:durableId="1642345753">
-    <w:abstractNumId w:val="5"/>
-  </w:num>
-  <w:num w:numId="36" w16cid:durableId="186022851">
-    <w:abstractNumId w:val="26"/>
-  </w:num>
-  <w:num w:numId="37" w16cid:durableId="1010060184">
-    <w:abstractNumId w:val="29"/>
-  </w:num>
-  <w:num w:numId="38" w16cid:durableId="285504050">
-    <w:abstractNumId w:val="39"/>
-  </w:num>
-  <w:num w:numId="39" w16cid:durableId="852033686">
-    <w:abstractNumId w:val="13"/>
-  </w:num>
-  <w:num w:numId="40" w16cid:durableId="2083672339">
-    <w:abstractNumId w:val="20"/>
-  </w:num>
-  <w:num w:numId="41" w16cid:durableId="196351852">
-    <w:abstractNumId w:val="15"/>
-  </w:num>
-  <w:num w:numId="42" w16cid:durableId="951279501">
-    <w:abstractNumId w:val="37"/>
-  </w:num>
   <w:num w:numId="43" w16cid:durableId="998535965">
-    <w:abstractNumId w:val="35"/>
+    <w:abstractNumId w:val="36"/>
   </w:num>
   <w:num w:numId="44" w16cid:durableId="186411838">
     <w:abstractNumId w:val="0"/>
+  </w:num>
+  <w:num w:numId="45" w16cid:durableId="618683277">
+    <w:abstractNumId w:val="4"/>
   </w:num>
 </w:numbering>
 </file>
@@ -15392,6 +15963,27 @@
 </file>
 
 <file path=customXml/item1.xml><?xml version="1.0" encoding="utf-8"?>
+<p:properties xmlns:p="http://schemas.microsoft.com/office/2006/metadata/properties" xmlns:xsi="http://www.w3.org/2001/XMLSchema-instance" xmlns:pc="http://schemas.microsoft.com/office/infopath/2007/PartnerControls">
+  <documentManagement>
+    <Notes xmlns="478d409e-a518-4a0e-8e11-4423b5118792" xsi:nil="true"/>
+  </documentManagement>
+</p:properties>
+</file>
+
+<file path=customXml/item2.xml><?xml version="1.0" encoding="utf-8"?>
+<b:Sources xmlns:b="http://schemas.openxmlformats.org/officeDocument/2006/bibliography" xmlns="http://schemas.openxmlformats.org/officeDocument/2006/bibliography" SelectedStyle="\APASixthEditionOfficeOnline.xsl" StyleName="APA" Version="6"/>
+</file>
+
+<file path=customXml/item3.xml><?xml version="1.0" encoding="utf-8"?>
+<?mso-contentType ?>
+<FormTemplates xmlns="http://schemas.microsoft.com/sharepoint/v3/contenttype/forms">
+  <Display>DocumentLibraryForm</Display>
+  <Edit>DocumentLibraryForm</Edit>
+  <New>DocumentLibraryForm</New>
+</FormTemplates>
+</file>
+
+<file path=customXml/item4.xml><?xml version="1.0" encoding="utf-8"?>
 <ct:contentTypeSchema xmlns:ct="http://schemas.microsoft.com/office/2006/metadata/contentType" xmlns:ma="http://schemas.microsoft.com/office/2006/metadata/properties/metaAttributes" ct:_="" ma:_="" ma:contentTypeName="Document" ma:contentTypeID="0x01010008A387A6A5F150438AB789FA73477179" ma:contentTypeVersion="13" ma:contentTypeDescription="Create a new document." ma:contentTypeScope="" ma:versionID="fdcfc3d1927a66f6a9a74ac5838ff44c">
   <xsd:schema xmlns:xsd="http://www.w3.org/2001/XMLSchema" xmlns:xs="http://www.w3.org/2001/XMLSchema" xmlns:p="http://schemas.microsoft.com/office/2006/metadata/properties" xmlns:ns2="478d409e-a518-4a0e-8e11-4423b5118792" xmlns:ns3="339acee6-c10d-4fa9-b653-6ffa3ad6072a" targetNamespace="http://schemas.microsoft.com/office/2006/metadata/properties" ma:root="true" ma:fieldsID="60253e2524309f6916fd38a3e2afaaea" ns2:_="" ns3:_="">
     <xsd:import namespace="478d409e-a518-4a0e-8e11-4423b5118792"/>
@@ -15616,28 +16208,33 @@
 </ct:contentTypeSchema>
 </file>
 
-<file path=customXml/item2.xml><?xml version="1.0" encoding="utf-8"?>
-<?mso-contentType ?>
-<FormTemplates xmlns="http://schemas.microsoft.com/sharepoint/v3/contenttype/forms">
-  <Display>DocumentLibraryForm</Display>
-  <Edit>DocumentLibraryForm</Edit>
-  <New>DocumentLibraryForm</New>
-</FormTemplates>
+<file path=customXml/itemProps1.xml><?xml version="1.0" encoding="utf-8"?>
+<ds:datastoreItem xmlns:ds="http://schemas.openxmlformats.org/officeDocument/2006/customXml" ds:itemID="{DE34826B-69CA-4F73-92F8-D6287CBB69AF}">
+  <ds:schemaRefs>
+    <ds:schemaRef ds:uri="http://schemas.microsoft.com/office/2006/metadata/properties"/>
+    <ds:schemaRef ds:uri="http://schemas.microsoft.com/office/infopath/2007/PartnerControls"/>
+    <ds:schemaRef ds:uri="478d409e-a518-4a0e-8e11-4423b5118792"/>
+  </ds:schemaRefs>
+</ds:datastoreItem>
 </file>
 
-<file path=customXml/item3.xml><?xml version="1.0" encoding="utf-8"?>
-<b:Sources xmlns:b="http://schemas.openxmlformats.org/officeDocument/2006/bibliography" xmlns="http://schemas.openxmlformats.org/officeDocument/2006/bibliography" SelectedStyle="\APASixthEditionOfficeOnline.xsl" StyleName="APA" Version="6"/>
+<file path=customXml/itemProps2.xml><?xml version="1.0" encoding="utf-8"?>
+<ds:datastoreItem xmlns:ds="http://schemas.openxmlformats.org/officeDocument/2006/customXml" ds:itemID="{20920B34-2DE7-4E12-8AF6-7A668D0DFC5C}">
+  <ds:schemaRefs>
+    <ds:schemaRef ds:uri="http://schemas.openxmlformats.org/officeDocument/2006/bibliography"/>
+  </ds:schemaRefs>
+</ds:datastoreItem>
 </file>
 
-<file path=customXml/item4.xml><?xml version="1.0" encoding="utf-8"?>
-<p:properties xmlns:p="http://schemas.microsoft.com/office/2006/metadata/properties" xmlns:xsi="http://www.w3.org/2001/XMLSchema-instance" xmlns:pc="http://schemas.microsoft.com/office/infopath/2007/PartnerControls">
-  <documentManagement>
-    <Notes xmlns="478d409e-a518-4a0e-8e11-4423b5118792" xsi:nil="true"/>
-  </documentManagement>
-</p:properties>
+<file path=customXml/itemProps3.xml><?xml version="1.0" encoding="utf-8"?>
+<ds:datastoreItem xmlns:ds="http://schemas.openxmlformats.org/officeDocument/2006/customXml" ds:itemID="{A80EEEA6-436B-49D9-8C20-9336E244E8CE}">
+  <ds:schemaRefs>
+    <ds:schemaRef ds:uri="http://schemas.microsoft.com/sharepoint/v3/contenttype/forms"/>
+  </ds:schemaRefs>
+</ds:datastoreItem>
 </file>
 
-<file path=customXml/itemProps1.xml><?xml version="1.0" encoding="utf-8"?>
+<file path=customXml/itemProps4.xml><?xml version="1.0" encoding="utf-8"?>
 <ds:datastoreItem xmlns:ds="http://schemas.openxmlformats.org/officeDocument/2006/customXml" ds:itemID="{DDED9130-3BD4-4E0B-93A5-23B7447949D4}">
   <ds:schemaRefs>
     <ds:schemaRef ds:uri="http://schemas.microsoft.com/office/2006/metadata/contentType"/>
@@ -15654,30 +16251,4 @@
     <ds:schemaRef ds:uri="http://schemas.microsoft.com/internal/obd"/>
   </ds:schemaRefs>
 </ds:datastoreItem>
-</file>
-
-<file path=customXml/itemProps2.xml><?xml version="1.0" encoding="utf-8"?>
-<ds:datastoreItem xmlns:ds="http://schemas.openxmlformats.org/officeDocument/2006/customXml" ds:itemID="{A80EEEA6-436B-49D9-8C20-9336E244E8CE}">
-  <ds:schemaRefs>
-    <ds:schemaRef ds:uri="http://schemas.microsoft.com/sharepoint/v3/contenttype/forms"/>
-  </ds:schemaRefs>
-</ds:datastoreItem>
-</file>
-
-<file path=customXml/itemProps3.xml><?xml version="1.0" encoding="utf-8"?>
-<ds:datastoreItem xmlns:ds="http://schemas.openxmlformats.org/officeDocument/2006/customXml" ds:itemID="{20920B34-2DE7-4E12-8AF6-7A668D0DFC5C}">
-  <ds:schemaRefs>
-    <ds:schemaRef ds:uri="http://schemas.openxmlformats.org/officeDocument/2006/bibliography"/>
-  </ds:schemaRefs>
-</ds:datastoreItem>
-</file>
-
-<file path=customXml/itemProps4.xml><?xml version="1.0" encoding="utf-8"?>
-<ds:datastoreItem xmlns:ds="http://schemas.openxmlformats.org/officeDocument/2006/customXml" ds:itemID="{DE34826B-69CA-4F73-92F8-D6287CBB69AF}">
-  <ds:schemaRefs>
-    <ds:schemaRef ds:uri="http://schemas.microsoft.com/office/2006/metadata/properties"/>
-    <ds:schemaRef ds:uri="http://schemas.microsoft.com/office/infopath/2007/PartnerControls"/>
-    <ds:schemaRef ds:uri="478d409e-a518-4a0e-8e11-4423b5118792"/>
-  </ds:schemaRefs>
-</ds:datastoreItem>
 </file>
</xml_diff>

<commit_message>
Tried to fix images & done little work
</commit_message>
<xml_diff>
--- a/Informational Technology (Game Design)/Part 2/Contribute to cyber security risk management/BSBXCS404 AT2 - Risk Management Project_v2 By Richard Pountney.docx
+++ b/Informational Technology (Game Design)/Part 2/Contribute to cyber security risk management/BSBXCS404 AT2 - Risk Management Project_v2 By Richard Pountney.docx
@@ -855,20 +855,8 @@
                 <w:snapToGrid/>
                 <w:sz w:val="20"/>
               </w:rPr>
-              <w:t xml:space="preserve">Jeff </w:t>
-            </w:r>
-            <w:proofErr w:type="spellStart"/>
-            <w:r>
-              <w:rPr>
-                <w:rFonts w:ascii="Tahoma" w:hAnsi="Tahoma" w:cs="Tahoma"/>
-                <w:b/>
-                <w:bCs/>
-                <w:snapToGrid/>
-                <w:sz w:val="20"/>
-              </w:rPr>
-              <w:t>Xie</w:t>
-            </w:r>
-            <w:proofErr w:type="spellEnd"/>
+              <w:t>Jeff Xie</w:t>
+            </w:r>
           </w:p>
         </w:tc>
       </w:tr>
@@ -2485,23 +2473,7 @@
                 <w:rFonts w:ascii="Tahoma" w:hAnsi="Tahoma" w:cs="Tahoma"/>
                 <w:sz w:val="20"/>
               </w:rPr>
-              <w:t xml:space="preserve">In some circumstances, adjustments to assessments may be made for you. If you require support for literacy and numeracy issues; support for hearing, </w:t>
-            </w:r>
-            <w:proofErr w:type="gramStart"/>
-            <w:r>
-              <w:rPr>
-                <w:rFonts w:ascii="Tahoma" w:hAnsi="Tahoma" w:cs="Tahoma"/>
-                <w:sz w:val="20"/>
-              </w:rPr>
-              <w:t>sight</w:t>
-            </w:r>
-            <w:proofErr w:type="gramEnd"/>
-            <w:r>
-              <w:rPr>
-                <w:rFonts w:ascii="Tahoma" w:hAnsi="Tahoma" w:cs="Tahoma"/>
-                <w:sz w:val="20"/>
-              </w:rPr>
-              <w:t xml:space="preserve"> or mobility issues; change to assessment times/venues; use of special or adaptive technology; considerations relating to age, gender and cultural beliefs; format of assessment materials; or presence of a scribe you need to inform your lecturer.</w:t>
+              <w:t>In some circumstances, adjustments to assessments may be made for you. If you require support for literacy and numeracy issues; support for hearing, sight or mobility issues; change to assessment times/venues; use of special or adaptive technology; considerations relating to age, gender and cultural beliefs; format of assessment materials; or presence of a scribe you need to inform your lecturer.</w:t>
             </w:r>
           </w:p>
           <w:p>
@@ -5531,23 +5503,7 @@
                 <w:rFonts w:ascii="Tahoma" w:hAnsi="Tahoma" w:cs="Tahoma"/>
                 <w:sz w:val="20"/>
               </w:rPr>
-              <w:t xml:space="preserve">The questions </w:t>
-            </w:r>
-            <w:proofErr w:type="gramStart"/>
-            <w:r>
-              <w:rPr>
-                <w:rFonts w:ascii="Tahoma" w:hAnsi="Tahoma" w:cs="Tahoma"/>
-                <w:sz w:val="20"/>
-              </w:rPr>
-              <w:t>have to</w:t>
-            </w:r>
-            <w:proofErr w:type="gramEnd"/>
-            <w:r>
-              <w:rPr>
-                <w:rFonts w:ascii="Tahoma" w:hAnsi="Tahoma" w:cs="Tahoma"/>
-                <w:sz w:val="20"/>
-              </w:rPr>
-              <w:t xml:space="preserve"> be related to the industry/organisation.</w:t>
+              <w:t>The questions have to be related to the industry/organisation.</w:t>
             </w:r>
           </w:p>
           <w:p>
@@ -6630,23 +6586,7 @@
                       <w:sz w:val="20"/>
                       <w:szCs w:val="18"/>
                     </w:rPr>
-                    <w:t xml:space="preserve">To reduce the </w:t>
-                  </w:r>
-                  <w:proofErr w:type="gramStart"/>
-                  <w:r>
-                    <w:rPr>
-                      <w:sz w:val="20"/>
-                      <w:szCs w:val="18"/>
-                    </w:rPr>
-                    <w:t>amount</w:t>
-                  </w:r>
-                  <w:proofErr w:type="gramEnd"/>
-                  <w:r>
-                    <w:rPr>
-                      <w:sz w:val="20"/>
-                      <w:szCs w:val="18"/>
-                    </w:rPr>
-                    <w:t xml:space="preserve"> of dangerous numbers going through the system.</w:t>
+                    <w:t>To reduce the amount of dangerous numbers going through the system.</w:t>
                   </w:r>
                   <w:r>
                     <w:rPr>
@@ -6875,23 +6815,7 @@
                       <w:sz w:val="20"/>
                       <w:szCs w:val="18"/>
                     </w:rPr>
-                    <w:t xml:space="preserve">1 special character (examples are: </w:t>
-                  </w:r>
-                  <w:proofErr w:type="gramStart"/>
-                  <w:r>
-                    <w:rPr>
-                      <w:sz w:val="20"/>
-                      <w:szCs w:val="18"/>
-                    </w:rPr>
-                    <w:t>&amp;,</w:t>
-                  </w:r>
-                  <w:proofErr w:type="gramEnd"/>
-                  <w:r>
-                    <w:rPr>
-                      <w:sz w:val="20"/>
-                      <w:szCs w:val="18"/>
-                    </w:rPr>
-                    <w:t xml:space="preserve"> $, @)</w:t>
+                    <w:t>1 special character (examples are: &amp;, $, @)</w:t>
                   </w:r>
                   <w:r>
                     <w:rPr>
@@ -7386,73 +7310,32 @@
                 </w:tcPr>
                 <w:p>
                   <w:pPr>
-                    <w:pStyle w:val="MajorTableLastBullet"/>
+                    <w:pStyle w:val="MyStyle"/>
                     <w:numPr>
                       <w:ilvl w:val="0"/>
                       <w:numId w:val="37"/>
                     </w:numPr>
-                    <w:spacing w:before="120" w:after="60"/>
                     <w:rPr>
                       <w:rFonts w:ascii="Tahoma" w:hAnsi="Tahoma" w:cs="Tahoma"/>
                       <w:sz w:val="20"/>
+                      <w:szCs w:val="18"/>
                     </w:rPr>
                   </w:pPr>
                   <w:r>
                     <w:rPr>
-                      <w:rStyle w:val="MyStyleChar"/>
-                      <w:noProof/>
                       <w:sz w:val="20"/>
                       <w:szCs w:val="18"/>
                     </w:rPr>
                     <w:lastRenderedPageBreak/>
-                    <w:drawing>
-                      <wp:inline distT="0" distB="0" distL="0" distR="0" wp14:anchorId="093BD699" wp14:editId="59806ECB">
-                        <wp:extent cx="1409700" cy="819150"/>
-                        <wp:effectExtent l="0" t="0" r="0" b="0"/>
-                        <wp:docPr id="2" name="Picture 2"/>
-                        <wp:cNvGraphicFramePr>
-                          <a:graphicFrameLocks xmlns:a="http://schemas.openxmlformats.org/drawingml/2006/main" noChangeAspect="1"/>
-                        </wp:cNvGraphicFramePr>
-                        <a:graphic xmlns:a="http://schemas.openxmlformats.org/drawingml/2006/main">
-                          <a:graphicData uri="http://schemas.openxmlformats.org/drawingml/2006/picture">
-                            <pic:pic xmlns:pic="http://schemas.openxmlformats.org/drawingml/2006/picture">
-                              <pic:nvPicPr>
-                                <pic:cNvPr id="0" name="Picture 1"/>
-                                <pic:cNvPicPr>
-                                  <a:picLocks noChangeAspect="1" noChangeArrowheads="1"/>
-                                </pic:cNvPicPr>
-                              </pic:nvPicPr>
-                              <pic:blipFill>
-                                <a:blip r:embed="rId13" cstate="print">
-                                  <a:extLst>
-                                    <a:ext uri="{28A0092B-C50C-407E-A947-70E740481C1C}">
-                                      <a14:useLocalDpi xmlns:a14="http://schemas.microsoft.com/office/drawing/2010/main" val="0"/>
-                                    </a:ext>
-                                  </a:extLst>
-                                </a:blip>
-                                <a:srcRect/>
-                                <a:stretch>
-                                  <a:fillRect/>
-                                </a:stretch>
-                              </pic:blipFill>
-                              <pic:spPr bwMode="auto">
-                                <a:xfrm>
-                                  <a:off x="0" y="0"/>
-                                  <a:ext cx="1409700" cy="819150"/>
-                                </a:xfrm>
-                                <a:prstGeom prst="rect">
-                                  <a:avLst/>
-                                </a:prstGeom>
-                                <a:noFill/>
-                                <a:ln>
-                                  <a:noFill/>
-                                </a:ln>
-                              </pic:spPr>
-                            </pic:pic>
-                          </a:graphicData>
-                        </a:graphic>
-                      </wp:inline>
-                    </w:drawing>
+                    <w:t>The minimum number of characters should be 10 or 12 characters.</w:t>
+                  </w:r>
+                  <w:r>
+                    <w:rPr>
+                      <w:sz w:val="20"/>
+                      <w:szCs w:val="18"/>
+                    </w:rPr>
+                    <w:br/>
+                    <w:t>The password should have at least 1 lowercase letter, 1 uppercase letter, 1 number, and 1 special character (examples are: &amp;, $, @).</w:t>
                   </w:r>
                 </w:p>
               </w:tc>
@@ -7656,7 +7539,7 @@
                 <w:sz w:val="20"/>
               </w:rPr>
               <w:drawing>
-                <wp:inline distT="0" distB="0" distL="0" distR="0" wp14:anchorId="54DCE6D1" wp14:editId="2326CBAA">
+                <wp:inline distT="0" distB="0" distL="0" distR="0" wp14:anchorId="54DCE6D1" wp14:editId="1C5FCBE2">
                   <wp:extent cx="6305550" cy="3676650"/>
                   <wp:effectExtent l="19050" t="19050" r="19050" b="19050"/>
                   <wp:docPr id="3" name="Picture 3"/>
@@ -7673,7 +7556,7 @@
                           </pic:cNvPicPr>
                         </pic:nvPicPr>
                         <pic:blipFill>
-                          <a:blip r:embed="rId14">
+                          <a:blip r:embed="rId13">
                             <a:extLst>
                               <a:ext uri="{28A0092B-C50C-407E-A947-70E740481C1C}">
                                 <a14:useLocalDpi xmlns:a14="http://schemas.microsoft.com/office/drawing/2010/main" val="0"/>
@@ -7712,7 +7595,7 @@
           <w:p>
             <w:pPr>
               <w:widowControl/>
-              <w:spacing w:after="200" w:line="276" w:lineRule="auto"/>
+              <w:spacing w:line="276" w:lineRule="auto"/>
               <w:rPr>
                 <w:rFonts w:ascii="Tahoma" w:hAnsi="Tahoma" w:cs="Tahoma"/>
                 <w:sz w:val="20"/>
@@ -7771,16 +7654,6 @@
           </w:p>
           <w:p>
             <w:pPr>
-              <w:widowControl/>
-              <w:spacing w:after="200" w:line="276" w:lineRule="auto"/>
-              <w:rPr>
-                <w:rFonts w:ascii="Tahoma" w:hAnsi="Tahoma" w:cs="Tahoma"/>
-                <w:sz w:val="20"/>
-              </w:rPr>
-            </w:pPr>
-          </w:p>
-          <w:p>
-            <w:pPr>
               <w:pStyle w:val="ListParagraph"/>
               <w:widowControl/>
               <w:numPr>
@@ -7826,153 +7699,20 @@
             </w:pPr>
             <w:r>
               <w:rPr>
-                <w:rFonts w:ascii="Tahoma" w:hAnsi="Tahoma" w:cs="Tahoma"/>
-                <w:sz w:val="20"/>
-              </w:rPr>
-              <w:t xml:space="preserve">You have been tasked to </w:t>
-            </w:r>
-            <w:r>
-              <w:rPr>
-                <w:rFonts w:ascii="Tahoma" w:hAnsi="Tahoma" w:cs="Tahoma"/>
-                <w:sz w:val="20"/>
-              </w:rPr>
-              <w:t xml:space="preserve">create a set of step-by-step instructions to guide the </w:t>
-            </w:r>
-            <w:r>
-              <w:rPr>
-                <w:rFonts w:ascii="Tahoma" w:hAnsi="Tahoma" w:cs="Tahoma"/>
-                <w:sz w:val="20"/>
-              </w:rPr>
-              <w:t xml:space="preserve">security team in monitoring the </w:t>
-            </w:r>
-            <w:r>
-              <w:rPr>
-                <w:rFonts w:ascii="Tahoma" w:hAnsi="Tahoma" w:cs="Tahoma"/>
-                <w:sz w:val="20"/>
-              </w:rPr>
-              <w:t>2 risks above</w:t>
-            </w:r>
-            <w:r>
-              <w:rPr>
-                <w:rFonts w:ascii="Tahoma" w:hAnsi="Tahoma" w:cs="Tahoma"/>
-                <w:sz w:val="20"/>
-              </w:rPr>
-              <w:t>.</w:t>
-            </w:r>
-            <w:r>
-              <w:rPr>
-                <w:rFonts w:ascii="Tahoma" w:hAnsi="Tahoma" w:cs="Tahoma"/>
-                <w:sz w:val="20"/>
-              </w:rPr>
-              <w:t xml:space="preserve"> The instructions should include detailed steps to navigate to the respective settings page as well as screenshots where necessary.</w:t>
-            </w:r>
-          </w:p>
-          <w:p>
-            <w:pPr>
-              <w:widowControl/>
-              <w:spacing w:after="200" w:line="276" w:lineRule="auto"/>
-              <w:rPr>
-                <w:rFonts w:ascii="Tahoma" w:hAnsi="Tahoma" w:cs="Tahoma"/>
-                <w:sz w:val="20"/>
-              </w:rPr>
-            </w:pPr>
-          </w:p>
-          <w:p>
-            <w:pPr>
-              <w:widowControl/>
-              <w:spacing w:after="200" w:line="276" w:lineRule="auto"/>
-              <w:rPr>
-                <w:rFonts w:ascii="Tahoma" w:hAnsi="Tahoma" w:cs="Tahoma"/>
-                <w:sz w:val="20"/>
-              </w:rPr>
-            </w:pPr>
-            <w:r>
-              <w:rPr>
-                <w:rFonts w:ascii="Tahoma" w:hAnsi="Tahoma" w:cs="Tahoma"/>
-                <w:sz w:val="20"/>
-                <w:highlight w:val="yellow"/>
-              </w:rPr>
-              <w:t>Enhancing and enforcing password policy</w:t>
-            </w:r>
-          </w:p>
-          <w:p>
-            <w:pPr>
-              <w:widowControl/>
-              <w:spacing w:after="200" w:line="276" w:lineRule="auto"/>
-              <w:rPr>
-                <w:rFonts w:ascii="Tahoma" w:hAnsi="Tahoma" w:cs="Tahoma"/>
-                <w:sz w:val="20"/>
-              </w:rPr>
-            </w:pPr>
-          </w:p>
-          <w:p>
-            <w:pPr>
-              <w:pStyle w:val="ListParagraph"/>
-              <w:widowControl/>
-              <w:numPr>
-                <w:ilvl w:val="0"/>
-                <w:numId w:val="45"/>
-              </w:numPr>
-              <w:spacing w:after="200" w:line="276" w:lineRule="auto"/>
-              <w:rPr>
-                <w:rFonts w:ascii="Tahoma" w:hAnsi="Tahoma" w:cs="Tahoma"/>
-                <w:sz w:val="20"/>
-              </w:rPr>
-            </w:pPr>
-            <w:r>
-              <w:rPr>
-                <w:rFonts w:ascii="Tahoma" w:hAnsi="Tahoma" w:cs="Tahoma"/>
-                <w:sz w:val="20"/>
-              </w:rPr>
-              <w:t>Step 1</w:t>
-            </w:r>
-            <w:r>
-              <w:rPr>
-                <w:rFonts w:ascii="Tahoma" w:hAnsi="Tahoma" w:cs="Tahoma"/>
-                <w:sz w:val="20"/>
-              </w:rPr>
-              <w:t>- search local Security Policy</w:t>
-            </w:r>
-          </w:p>
-          <w:p>
-            <w:pPr>
-              <w:widowControl/>
-              <w:spacing w:after="200" w:line="276" w:lineRule="auto"/>
-              <w:rPr>
-                <w:rFonts w:ascii="Tahoma" w:hAnsi="Tahoma" w:cs="Tahoma"/>
-                <w:sz w:val="20"/>
-              </w:rPr>
-            </w:pPr>
-          </w:p>
-          <w:p>
-            <w:pPr>
-              <w:widowControl/>
-              <w:spacing w:after="200" w:line="276" w:lineRule="auto"/>
-              <w:rPr>
-                <w:rFonts w:ascii="Tahoma" w:hAnsi="Tahoma" w:cs="Tahoma"/>
-                <w:sz w:val="20"/>
-              </w:rPr>
-            </w:pPr>
-          </w:p>
-          <w:p>
-            <w:pPr>
-              <w:widowControl/>
-              <w:spacing w:after="200" w:line="276" w:lineRule="auto"/>
-              <w:rPr>
-                <w:rFonts w:ascii="Tahoma" w:hAnsi="Tahoma" w:cs="Tahoma"/>
-                <w:sz w:val="20"/>
-              </w:rPr>
-            </w:pPr>
-            <w:r>
-              <w:rPr>
-                <w:rFonts w:ascii="Tahoma" w:hAnsi="Tahoma" w:cs="Tahoma"/>
-                <w:sz w:val="20"/>
-              </w:rPr>
-              <w:lastRenderedPageBreak/>
+                <w:noProof/>
+              </w:rPr>
               <w:drawing>
-                <wp:inline distT="0" distB="0" distL="0" distR="0" wp14:anchorId="4F131FCE" wp14:editId="3833273D">
-                  <wp:extent cx="2647950" cy="2755188"/>
-                  <wp:effectExtent l="0" t="0" r="0" b="7620"/>
+                <wp:anchor distT="0" distB="0" distL="114300" distR="114300" simplePos="0" relativeHeight="251658240" behindDoc="0" locked="0" layoutInCell="1" allowOverlap="1" wp14:anchorId="2CCEB625" wp14:editId="7297D84E">
+                  <wp:simplePos x="0" y="0"/>
+                  <wp:positionH relativeFrom="column">
+                    <wp:posOffset>2858135</wp:posOffset>
+                  </wp:positionH>
+                  <wp:positionV relativeFrom="paragraph">
+                    <wp:posOffset>323850</wp:posOffset>
+                  </wp:positionV>
+                  <wp:extent cx="2644226" cy="2750820"/>
+                  <wp:effectExtent l="19050" t="19050" r="22860" b="11430"/>
+                  <wp:wrapNone/>
                   <wp:docPr id="4" name="Picture 4"/>
                   <wp:cNvGraphicFramePr>
                     <a:graphicFrameLocks xmlns:a="http://schemas.openxmlformats.org/drawingml/2006/main" noChangeAspect="1"/>
@@ -7985,7 +7725,13 @@
                           <pic:cNvPicPr/>
                         </pic:nvPicPr>
                         <pic:blipFill>
-                          <a:blip r:embed="rId15"/>
+                          <a:blip r:embed="rId14" cstate="print">
+                            <a:extLst>
+                              <a:ext uri="{28A0092B-C50C-407E-A947-70E740481C1C}">
+                                <a14:useLocalDpi xmlns:a14="http://schemas.microsoft.com/office/drawing/2010/main" val="0"/>
+                              </a:ext>
+                            </a:extLst>
+                          </a:blip>
                           <a:stretch>
                             <a:fillRect/>
                           </a:stretch>
@@ -7993,66 +7739,161 @@
                         <pic:spPr>
                           <a:xfrm>
                             <a:off x="0" y="0"/>
-                            <a:ext cx="2656677" cy="2764269"/>
+                            <a:ext cx="2645880" cy="2752541"/>
                           </a:xfrm>
                           <a:prstGeom prst="rect">
                             <a:avLst/>
                           </a:prstGeom>
+                          <a:ln>
+                            <a:solidFill>
+                              <a:schemeClr val="bg2">
+                                <a:lumMod val="10000"/>
+                              </a:schemeClr>
+                            </a:solidFill>
+                          </a:ln>
                         </pic:spPr>
                       </pic:pic>
                     </a:graphicData>
                   </a:graphic>
-                </wp:inline>
+                  <wp14:sizeRelH relativeFrom="margin">
+                    <wp14:pctWidth>0</wp14:pctWidth>
+                  </wp14:sizeRelH>
+                  <wp14:sizeRelV relativeFrom="margin">
+                    <wp14:pctHeight>0</wp14:pctHeight>
+                  </wp14:sizeRelV>
+                </wp:anchor>
               </w:drawing>
             </w:r>
-          </w:p>
-          <w:p>
-            <w:pPr>
-              <w:pStyle w:val="ListParagraph"/>
-              <w:widowControl/>
-              <w:numPr>
-                <w:ilvl w:val="0"/>
-                <w:numId w:val="45"/>
-              </w:numPr>
-              <w:spacing w:after="200" w:line="276" w:lineRule="auto"/>
-              <w:rPr>
-                <w:rFonts w:ascii="Tahoma" w:hAnsi="Tahoma" w:cs="Tahoma"/>
-                <w:sz w:val="20"/>
-              </w:rPr>
-            </w:pPr>
-            <w:r>
-              <w:rPr>
-                <w:rFonts w:ascii="Tahoma" w:hAnsi="Tahoma" w:cs="Tahoma"/>
-                <w:sz w:val="20"/>
-              </w:rPr>
+            <w:r>
+              <w:rPr>
+                <w:rFonts w:ascii="Tahoma" w:hAnsi="Tahoma" w:cs="Tahoma"/>
+                <w:sz w:val="20"/>
+              </w:rPr>
+              <w:t xml:space="preserve">You have been tasked to </w:t>
+            </w:r>
+            <w:r>
+              <w:rPr>
+                <w:rFonts w:ascii="Tahoma" w:hAnsi="Tahoma" w:cs="Tahoma"/>
+                <w:sz w:val="20"/>
+              </w:rPr>
+              <w:t xml:space="preserve">create a set of step-by-step instructions to guide the </w:t>
+            </w:r>
+            <w:r>
+              <w:rPr>
+                <w:rFonts w:ascii="Tahoma" w:hAnsi="Tahoma" w:cs="Tahoma"/>
+                <w:sz w:val="20"/>
+              </w:rPr>
+              <w:t xml:space="preserve">security team in monitoring the </w:t>
+            </w:r>
+            <w:r>
+              <w:rPr>
+                <w:rFonts w:ascii="Tahoma" w:hAnsi="Tahoma" w:cs="Tahoma"/>
+                <w:sz w:val="20"/>
+              </w:rPr>
+              <w:t>2 risks above</w:t>
+            </w:r>
+            <w:r>
+              <w:rPr>
+                <w:rFonts w:ascii="Tahoma" w:hAnsi="Tahoma" w:cs="Tahoma"/>
+                <w:sz w:val="20"/>
+              </w:rPr>
+              <w:t>.</w:t>
+            </w:r>
+            <w:r>
+              <w:rPr>
+                <w:rFonts w:ascii="Tahoma" w:hAnsi="Tahoma" w:cs="Tahoma"/>
+                <w:sz w:val="20"/>
+              </w:rPr>
+              <w:t xml:space="preserve"> The instructions should include detailed steps to navigate to the respective settings page as well as screenshots where necessary.</w:t>
+            </w:r>
+          </w:p>
+          <w:p>
+            <w:pPr>
+              <w:pStyle w:val="MyStyle"/>
+            </w:pPr>
+            <w:r>
+              <w:t>Enhancing and enforcing password policy</w:t>
+            </w:r>
+          </w:p>
+          <w:p>
+            <w:pPr>
+              <w:pStyle w:val="MyStyle"/>
+            </w:pPr>
+            <w:r>
+              <w:t>Step 1</w:t>
+            </w:r>
+            <w:r>
+              <w:t xml:space="preserve">- </w:t>
+            </w:r>
+            <w:r>
+              <w:t>Search</w:t>
+            </w:r>
+            <w:r>
+              <w:t xml:space="preserve"> </w:t>
+            </w:r>
+            <w:r>
+              <w:t>“Local</w:t>
+            </w:r>
+            <w:r>
+              <w:t xml:space="preserve"> Security Policy</w:t>
+            </w:r>
+            <w:r>
+              <w:t xml:space="preserve">” </w:t>
+            </w:r>
+            <w:r>
+              <w:br/>
+              <w:t>by using the computers search bar</w:t>
+            </w:r>
+            <w:r>
+              <w:br/>
+            </w:r>
+            <w:r>
+              <w:br/>
+            </w:r>
+            <w:r>
+              <w:br/>
+            </w:r>
+            <w:r>
+              <w:br/>
+            </w:r>
+            <w:r>
+              <w:br/>
+            </w:r>
+            <w:r>
+              <w:br/>
+            </w:r>
+            <w:r>
+              <w:br/>
+            </w:r>
+            <w:r>
+              <w:br/>
+            </w:r>
+            <w:r>
+              <w:br/>
+            </w:r>
+            <w:r>
+              <w:br/>
+            </w:r>
+          </w:p>
+          <w:p>
+            <w:pPr>
+              <w:pStyle w:val="MyStyle"/>
+            </w:pPr>
+            <w:r>
+              <w:lastRenderedPageBreak/>
               <w:t>Step 2</w:t>
             </w:r>
             <w:r>
-              <w:rPr>
-                <w:rFonts w:ascii="Tahoma" w:hAnsi="Tahoma" w:cs="Tahoma"/>
-                <w:sz w:val="20"/>
-              </w:rPr>
               <w:t xml:space="preserve"> – Click account policy &gt; Click password policy</w:t>
             </w:r>
-          </w:p>
-          <w:p>
-            <w:pPr>
-              <w:widowControl/>
-              <w:spacing w:after="200" w:line="276" w:lineRule="auto"/>
-              <w:rPr>
-                <w:rFonts w:ascii="Tahoma" w:hAnsi="Tahoma" w:cs="Tahoma"/>
-                <w:sz w:val="20"/>
-              </w:rPr>
-            </w:pPr>
-            <w:r>
-              <w:rPr>
-                <w:rFonts w:ascii="Tahoma" w:hAnsi="Tahoma" w:cs="Tahoma"/>
-                <w:sz w:val="20"/>
+            <w:r>
+              <w:rPr>
+                <w:noProof/>
               </w:rPr>
               <w:drawing>
-                <wp:inline distT="0" distB="0" distL="0" distR="0" wp14:anchorId="7500ABF1" wp14:editId="2A96FB16">
-                  <wp:extent cx="3758205" cy="3409950"/>
-                  <wp:effectExtent l="0" t="0" r="0" b="0"/>
+                <wp:inline distT="0" distB="0" distL="0" distR="0" wp14:anchorId="42C9A886" wp14:editId="4D52F758">
+                  <wp:extent cx="3605530" cy="2781300"/>
+                  <wp:effectExtent l="19050" t="19050" r="13970" b="19050"/>
                   <wp:docPr id="5" name="Picture 5"/>
                   <wp:cNvGraphicFramePr>
                     <a:graphicFrameLocks xmlns:a="http://schemas.openxmlformats.org/drawingml/2006/main" noChangeAspect="1"/>
@@ -8064,20 +7905,37 @@
                           <pic:cNvPr id="1" name=""/>
                           <pic:cNvPicPr/>
                         </pic:nvPicPr>
-                        <pic:blipFill>
-                          <a:blip r:embed="rId16"/>
-                          <a:stretch>
-                            <a:fillRect/>
-                          </a:stretch>
+                        <pic:blipFill rotWithShape="1">
+                          <a:blip r:embed="rId15">
+                            <a:extLst>
+                              <a:ext uri="{28A0092B-C50C-407E-A947-70E740481C1C}">
+                                <a14:useLocalDpi xmlns:a14="http://schemas.microsoft.com/office/drawing/2010/main" val="0"/>
+                              </a:ext>
+                            </a:extLst>
+                          </a:blip>
+                          <a:srcRect l="4055" b="18430"/>
+                          <a:stretch/>
                         </pic:blipFill>
-                        <pic:spPr>
+                        <pic:spPr bwMode="auto">
                           <a:xfrm>
                             <a:off x="0" y="0"/>
-                            <a:ext cx="3763920" cy="3415136"/>
+                            <a:ext cx="3605530" cy="2781300"/>
                           </a:xfrm>
                           <a:prstGeom prst="rect">
                             <a:avLst/>
                           </a:prstGeom>
+                          <a:ln>
+                            <a:solidFill>
+                              <a:schemeClr val="bg2">
+                                <a:lumMod val="10000"/>
+                              </a:schemeClr>
+                            </a:solidFill>
+                          </a:ln>
+                          <a:extLst>
+                            <a:ext uri="{53640926-AAD7-44D8-BBD7-CCE9431645EC}">
+                              <a14:shadowObscured xmlns:a14="http://schemas.microsoft.com/office/drawing/2010/main"/>
+                            </a:ext>
+                          </a:extLst>
                         </pic:spPr>
                       </pic:pic>
                     </a:graphicData>
@@ -8088,6 +7946,14 @@
           </w:p>
           <w:p>
             <w:pPr>
+              <w:pStyle w:val="MyStyle"/>
+            </w:pPr>
+            <w:r>
+              <w:t xml:space="preserve">Step 3- double click minimum password length &amp; change accordingly </w:t>
+            </w:r>
+          </w:p>
+          <w:p>
+            <w:pPr>
               <w:widowControl/>
               <w:spacing w:after="200" w:line="276" w:lineRule="auto"/>
               <w:rPr>
@@ -8098,30 +7964,13 @@
             <w:r>
               <w:rPr>
                 <w:rFonts w:ascii="Tahoma" w:hAnsi="Tahoma" w:cs="Tahoma"/>
-                <w:sz w:val="20"/>
-              </w:rPr>
-              <w:t xml:space="preserve">Step 3- double click minimum password length &amp; change accordingly </w:t>
-            </w:r>
-          </w:p>
-          <w:p>
-            <w:pPr>
-              <w:widowControl/>
-              <w:spacing w:after="200" w:line="276" w:lineRule="auto"/>
-              <w:rPr>
-                <w:rFonts w:ascii="Tahoma" w:hAnsi="Tahoma" w:cs="Tahoma"/>
-                <w:sz w:val="20"/>
-              </w:rPr>
-            </w:pPr>
-            <w:r>
-              <w:rPr>
-                <w:rFonts w:ascii="Tahoma" w:hAnsi="Tahoma" w:cs="Tahoma"/>
-                <w:sz w:val="20"/>
-              </w:rPr>
-              <w:lastRenderedPageBreak/>
+                <w:noProof/>
+                <w:sz w:val="20"/>
+              </w:rPr>
               <w:drawing>
-                <wp:inline distT="0" distB="0" distL="0" distR="0" wp14:anchorId="569D355D" wp14:editId="7EADAB57">
-                  <wp:extent cx="4690805" cy="3562350"/>
-                  <wp:effectExtent l="0" t="0" r="0" b="0"/>
+                <wp:inline distT="0" distB="0" distL="0" distR="0" wp14:anchorId="569D355D" wp14:editId="6D25317A">
+                  <wp:extent cx="4335002" cy="3108960"/>
+                  <wp:effectExtent l="19050" t="19050" r="27940" b="15240"/>
                   <wp:docPr id="7" name="Picture 7"/>
                   <wp:cNvGraphicFramePr>
                     <a:graphicFrameLocks xmlns:a="http://schemas.openxmlformats.org/drawingml/2006/main" noChangeAspect="1"/>
@@ -8133,20 +7982,31 @@
                           <pic:cNvPr id="1" name=""/>
                           <pic:cNvPicPr/>
                         </pic:nvPicPr>
-                        <pic:blipFill>
-                          <a:blip r:embed="rId17"/>
-                          <a:stretch>
-                            <a:fillRect/>
-                          </a:stretch>
+                        <pic:blipFill rotWithShape="1">
+                          <a:blip r:embed="rId16"/>
+                          <a:srcRect l="4875" t="2780" r="2693" b="9931"/>
+                          <a:stretch/>
                         </pic:blipFill>
-                        <pic:spPr>
+                        <pic:spPr bwMode="auto">
                           <a:xfrm>
                             <a:off x="0" y="0"/>
-                            <a:ext cx="4695259" cy="3565733"/>
+                            <a:ext cx="4339913" cy="3112482"/>
                           </a:xfrm>
                           <a:prstGeom prst="rect">
                             <a:avLst/>
                           </a:prstGeom>
+                          <a:ln>
+                            <a:solidFill>
+                              <a:schemeClr val="bg2">
+                                <a:lumMod val="10000"/>
+                              </a:schemeClr>
+                            </a:solidFill>
+                          </a:ln>
+                          <a:extLst>
+                            <a:ext uri="{53640926-AAD7-44D8-BBD7-CCE9431645EC}">
+                              <a14:shadowObscured xmlns:a14="http://schemas.microsoft.com/office/drawing/2010/main"/>
+                            </a:ext>
+                          </a:extLst>
                         </pic:spPr>
                       </pic:pic>
                     </a:graphicData>
@@ -8157,38 +8017,16 @@
           </w:p>
           <w:p>
             <w:pPr>
-              <w:widowControl/>
-              <w:spacing w:after="200" w:line="276" w:lineRule="auto"/>
-              <w:rPr>
-                <w:rFonts w:ascii="Tahoma" w:hAnsi="Tahoma" w:cs="Tahoma"/>
-                <w:sz w:val="20"/>
-              </w:rPr>
-            </w:pPr>
-          </w:p>
-          <w:p>
-            <w:pPr>
-              <w:widowControl/>
-              <w:spacing w:after="200" w:line="276" w:lineRule="auto"/>
-              <w:rPr>
-                <w:rFonts w:ascii="Tahoma" w:hAnsi="Tahoma" w:cs="Tahoma"/>
-                <w:sz w:val="20"/>
-              </w:rPr>
-            </w:pPr>
-            <w:r>
-              <w:rPr>
-                <w:rFonts w:ascii="Tahoma" w:hAnsi="Tahoma" w:cs="Tahoma"/>
-                <w:sz w:val="20"/>
-                <w:highlight w:val="yellow"/>
-              </w:rPr>
-              <w:t>I</w:t>
-            </w:r>
-            <w:r>
-              <w:rPr>
-                <w:rFonts w:ascii="Tahoma" w:hAnsi="Tahoma" w:cs="Tahoma"/>
-                <w:sz w:val="20"/>
-                <w:highlight w:val="yellow"/>
-              </w:rPr>
-              <w:t>nstalling and configuring Anti-Virus solution (windows defender is not acceptable).</w:t>
+              <w:pStyle w:val="MyStyle"/>
+            </w:pPr>
+            <w:r>
+              <w:t xml:space="preserve">Installing and configuring </w:t>
+            </w:r>
+            <w:r>
+              <w:t xml:space="preserve">an </w:t>
+            </w:r>
+            <w:r>
+              <w:t>Anti-Virus solution (windows defender is not acceptable).</w:t>
             </w:r>
           </w:p>
           <w:p>
@@ -8343,6 +8181,7 @@
                 <w:bCs/>
                 <w:szCs w:val="24"/>
               </w:rPr>
+              <w:lastRenderedPageBreak/>
               <w:t>Your own laptop/desktop</w:t>
             </w:r>
           </w:p>
@@ -8367,7 +8206,6 @@
               </w:rPr>
               <w:t xml:space="preserve">*Windows 10 Virtual Machine &lt;User ID: </w:t>
             </w:r>
-            <w:proofErr w:type="spellStart"/>
             <w:r>
               <w:rPr>
                 <w:rFonts w:asciiTheme="minorHAnsi" w:hAnsiTheme="minorHAnsi" w:cstheme="minorHAnsi"/>
@@ -8382,16 +8220,7 @@
                 <w:bCs/>
                 <w:szCs w:val="24"/>
               </w:rPr>
-              <w:t>|Password</w:t>
-            </w:r>
-            <w:proofErr w:type="spellEnd"/>
-            <w:r>
-              <w:rPr>
-                <w:rFonts w:asciiTheme="minorHAnsi" w:hAnsiTheme="minorHAnsi" w:cstheme="minorHAnsi"/>
-                <w:bCs/>
-                <w:szCs w:val="24"/>
-              </w:rPr>
-              <w:t xml:space="preserve"> </w:t>
+              <w:t xml:space="preserve">|Password </w:t>
             </w:r>
             <w:r>
               <w:rPr>
@@ -8466,7 +8295,7 @@
                 <w:szCs w:val="24"/>
               </w:rPr>
             </w:pPr>
-            <w:hyperlink r:id="rId18" w:history="1">
+            <w:hyperlink r:id="rId17" w:history="1">
               <w:r>
                 <w:rPr>
                   <w:rStyle w:val="Hyperlink"/>
@@ -8552,7 +8381,6 @@
                 <w:rFonts w:ascii="Tahoma" w:hAnsi="Tahoma" w:cs="Tahoma"/>
                 <w:sz w:val="20"/>
               </w:rPr>
-              <w:lastRenderedPageBreak/>
               <w:t xml:space="preserve">2.4 Address non-compliance by configuring the </w:t>
             </w:r>
             <w:r>
@@ -8733,15 +8561,7 @@
                 <w:rFonts w:ascii="Tahoma" w:hAnsi="Tahoma" w:cs="Tahoma"/>
                 <w:sz w:val="20"/>
               </w:rPr>
-              <w:t xml:space="preserve">feedback processes so that there </w:t>
-            </w:r>
-            <w:proofErr w:type="gramStart"/>
-            <w:r>
-              <w:rPr>
-                <w:rFonts w:ascii="Tahoma" w:hAnsi="Tahoma" w:cs="Tahoma"/>
-                <w:sz w:val="20"/>
-              </w:rPr>
-              <w:t xml:space="preserve">is </w:t>
+              <w:t xml:space="preserve">feedback processes so that there is </w:t>
             </w:r>
             <w:r>
               <w:rPr>
@@ -8750,7 +8570,6 @@
               </w:rPr>
               <w:t>are</w:t>
             </w:r>
-            <w:proofErr w:type="gramEnd"/>
             <w:r>
               <w:rPr>
                 <w:rFonts w:ascii="Tahoma" w:hAnsi="Tahoma" w:cs="Tahoma"/>
@@ -9387,7 +9206,7 @@
       </w:pPr>
     </w:p>
     <w:sectPr>
-      <w:headerReference w:type="default" r:id="rId19"/>
+      <w:headerReference w:type="default" r:id="rId18"/>
       <w:pgSz w:w="11906" w:h="16838"/>
       <w:pgMar w:top="1134" w:right="1134" w:bottom="1134" w:left="1134" w:header="708" w:footer="708" w:gutter="0"/>
       <w:cols w:space="708"/>
@@ -12593,7 +12412,7 @@
   <w:abstractNum w:abstractNumId="27" w15:restartNumberingAfterBreak="0">
     <w:nsid w:val="4A6C59FF"/>
     <w:multiLevelType w:val="hybridMultilevel"/>
-    <w:tmpl w:val="96441A7A"/>
+    <w:tmpl w:val="121648D8"/>
     <w:lvl w:ilvl="0" w:tplc="0C09000F">
       <w:start w:val="1"/>
       <w:numFmt w:val="decimal"/>
@@ -12677,6 +12496,119 @@
     </w:lvl>
   </w:abstractNum>
   <w:abstractNum w:abstractNumId="28" w15:restartNumberingAfterBreak="0">
+    <w:nsid w:val="4C5D5676"/>
+    <w:multiLevelType w:val="hybridMultilevel"/>
+    <w:tmpl w:val="3872EC00"/>
+    <w:lvl w:ilvl="0" w:tplc="0C090001">
+      <w:start w:val="1"/>
+      <w:numFmt w:val="bullet"/>
+      <w:lvlText w:val=""/>
+      <w:lvlJc w:val="left"/>
+      <w:pPr>
+        <w:ind w:left="720" w:hanging="360"/>
+      </w:pPr>
+      <w:rPr>
+        <w:rFonts w:ascii="Symbol" w:hAnsi="Symbol" w:hint="default"/>
+      </w:rPr>
+    </w:lvl>
+    <w:lvl w:ilvl="1" w:tplc="0C090003" w:tentative="1">
+      <w:start w:val="1"/>
+      <w:numFmt w:val="bullet"/>
+      <w:lvlText w:val="o"/>
+      <w:lvlJc w:val="left"/>
+      <w:pPr>
+        <w:ind w:left="1440" w:hanging="360"/>
+      </w:pPr>
+      <w:rPr>
+        <w:rFonts w:ascii="Courier New" w:hAnsi="Courier New" w:cs="Courier New" w:hint="default"/>
+      </w:rPr>
+    </w:lvl>
+    <w:lvl w:ilvl="2" w:tplc="0C090005" w:tentative="1">
+      <w:start w:val="1"/>
+      <w:numFmt w:val="bullet"/>
+      <w:lvlText w:val=""/>
+      <w:lvlJc w:val="left"/>
+      <w:pPr>
+        <w:ind w:left="2160" w:hanging="360"/>
+      </w:pPr>
+      <w:rPr>
+        <w:rFonts w:ascii="Wingdings" w:hAnsi="Wingdings" w:hint="default"/>
+      </w:rPr>
+    </w:lvl>
+    <w:lvl w:ilvl="3" w:tplc="0C090001" w:tentative="1">
+      <w:start w:val="1"/>
+      <w:numFmt w:val="bullet"/>
+      <w:lvlText w:val=""/>
+      <w:lvlJc w:val="left"/>
+      <w:pPr>
+        <w:ind w:left="2880" w:hanging="360"/>
+      </w:pPr>
+      <w:rPr>
+        <w:rFonts w:ascii="Symbol" w:hAnsi="Symbol" w:hint="default"/>
+      </w:rPr>
+    </w:lvl>
+    <w:lvl w:ilvl="4" w:tplc="0C090003" w:tentative="1">
+      <w:start w:val="1"/>
+      <w:numFmt w:val="bullet"/>
+      <w:lvlText w:val="o"/>
+      <w:lvlJc w:val="left"/>
+      <w:pPr>
+        <w:ind w:left="3600" w:hanging="360"/>
+      </w:pPr>
+      <w:rPr>
+        <w:rFonts w:ascii="Courier New" w:hAnsi="Courier New" w:cs="Courier New" w:hint="default"/>
+      </w:rPr>
+    </w:lvl>
+    <w:lvl w:ilvl="5" w:tplc="0C090005" w:tentative="1">
+      <w:start w:val="1"/>
+      <w:numFmt w:val="bullet"/>
+      <w:lvlText w:val=""/>
+      <w:lvlJc w:val="left"/>
+      <w:pPr>
+        <w:ind w:left="4320" w:hanging="360"/>
+      </w:pPr>
+      <w:rPr>
+        <w:rFonts w:ascii="Wingdings" w:hAnsi="Wingdings" w:hint="default"/>
+      </w:rPr>
+    </w:lvl>
+    <w:lvl w:ilvl="6" w:tplc="0C090001" w:tentative="1">
+      <w:start w:val="1"/>
+      <w:numFmt w:val="bullet"/>
+      <w:lvlText w:val=""/>
+      <w:lvlJc w:val="left"/>
+      <w:pPr>
+        <w:ind w:left="5040" w:hanging="360"/>
+      </w:pPr>
+      <w:rPr>
+        <w:rFonts w:ascii="Symbol" w:hAnsi="Symbol" w:hint="default"/>
+      </w:rPr>
+    </w:lvl>
+    <w:lvl w:ilvl="7" w:tplc="0C090003" w:tentative="1">
+      <w:start w:val="1"/>
+      <w:numFmt w:val="bullet"/>
+      <w:lvlText w:val="o"/>
+      <w:lvlJc w:val="left"/>
+      <w:pPr>
+        <w:ind w:left="5760" w:hanging="360"/>
+      </w:pPr>
+      <w:rPr>
+        <w:rFonts w:ascii="Courier New" w:hAnsi="Courier New" w:cs="Courier New" w:hint="default"/>
+      </w:rPr>
+    </w:lvl>
+    <w:lvl w:ilvl="8" w:tplc="0C090005" w:tentative="1">
+      <w:start w:val="1"/>
+      <w:numFmt w:val="bullet"/>
+      <w:lvlText w:val=""/>
+      <w:lvlJc w:val="left"/>
+      <w:pPr>
+        <w:ind w:left="6480" w:hanging="360"/>
+      </w:pPr>
+      <w:rPr>
+        <w:rFonts w:ascii="Wingdings" w:hAnsi="Wingdings" w:hint="default"/>
+      </w:rPr>
+    </w:lvl>
+  </w:abstractNum>
+  <w:abstractNum w:abstractNumId="29" w15:restartNumberingAfterBreak="0">
     <w:nsid w:val="510C70D8"/>
     <w:multiLevelType w:val="hybridMultilevel"/>
     <w:tmpl w:val="9DECCF56"/>
@@ -12765,7 +12697,7 @@
       </w:pPr>
     </w:lvl>
   </w:abstractNum>
-  <w:abstractNum w:abstractNumId="29" w15:restartNumberingAfterBreak="0">
+  <w:abstractNum w:abstractNumId="30" w15:restartNumberingAfterBreak="0">
     <w:nsid w:val="53D02318"/>
     <w:multiLevelType w:val="hybridMultilevel"/>
     <w:tmpl w:val="0BE46C74"/>
@@ -12878,7 +12810,7 @@
       </w:rPr>
     </w:lvl>
   </w:abstractNum>
-  <w:abstractNum w:abstractNumId="30" w15:restartNumberingAfterBreak="0">
+  <w:abstractNum w:abstractNumId="31" w15:restartNumberingAfterBreak="0">
     <w:nsid w:val="54586E1A"/>
     <w:multiLevelType w:val="hybridMultilevel"/>
     <w:tmpl w:val="DAA46898"/>
@@ -12968,7 +12900,7 @@
       </w:pPr>
     </w:lvl>
   </w:abstractNum>
-  <w:abstractNum w:abstractNumId="31" w15:restartNumberingAfterBreak="0">
+  <w:abstractNum w:abstractNumId="32" w15:restartNumberingAfterBreak="0">
     <w:nsid w:val="54B6101D"/>
     <w:multiLevelType w:val="multilevel"/>
     <w:tmpl w:val="2042DFF4"/>
@@ -13057,7 +12989,7 @@
       </w:pPr>
     </w:lvl>
   </w:abstractNum>
-  <w:abstractNum w:abstractNumId="32" w15:restartNumberingAfterBreak="0">
+  <w:abstractNum w:abstractNumId="33" w15:restartNumberingAfterBreak="0">
     <w:nsid w:val="590A2B77"/>
     <w:multiLevelType w:val="hybridMultilevel"/>
     <w:tmpl w:val="482C0CAE"/>
@@ -13170,7 +13102,7 @@
       </w:rPr>
     </w:lvl>
   </w:abstractNum>
-  <w:abstractNum w:abstractNumId="33" w15:restartNumberingAfterBreak="0">
+  <w:abstractNum w:abstractNumId="34" w15:restartNumberingAfterBreak="0">
     <w:nsid w:val="5CA730F9"/>
     <w:multiLevelType w:val="hybridMultilevel"/>
     <w:tmpl w:val="E1925478"/>
@@ -13283,7 +13215,7 @@
       </w:rPr>
     </w:lvl>
   </w:abstractNum>
-  <w:abstractNum w:abstractNumId="34" w15:restartNumberingAfterBreak="0">
+  <w:abstractNum w:abstractNumId="35" w15:restartNumberingAfterBreak="0">
     <w:nsid w:val="5DA25015"/>
     <w:multiLevelType w:val="multilevel"/>
     <w:tmpl w:val="2042DFF4"/>
@@ -13372,7 +13304,7 @@
       </w:pPr>
     </w:lvl>
   </w:abstractNum>
-  <w:abstractNum w:abstractNumId="35" w15:restartNumberingAfterBreak="0">
+  <w:abstractNum w:abstractNumId="36" w15:restartNumberingAfterBreak="0">
     <w:nsid w:val="5EC149F4"/>
     <w:multiLevelType w:val="multilevel"/>
     <w:tmpl w:val="429244AA"/>
@@ -13458,7 +13390,7 @@
       </w:pPr>
     </w:lvl>
   </w:abstractNum>
-  <w:abstractNum w:abstractNumId="36" w15:restartNumberingAfterBreak="0">
+  <w:abstractNum w:abstractNumId="37" w15:restartNumberingAfterBreak="0">
     <w:nsid w:val="63C82B3D"/>
     <w:multiLevelType w:val="hybridMultilevel"/>
     <w:tmpl w:val="E6D414BA"/>
@@ -13571,7 +13503,7 @@
       </w:rPr>
     </w:lvl>
   </w:abstractNum>
-  <w:abstractNum w:abstractNumId="37" w15:restartNumberingAfterBreak="0">
+  <w:abstractNum w:abstractNumId="38" w15:restartNumberingAfterBreak="0">
     <w:nsid w:val="71797BF5"/>
     <w:multiLevelType w:val="multilevel"/>
     <w:tmpl w:val="2042DFF4"/>
@@ -13660,7 +13592,7 @@
       </w:pPr>
     </w:lvl>
   </w:abstractNum>
-  <w:abstractNum w:abstractNumId="38" w15:restartNumberingAfterBreak="0">
+  <w:abstractNum w:abstractNumId="39" w15:restartNumberingAfterBreak="0">
     <w:nsid w:val="74C86744"/>
     <w:multiLevelType w:val="hybridMultilevel"/>
     <w:tmpl w:val="C594390C"/>
@@ -13746,7 +13678,7 @@
       </w:pPr>
     </w:lvl>
   </w:abstractNum>
-  <w:abstractNum w:abstractNumId="39" w15:restartNumberingAfterBreak="0">
+  <w:abstractNum w:abstractNumId="40" w15:restartNumberingAfterBreak="0">
     <w:nsid w:val="75267442"/>
     <w:multiLevelType w:val="hybridMultilevel"/>
     <w:tmpl w:val="B7B29AE2"/>
@@ -13832,7 +13764,7 @@
       </w:pPr>
     </w:lvl>
   </w:abstractNum>
-  <w:abstractNum w:abstractNumId="40" w15:restartNumberingAfterBreak="0">
+  <w:abstractNum w:abstractNumId="41" w15:restartNumberingAfterBreak="0">
     <w:nsid w:val="764C1740"/>
     <w:multiLevelType w:val="hybridMultilevel"/>
     <w:tmpl w:val="67885CF0"/>
@@ -13945,7 +13877,7 @@
       </w:rPr>
     </w:lvl>
   </w:abstractNum>
-  <w:abstractNum w:abstractNumId="41" w15:restartNumberingAfterBreak="0">
+  <w:abstractNum w:abstractNumId="42" w15:restartNumberingAfterBreak="0">
     <w:nsid w:val="76975813"/>
     <w:multiLevelType w:val="hybridMultilevel"/>
     <w:tmpl w:val="4C605B12"/>
@@ -14058,7 +13990,7 @@
       </w:rPr>
     </w:lvl>
   </w:abstractNum>
-  <w:abstractNum w:abstractNumId="42" w15:restartNumberingAfterBreak="0">
+  <w:abstractNum w:abstractNumId="43" w15:restartNumberingAfterBreak="0">
     <w:nsid w:val="79F6271E"/>
     <w:multiLevelType w:val="hybridMultilevel"/>
     <w:tmpl w:val="D3EED5E0"/>
@@ -14144,7 +14076,7 @@
       </w:pPr>
     </w:lvl>
   </w:abstractNum>
-  <w:abstractNum w:abstractNumId="43" w15:restartNumberingAfterBreak="0">
+  <w:abstractNum w:abstractNumId="44" w15:restartNumberingAfterBreak="0">
     <w:nsid w:val="7D09060E"/>
     <w:multiLevelType w:val="hybridMultilevel"/>
     <w:tmpl w:val="ED628F38"/>
@@ -14230,7 +14162,7 @@
       </w:pPr>
     </w:lvl>
   </w:abstractNum>
-  <w:abstractNum w:abstractNumId="44" w15:restartNumberingAfterBreak="0">
+  <w:abstractNum w:abstractNumId="45" w15:restartNumberingAfterBreak="0">
     <w:nsid w:val="7EA96B7A"/>
     <w:multiLevelType w:val="multilevel"/>
     <w:tmpl w:val="D01EBF64"/>
@@ -14356,7 +14288,7 @@
     <w:abstractNumId w:val="5"/>
   </w:num>
   <w:num w:numId="5" w16cid:durableId="407576459">
-    <w:abstractNumId w:val="32"/>
+    <w:abstractNumId w:val="33"/>
   </w:num>
   <w:num w:numId="6" w16cid:durableId="1505825890">
     <w:abstractNumId w:val="22"/>
@@ -14374,25 +14306,25 @@
     <w:abstractNumId w:val="20"/>
   </w:num>
   <w:num w:numId="11" w16cid:durableId="926420809">
-    <w:abstractNumId w:val="29"/>
+    <w:abstractNumId w:val="30"/>
   </w:num>
   <w:num w:numId="12" w16cid:durableId="563948014">
     <w:abstractNumId w:val="24"/>
   </w:num>
   <w:num w:numId="13" w16cid:durableId="402990119">
-    <w:abstractNumId w:val="42"/>
+    <w:abstractNumId w:val="43"/>
   </w:num>
   <w:num w:numId="14" w16cid:durableId="297075819">
     <w:abstractNumId w:val="15"/>
   </w:num>
   <w:num w:numId="15" w16cid:durableId="400100412">
-    <w:abstractNumId w:val="41"/>
+    <w:abstractNumId w:val="42"/>
   </w:num>
   <w:num w:numId="16" w16cid:durableId="1799491477">
     <w:abstractNumId w:val="3"/>
   </w:num>
   <w:num w:numId="17" w16cid:durableId="186792745">
-    <w:abstractNumId w:val="43"/>
+    <w:abstractNumId w:val="44"/>
   </w:num>
   <w:num w:numId="18" w16cid:durableId="702900436">
     <w:abstractNumId w:val="12"/>
@@ -14401,13 +14333,13 @@
     <w:abstractNumId w:val="9"/>
   </w:num>
   <w:num w:numId="20" w16cid:durableId="1721053411">
-    <w:abstractNumId w:val="35"/>
+    <w:abstractNumId w:val="36"/>
   </w:num>
   <w:num w:numId="21" w16cid:durableId="402604831">
     <w:abstractNumId w:val="1"/>
   </w:num>
   <w:num w:numId="22" w16cid:durableId="831289049">
-    <w:abstractNumId w:val="34"/>
+    <w:abstractNumId w:val="35"/>
   </w:num>
   <w:num w:numId="23" w16cid:durableId="199054363">
     <w:abstractNumId w:val="7"/>
@@ -14416,7 +14348,7 @@
     <w:abstractNumId w:val="25"/>
   </w:num>
   <w:num w:numId="25" w16cid:durableId="1595625969">
-    <w:abstractNumId w:val="31"/>
+    <w:abstractNumId w:val="32"/>
   </w:num>
   <w:num w:numId="26" w16cid:durableId="1877112594">
     <w:abstractNumId w:val="19"/>
@@ -14425,25 +14357,25 @@
     <w:abstractNumId w:val="26"/>
   </w:num>
   <w:num w:numId="28" w16cid:durableId="463163103">
-    <w:abstractNumId w:val="33"/>
+    <w:abstractNumId w:val="34"/>
   </w:num>
   <w:num w:numId="29" w16cid:durableId="2120831636">
     <w:abstractNumId w:val="17"/>
   </w:num>
   <w:num w:numId="30" w16cid:durableId="1080978750">
-    <w:abstractNumId w:val="37"/>
+    <w:abstractNumId w:val="38"/>
   </w:num>
   <w:num w:numId="31" w16cid:durableId="855582317">
     <w:abstractNumId w:val="11"/>
   </w:num>
   <w:num w:numId="32" w16cid:durableId="1401706279">
-    <w:abstractNumId w:val="39"/>
+    <w:abstractNumId w:val="40"/>
   </w:num>
   <w:num w:numId="33" w16cid:durableId="2114473876">
-    <w:abstractNumId w:val="28"/>
+    <w:abstractNumId w:val="29"/>
   </w:num>
   <w:num w:numId="34" w16cid:durableId="71779739">
-    <w:abstractNumId w:val="44"/>
+    <w:abstractNumId w:val="45"/>
   </w:num>
   <w:num w:numId="35" w16cid:durableId="1642345753">
     <w:abstractNumId w:val="6"/>
@@ -14452,10 +14384,10 @@
     <w:abstractNumId w:val="27"/>
   </w:num>
   <w:num w:numId="37" w16cid:durableId="1010060184">
-    <w:abstractNumId w:val="30"/>
+    <w:abstractNumId w:val="31"/>
   </w:num>
   <w:num w:numId="38" w16cid:durableId="285504050">
-    <w:abstractNumId w:val="40"/>
+    <w:abstractNumId w:val="41"/>
   </w:num>
   <w:num w:numId="39" w16cid:durableId="852033686">
     <w:abstractNumId w:val="14"/>
@@ -14467,16 +14399,19 @@
     <w:abstractNumId w:val="16"/>
   </w:num>
   <w:num w:numId="42" w16cid:durableId="951279501">
-    <w:abstractNumId w:val="38"/>
+    <w:abstractNumId w:val="39"/>
   </w:num>
   <w:num w:numId="43" w16cid:durableId="998535965">
-    <w:abstractNumId w:val="36"/>
+    <w:abstractNumId w:val="37"/>
   </w:num>
   <w:num w:numId="44" w16cid:durableId="186411838">
     <w:abstractNumId w:val="0"/>
   </w:num>
   <w:num w:numId="45" w16cid:durableId="618683277">
     <w:abstractNumId w:val="4"/>
+  </w:num>
+  <w:num w:numId="46" w16cid:durableId="438837461">
+    <w:abstractNumId w:val="28"/>
   </w:num>
 </w:numbering>
 </file>
@@ -15963,6 +15898,10 @@
 </file>
 
 <file path=customXml/item1.xml><?xml version="1.0" encoding="utf-8"?>
+<b:Sources xmlns:b="http://schemas.openxmlformats.org/officeDocument/2006/bibliography" xmlns="http://schemas.openxmlformats.org/officeDocument/2006/bibliography" SelectedStyle="\APASixthEditionOfficeOnline.xsl" StyleName="APA" Version="6"/>
+</file>
+
+<file path=customXml/item2.xml><?xml version="1.0" encoding="utf-8"?>
 <p:properties xmlns:p="http://schemas.microsoft.com/office/2006/metadata/properties" xmlns:xsi="http://www.w3.org/2001/XMLSchema-instance" xmlns:pc="http://schemas.microsoft.com/office/infopath/2007/PartnerControls">
   <documentManagement>
     <Notes xmlns="478d409e-a518-4a0e-8e11-4423b5118792" xsi:nil="true"/>
@@ -15970,20 +15909,7 @@
 </p:properties>
 </file>
 
-<file path=customXml/item2.xml><?xml version="1.0" encoding="utf-8"?>
-<b:Sources xmlns:b="http://schemas.openxmlformats.org/officeDocument/2006/bibliography" xmlns="http://schemas.openxmlformats.org/officeDocument/2006/bibliography" SelectedStyle="\APASixthEditionOfficeOnline.xsl" StyleName="APA" Version="6"/>
-</file>
-
 <file path=customXml/item3.xml><?xml version="1.0" encoding="utf-8"?>
-<?mso-contentType ?>
-<FormTemplates xmlns="http://schemas.microsoft.com/sharepoint/v3/contenttype/forms">
-  <Display>DocumentLibraryForm</Display>
-  <Edit>DocumentLibraryForm</Edit>
-  <New>DocumentLibraryForm</New>
-</FormTemplates>
-</file>
-
-<file path=customXml/item4.xml><?xml version="1.0" encoding="utf-8"?>
 <ct:contentTypeSchema xmlns:ct="http://schemas.microsoft.com/office/2006/metadata/contentType" xmlns:ma="http://schemas.microsoft.com/office/2006/metadata/properties/metaAttributes" ct:_="" ma:_="" ma:contentTypeName="Document" ma:contentTypeID="0x01010008A387A6A5F150438AB789FA73477179" ma:contentTypeVersion="13" ma:contentTypeDescription="Create a new document." ma:contentTypeScope="" ma:versionID="fdcfc3d1927a66f6a9a74ac5838ff44c">
   <xsd:schema xmlns:xsd="http://www.w3.org/2001/XMLSchema" xmlns:xs="http://www.w3.org/2001/XMLSchema" xmlns:p="http://schemas.microsoft.com/office/2006/metadata/properties" xmlns:ns2="478d409e-a518-4a0e-8e11-4423b5118792" xmlns:ns3="339acee6-c10d-4fa9-b653-6ffa3ad6072a" targetNamespace="http://schemas.microsoft.com/office/2006/metadata/properties" ma:root="true" ma:fieldsID="60253e2524309f6916fd38a3e2afaaea" ns2:_="" ns3:_="">
     <xsd:import namespace="478d409e-a518-4a0e-8e11-4423b5118792"/>
@@ -16208,7 +16134,24 @@
 </ct:contentTypeSchema>
 </file>
 
+<file path=customXml/item4.xml><?xml version="1.0" encoding="utf-8"?>
+<?mso-contentType ?>
+<FormTemplates xmlns="http://schemas.microsoft.com/sharepoint/v3/contenttype/forms">
+  <Display>DocumentLibraryForm</Display>
+  <Edit>DocumentLibraryForm</Edit>
+  <New>DocumentLibraryForm</New>
+</FormTemplates>
+</file>
+
 <file path=customXml/itemProps1.xml><?xml version="1.0" encoding="utf-8"?>
+<ds:datastoreItem xmlns:ds="http://schemas.openxmlformats.org/officeDocument/2006/customXml" ds:itemID="{20920B34-2DE7-4E12-8AF6-7A668D0DFC5C}">
+  <ds:schemaRefs>
+    <ds:schemaRef ds:uri="http://schemas.openxmlformats.org/officeDocument/2006/bibliography"/>
+  </ds:schemaRefs>
+</ds:datastoreItem>
+</file>
+
+<file path=customXml/itemProps2.xml><?xml version="1.0" encoding="utf-8"?>
 <ds:datastoreItem xmlns:ds="http://schemas.openxmlformats.org/officeDocument/2006/customXml" ds:itemID="{DE34826B-69CA-4F73-92F8-D6287CBB69AF}">
   <ds:schemaRefs>
     <ds:schemaRef ds:uri="http://schemas.microsoft.com/office/2006/metadata/properties"/>
@@ -16218,23 +16161,7 @@
 </ds:datastoreItem>
 </file>
 
-<file path=customXml/itemProps2.xml><?xml version="1.0" encoding="utf-8"?>
-<ds:datastoreItem xmlns:ds="http://schemas.openxmlformats.org/officeDocument/2006/customXml" ds:itemID="{20920B34-2DE7-4E12-8AF6-7A668D0DFC5C}">
-  <ds:schemaRefs>
-    <ds:schemaRef ds:uri="http://schemas.openxmlformats.org/officeDocument/2006/bibliography"/>
-  </ds:schemaRefs>
-</ds:datastoreItem>
-</file>
-
 <file path=customXml/itemProps3.xml><?xml version="1.0" encoding="utf-8"?>
-<ds:datastoreItem xmlns:ds="http://schemas.openxmlformats.org/officeDocument/2006/customXml" ds:itemID="{A80EEEA6-436B-49D9-8C20-9336E244E8CE}">
-  <ds:schemaRefs>
-    <ds:schemaRef ds:uri="http://schemas.microsoft.com/sharepoint/v3/contenttype/forms"/>
-  </ds:schemaRefs>
-</ds:datastoreItem>
-</file>
-
-<file path=customXml/itemProps4.xml><?xml version="1.0" encoding="utf-8"?>
 <ds:datastoreItem xmlns:ds="http://schemas.openxmlformats.org/officeDocument/2006/customXml" ds:itemID="{DDED9130-3BD4-4E0B-93A5-23B7447949D4}">
   <ds:schemaRefs>
     <ds:schemaRef ds:uri="http://schemas.microsoft.com/office/2006/metadata/contentType"/>
@@ -16251,4 +16178,12 @@
     <ds:schemaRef ds:uri="http://schemas.microsoft.com/internal/obd"/>
   </ds:schemaRefs>
 </ds:datastoreItem>
+</file>
+
+<file path=customXml/itemProps4.xml><?xml version="1.0" encoding="utf-8"?>
+<ds:datastoreItem xmlns:ds="http://schemas.openxmlformats.org/officeDocument/2006/customXml" ds:itemID="{A80EEEA6-436B-49D9-8C20-9336E244E8CE}">
+  <ds:schemaRefs>
+    <ds:schemaRef ds:uri="http://schemas.microsoft.com/sharepoint/v3/contenttype/forms"/>
+  </ds:schemaRefs>
+</ds:datastoreItem>
 </file>
</xml_diff>

<commit_message>
Getting photos for AT02
</commit_message>
<xml_diff>
--- a/Informational Technology (Game Design)/Part 2/Contribute to cyber security risk management/BSBXCS404 AT2 - Risk Management Project_v2 By Richard Pountney.docx
+++ b/Informational Technology (Game Design)/Part 2/Contribute to cyber security risk management/BSBXCS404 AT2 - Risk Management Project_v2 By Richard Pountney.docx
@@ -855,8 +855,20 @@
                 <w:snapToGrid/>
                 <w:sz w:val="20"/>
               </w:rPr>
-              <w:t>Jeff Xie</w:t>
-            </w:r>
+              <w:t xml:space="preserve">Jeff </w:t>
+            </w:r>
+            <w:proofErr w:type="spellStart"/>
+            <w:r>
+              <w:rPr>
+                <w:rFonts w:ascii="Tahoma" w:hAnsi="Tahoma" w:cs="Tahoma"/>
+                <w:b/>
+                <w:bCs/>
+                <w:snapToGrid/>
+                <w:sz w:val="20"/>
+              </w:rPr>
+              <w:t>Xie</w:t>
+            </w:r>
+            <w:proofErr w:type="spellEnd"/>
           </w:p>
         </w:tc>
       </w:tr>
@@ -8160,7 +8172,13 @@
               <w:t>be able to navigate it.</w:t>
             </w:r>
             <w:r>
-              <w:t xml:space="preserve"> Especially when setting up for the first scan, this is also how you configuring the anti-virus as well.</w:t>
+              <w:t xml:space="preserve"> Especially when setting up for the first scan, this is also how you </w:t>
+            </w:r>
+            <w:r>
+              <w:t>configure</w:t>
+            </w:r>
+            <w:r>
+              <w:t xml:space="preserve"> the anti-virus as well.</w:t>
             </w:r>
           </w:p>
           <w:p>
@@ -8171,7 +8189,7 @@
           <w:p>
             <w:pPr>
               <w:widowControl/>
-              <w:spacing w:after="200" w:line="276" w:lineRule="auto"/>
+              <w:spacing w:line="276" w:lineRule="auto"/>
               <w:rPr>
                 <w:rFonts w:ascii="Tahoma" w:hAnsi="Tahoma" w:cs="Tahoma"/>
                 <w:sz w:val="20"/>
@@ -8213,6 +8231,158 @@
               </w:rPr>
               <w:t>results.</w:t>
             </w:r>
+          </w:p>
+          <w:p>
+            <w:pPr>
+              <w:pStyle w:val="MyStyle"/>
+            </w:pPr>
+            <w:r>
+              <w:t>Password Policy:</w:t>
+            </w:r>
+          </w:p>
+          <w:p>
+            <w:pPr>
+              <w:pStyle w:val="MyStyle"/>
+            </w:pPr>
+            <w:r>
+              <w:rPr>
+                <w:noProof/>
+              </w:rPr>
+              <w:drawing>
+                <wp:inline distT="0" distB="0" distL="0" distR="0" wp14:anchorId="2A3A5CE7" wp14:editId="47023312">
+                  <wp:extent cx="6313018" cy="4545576"/>
+                  <wp:effectExtent l="0" t="0" r="0" b="7620"/>
+                  <wp:docPr id="10" name="Picture 10"/>
+                  <wp:cNvGraphicFramePr>
+                    <a:graphicFrameLocks xmlns:a="http://schemas.openxmlformats.org/drawingml/2006/main" noChangeAspect="1"/>
+                  </wp:cNvGraphicFramePr>
+                  <a:graphic xmlns:a="http://schemas.openxmlformats.org/drawingml/2006/main">
+                    <a:graphicData uri="http://schemas.openxmlformats.org/drawingml/2006/picture">
+                      <pic:pic xmlns:pic="http://schemas.openxmlformats.org/drawingml/2006/picture">
+                        <pic:nvPicPr>
+                          <pic:cNvPr id="0" name="Picture 1"/>
+                          <pic:cNvPicPr>
+                            <a:picLocks noChangeAspect="1" noChangeArrowheads="1"/>
+                          </pic:cNvPicPr>
+                        </pic:nvPicPr>
+                        <pic:blipFill>
+                          <a:blip r:embed="rId18">
+                            <a:extLst>
+                              <a:ext uri="{28A0092B-C50C-407E-A947-70E740481C1C}">
+                                <a14:useLocalDpi xmlns:a14="http://schemas.microsoft.com/office/drawing/2010/main" val="0"/>
+                              </a:ext>
+                            </a:extLst>
+                          </a:blip>
+                          <a:srcRect/>
+                          <a:stretch>
+                            <a:fillRect/>
+                          </a:stretch>
+                        </pic:blipFill>
+                        <pic:spPr bwMode="auto">
+                          <a:xfrm>
+                            <a:off x="0" y="0"/>
+                            <a:ext cx="6377289" cy="4591853"/>
+                          </a:xfrm>
+                          <a:prstGeom prst="rect">
+                            <a:avLst/>
+                          </a:prstGeom>
+                          <a:noFill/>
+                          <a:ln>
+                            <a:noFill/>
+                          </a:ln>
+                        </pic:spPr>
+                      </pic:pic>
+                    </a:graphicData>
+                  </a:graphic>
+                </wp:inline>
+              </w:drawing>
+            </w:r>
+            <w:r>
+              <w:t xml:space="preserve">This is showing the VM Local Security Policy, Password Policy. As shown in this image, the minimum password length is 0 characters which means that you don’t need a password to </w:t>
+            </w:r>
+            <w:r>
+              <w:t>login. This puts the system at a high risk.</w:t>
+            </w:r>
+          </w:p>
+          <w:p>
+            <w:pPr>
+              <w:pStyle w:val="MyStyle"/>
+            </w:pPr>
+          </w:p>
+          <w:p>
+            <w:pPr>
+              <w:pStyle w:val="MyStyle"/>
+            </w:pPr>
+            <w:r>
+              <w:lastRenderedPageBreak/>
+              <w:t>Anti-Virus Solution:</w:t>
+            </w:r>
+            <w:r>
+              <w:rPr>
+                <w:noProof/>
+              </w:rPr>
+              <w:drawing>
+                <wp:inline distT="0" distB="0" distL="0" distR="0" wp14:anchorId="4C34BFCE" wp14:editId="5FF97CDA">
+                  <wp:extent cx="6298565" cy="4520565"/>
+                  <wp:effectExtent l="0" t="0" r="6985" b="0"/>
+                  <wp:docPr id="11" name="Picture 11"/>
+                  <wp:cNvGraphicFramePr>
+                    <a:graphicFrameLocks xmlns:a="http://schemas.openxmlformats.org/drawingml/2006/main" noChangeAspect="1"/>
+                  </wp:cNvGraphicFramePr>
+                  <a:graphic xmlns:a="http://schemas.openxmlformats.org/drawingml/2006/main">
+                    <a:graphicData uri="http://schemas.openxmlformats.org/drawingml/2006/picture">
+                      <pic:pic xmlns:pic="http://schemas.openxmlformats.org/drawingml/2006/picture">
+                        <pic:nvPicPr>
+                          <pic:cNvPr id="0" name="Picture 3"/>
+                          <pic:cNvPicPr>
+                            <a:picLocks noChangeAspect="1" noChangeArrowheads="1"/>
+                          </pic:cNvPicPr>
+                        </pic:nvPicPr>
+                        <pic:blipFill>
+                          <a:blip r:embed="rId19">
+                            <a:extLst>
+                              <a:ext uri="{28A0092B-C50C-407E-A947-70E740481C1C}">
+                                <a14:useLocalDpi xmlns:a14="http://schemas.microsoft.com/office/drawing/2010/main" val="0"/>
+                              </a:ext>
+                            </a:extLst>
+                          </a:blip>
+                          <a:srcRect/>
+                          <a:stretch>
+                            <a:fillRect/>
+                          </a:stretch>
+                        </pic:blipFill>
+                        <pic:spPr bwMode="auto">
+                          <a:xfrm>
+                            <a:off x="0" y="0"/>
+                            <a:ext cx="6298565" cy="4520565"/>
+                          </a:xfrm>
+                          <a:prstGeom prst="rect">
+                            <a:avLst/>
+                          </a:prstGeom>
+                          <a:noFill/>
+                          <a:ln>
+                            <a:noFill/>
+                          </a:ln>
+                        </pic:spPr>
+                      </pic:pic>
+                    </a:graphicData>
+                  </a:graphic>
+                </wp:inline>
+              </w:drawing>
+            </w:r>
+          </w:p>
+          <w:p>
+            <w:pPr>
+              <w:pStyle w:val="MyStyle"/>
+            </w:pPr>
+            <w:r>
+              <w:t xml:space="preserve">This is showing the VM desktop </w:t>
+            </w:r>
+          </w:p>
+          <w:p>
+            <w:pPr>
+              <w:pStyle w:val="MyStyle"/>
+            </w:pPr>
           </w:p>
           <w:p>
             <w:pPr>
@@ -8315,6 +8485,7 @@
               </w:rPr>
               <w:t xml:space="preserve">*Windows 10 Virtual Machine &lt;User ID: </w:t>
             </w:r>
+            <w:proofErr w:type="spellStart"/>
             <w:r>
               <w:rPr>
                 <w:rFonts w:asciiTheme="minorHAnsi" w:hAnsiTheme="minorHAnsi" w:cstheme="minorHAnsi"/>
@@ -8329,7 +8500,16 @@
                 <w:bCs/>
                 <w:szCs w:val="24"/>
               </w:rPr>
-              <w:t xml:space="preserve">|Password </w:t>
+              <w:t>|Password</w:t>
+            </w:r>
+            <w:proofErr w:type="spellEnd"/>
+            <w:r>
+              <w:rPr>
+                <w:rFonts w:asciiTheme="minorHAnsi" w:hAnsiTheme="minorHAnsi" w:cstheme="minorHAnsi"/>
+                <w:bCs/>
+                <w:szCs w:val="24"/>
+              </w:rPr>
+              <w:t xml:space="preserve"> </w:t>
             </w:r>
             <w:r>
               <w:rPr>
@@ -8404,7 +8584,7 @@
                 <w:szCs w:val="24"/>
               </w:rPr>
             </w:pPr>
-            <w:hyperlink r:id="rId18" w:history="1">
+            <w:hyperlink r:id="rId20" w:history="1">
               <w:r>
                 <w:rPr>
                   <w:rStyle w:val="Hyperlink"/>
@@ -8600,6 +8780,7 @@
                 <w:rFonts w:ascii="Tahoma" w:hAnsi="Tahoma" w:cs="Tahoma"/>
                 <w:sz w:val="20"/>
               </w:rPr>
+              <w:lastRenderedPageBreak/>
               <w:t>Third-party antivirus solution is installed</w:t>
             </w:r>
           </w:p>
@@ -8627,12 +8808,153 @@
           </w:p>
           <w:p>
             <w:pPr>
-              <w:widowControl/>
-              <w:spacing w:after="200" w:line="276" w:lineRule="auto"/>
-              <w:rPr>
-                <w:rFonts w:ascii="Tahoma" w:hAnsi="Tahoma" w:cs="Tahoma"/>
-                <w:sz w:val="20"/>
-              </w:rPr>
+              <w:pStyle w:val="MyStyle"/>
+            </w:pPr>
+            <w:r>
+              <w:t>Password Policy:</w:t>
+            </w:r>
+          </w:p>
+          <w:p>
+            <w:pPr>
+              <w:pStyle w:val="MyStyle"/>
+            </w:pPr>
+            <w:r>
+              <w:t>Before change:</w:t>
+            </w:r>
+          </w:p>
+          <w:p>
+            <w:pPr>
+              <w:pStyle w:val="MyStyle"/>
+            </w:pPr>
+            <w:r>
+              <w:rPr>
+                <w:noProof/>
+              </w:rPr>
+              <w:t xml:space="preserve"> </w:t>
+            </w:r>
+            <w:r>
+              <w:rPr>
+                <w:noProof/>
+              </w:rPr>
+              <w:drawing>
+                <wp:inline distT="0" distB="0" distL="0" distR="0" wp14:anchorId="10090F08" wp14:editId="469253FD">
+                  <wp:extent cx="5259324" cy="3786882"/>
+                  <wp:effectExtent l="0" t="0" r="0" b="4445"/>
+                  <wp:docPr id="2" name="Picture 2"/>
+                  <wp:cNvGraphicFramePr>
+                    <a:graphicFrameLocks xmlns:a="http://schemas.openxmlformats.org/drawingml/2006/main" noChangeAspect="1"/>
+                  </wp:cNvGraphicFramePr>
+                  <a:graphic xmlns:a="http://schemas.openxmlformats.org/drawingml/2006/main">
+                    <a:graphicData uri="http://schemas.openxmlformats.org/drawingml/2006/picture">
+                      <pic:pic xmlns:pic="http://schemas.openxmlformats.org/drawingml/2006/picture">
+                        <pic:nvPicPr>
+                          <pic:cNvPr id="0" name="Picture 1"/>
+                          <pic:cNvPicPr>
+                            <a:picLocks noChangeAspect="1" noChangeArrowheads="1"/>
+                          </pic:cNvPicPr>
+                        </pic:nvPicPr>
+                        <pic:blipFill>
+                          <a:blip r:embed="rId18">
+                            <a:extLst>
+                              <a:ext uri="{28A0092B-C50C-407E-A947-70E740481C1C}">
+                                <a14:useLocalDpi xmlns:a14="http://schemas.microsoft.com/office/drawing/2010/main" val="0"/>
+                              </a:ext>
+                            </a:extLst>
+                          </a:blip>
+                          <a:srcRect/>
+                          <a:stretch>
+                            <a:fillRect/>
+                          </a:stretch>
+                        </pic:blipFill>
+                        <pic:spPr bwMode="auto">
+                          <a:xfrm>
+                            <a:off x="0" y="0"/>
+                            <a:ext cx="5300840" cy="3816775"/>
+                          </a:xfrm>
+                          <a:prstGeom prst="rect">
+                            <a:avLst/>
+                          </a:prstGeom>
+                          <a:noFill/>
+                          <a:ln>
+                            <a:noFill/>
+                          </a:ln>
+                        </pic:spPr>
+                      </pic:pic>
+                    </a:graphicData>
+                  </a:graphic>
+                </wp:inline>
+              </w:drawing>
+            </w:r>
+          </w:p>
+          <w:p>
+            <w:pPr>
+              <w:pStyle w:val="MyStyle"/>
+            </w:pPr>
+            <w:r>
+              <w:t>After Change:</w:t>
+            </w:r>
+          </w:p>
+          <w:p>
+            <w:pPr>
+              <w:pStyle w:val="MyStyle"/>
+            </w:pPr>
+            <w:r>
+              <w:rPr>
+                <w:noProof/>
+              </w:rPr>
+              <w:drawing>
+                <wp:inline distT="0" distB="0" distL="0" distR="0" wp14:anchorId="76ACDF95" wp14:editId="610A4CB1">
+                  <wp:extent cx="5296205" cy="3815614"/>
+                  <wp:effectExtent l="0" t="0" r="0" b="0"/>
+                  <wp:docPr id="9" name="Picture 9"/>
+                  <wp:cNvGraphicFramePr>
+                    <a:graphicFrameLocks xmlns:a="http://schemas.openxmlformats.org/drawingml/2006/main" noChangeAspect="1"/>
+                  </wp:cNvGraphicFramePr>
+                  <a:graphic xmlns:a="http://schemas.openxmlformats.org/drawingml/2006/main">
+                    <a:graphicData uri="http://schemas.openxmlformats.org/drawingml/2006/picture">
+                      <pic:pic xmlns:pic="http://schemas.openxmlformats.org/drawingml/2006/picture">
+                        <pic:nvPicPr>
+                          <pic:cNvPr id="0" name="Picture 2"/>
+                          <pic:cNvPicPr>
+                            <a:picLocks noChangeAspect="1" noChangeArrowheads="1"/>
+                          </pic:cNvPicPr>
+                        </pic:nvPicPr>
+                        <pic:blipFill>
+                          <a:blip r:embed="rId21">
+                            <a:extLst>
+                              <a:ext uri="{28A0092B-C50C-407E-A947-70E740481C1C}">
+                                <a14:useLocalDpi xmlns:a14="http://schemas.microsoft.com/office/drawing/2010/main" val="0"/>
+                              </a:ext>
+                            </a:extLst>
+                          </a:blip>
+                          <a:srcRect/>
+                          <a:stretch>
+                            <a:fillRect/>
+                          </a:stretch>
+                        </pic:blipFill>
+                        <pic:spPr bwMode="auto">
+                          <a:xfrm>
+                            <a:off x="0" y="0"/>
+                            <a:ext cx="5323192" cy="3835057"/>
+                          </a:xfrm>
+                          <a:prstGeom prst="rect">
+                            <a:avLst/>
+                          </a:prstGeom>
+                          <a:noFill/>
+                          <a:ln>
+                            <a:noFill/>
+                          </a:ln>
+                        </pic:spPr>
+                      </pic:pic>
+                    </a:graphicData>
+                  </a:graphic>
+                </wp:inline>
+              </w:drawing>
+            </w:r>
+          </w:p>
+          <w:p>
+            <w:pPr>
+              <w:pStyle w:val="MyStyle"/>
             </w:pPr>
           </w:p>
           <w:p>
@@ -9315,7 +9637,7 @@
       </w:pPr>
     </w:p>
     <w:sectPr>
-      <w:headerReference w:type="default" r:id="rId19"/>
+      <w:headerReference w:type="default" r:id="rId22"/>
       <w:pgSz w:w="11906" w:h="16838"/>
       <w:pgMar w:top="1134" w:right="1134" w:bottom="1134" w:left="1134" w:header="708" w:footer="708" w:gutter="0"/>
       <w:cols w:space="708"/>
@@ -15134,6 +15456,7 @@
   <w:style w:type="character" w:default="1" w:styleId="DefaultParagraphFont">
     <w:name w:val="Default Paragraph Font"/>
     <w:uiPriority w:val="1"/>
+    <w:semiHidden/>
     <w:unhideWhenUsed/>
   </w:style>
   <w:style w:type="table" w:default="1" w:styleId="TableNormal">
@@ -16006,6 +16329,10 @@
 </file>
 
 <file path=customXml/item1.xml><?xml version="1.0" encoding="utf-8"?>
+<b:Sources xmlns:b="http://schemas.openxmlformats.org/officeDocument/2006/bibliography" xmlns="http://schemas.openxmlformats.org/officeDocument/2006/bibliography" SelectedStyle="\APASixthEditionOfficeOnline.xsl" StyleName="APA" Version="6"/>
+</file>
+
+<file path=customXml/item2.xml><?xml version="1.0" encoding="utf-8"?>
 <p:properties xmlns:p="http://schemas.microsoft.com/office/2006/metadata/properties" xmlns:xsi="http://www.w3.org/2001/XMLSchema-instance" xmlns:pc="http://schemas.microsoft.com/office/infopath/2007/PartnerControls">
   <documentManagement>
     <Notes xmlns="478d409e-a518-4a0e-8e11-4423b5118792" xsi:nil="true"/>
@@ -16013,20 +16340,7 @@
 </p:properties>
 </file>
 
-<file path=customXml/item2.xml><?xml version="1.0" encoding="utf-8"?>
-<b:Sources xmlns:b="http://schemas.openxmlformats.org/officeDocument/2006/bibliography" xmlns="http://schemas.openxmlformats.org/officeDocument/2006/bibliography" SelectedStyle="\APASixthEditionOfficeOnline.xsl" StyleName="APA" Version="6"/>
-</file>
-
 <file path=customXml/item3.xml><?xml version="1.0" encoding="utf-8"?>
-<?mso-contentType ?>
-<FormTemplates xmlns="http://schemas.microsoft.com/sharepoint/v3/contenttype/forms">
-  <Display>DocumentLibraryForm</Display>
-  <Edit>DocumentLibraryForm</Edit>
-  <New>DocumentLibraryForm</New>
-</FormTemplates>
-</file>
-
-<file path=customXml/item4.xml><?xml version="1.0" encoding="utf-8"?>
 <ct:contentTypeSchema xmlns:ct="http://schemas.microsoft.com/office/2006/metadata/contentType" xmlns:ma="http://schemas.microsoft.com/office/2006/metadata/properties/metaAttributes" ct:_="" ma:_="" ma:contentTypeName="Document" ma:contentTypeID="0x01010008A387A6A5F150438AB789FA73477179" ma:contentTypeVersion="13" ma:contentTypeDescription="Create a new document." ma:contentTypeScope="" ma:versionID="fdcfc3d1927a66f6a9a74ac5838ff44c">
   <xsd:schema xmlns:xsd="http://www.w3.org/2001/XMLSchema" xmlns:xs="http://www.w3.org/2001/XMLSchema" xmlns:p="http://schemas.microsoft.com/office/2006/metadata/properties" xmlns:ns2="478d409e-a518-4a0e-8e11-4423b5118792" xmlns:ns3="339acee6-c10d-4fa9-b653-6ffa3ad6072a" targetNamespace="http://schemas.microsoft.com/office/2006/metadata/properties" ma:root="true" ma:fieldsID="60253e2524309f6916fd38a3e2afaaea" ns2:_="" ns3:_="">
     <xsd:import namespace="478d409e-a518-4a0e-8e11-4423b5118792"/>
@@ -16251,7 +16565,24 @@
 </ct:contentTypeSchema>
 </file>
 
+<file path=customXml/item4.xml><?xml version="1.0" encoding="utf-8"?>
+<?mso-contentType ?>
+<FormTemplates xmlns="http://schemas.microsoft.com/sharepoint/v3/contenttype/forms">
+  <Display>DocumentLibraryForm</Display>
+  <Edit>DocumentLibraryForm</Edit>
+  <New>DocumentLibraryForm</New>
+</FormTemplates>
+</file>
+
 <file path=customXml/itemProps1.xml><?xml version="1.0" encoding="utf-8"?>
+<ds:datastoreItem xmlns:ds="http://schemas.openxmlformats.org/officeDocument/2006/customXml" ds:itemID="{20920B34-2DE7-4E12-8AF6-7A668D0DFC5C}">
+  <ds:schemaRefs>
+    <ds:schemaRef ds:uri="http://schemas.openxmlformats.org/officeDocument/2006/bibliography"/>
+  </ds:schemaRefs>
+</ds:datastoreItem>
+</file>
+
+<file path=customXml/itemProps2.xml><?xml version="1.0" encoding="utf-8"?>
 <ds:datastoreItem xmlns:ds="http://schemas.openxmlformats.org/officeDocument/2006/customXml" ds:itemID="{DE34826B-69CA-4F73-92F8-D6287CBB69AF}">
   <ds:schemaRefs>
     <ds:schemaRef ds:uri="http://schemas.microsoft.com/office/2006/metadata/properties"/>
@@ -16261,23 +16592,7 @@
 </ds:datastoreItem>
 </file>
 
-<file path=customXml/itemProps2.xml><?xml version="1.0" encoding="utf-8"?>
-<ds:datastoreItem xmlns:ds="http://schemas.openxmlformats.org/officeDocument/2006/customXml" ds:itemID="{20920B34-2DE7-4E12-8AF6-7A668D0DFC5C}">
-  <ds:schemaRefs>
-    <ds:schemaRef ds:uri="http://schemas.openxmlformats.org/officeDocument/2006/bibliography"/>
-  </ds:schemaRefs>
-</ds:datastoreItem>
-</file>
-
 <file path=customXml/itemProps3.xml><?xml version="1.0" encoding="utf-8"?>
-<ds:datastoreItem xmlns:ds="http://schemas.openxmlformats.org/officeDocument/2006/customXml" ds:itemID="{A80EEEA6-436B-49D9-8C20-9336E244E8CE}">
-  <ds:schemaRefs>
-    <ds:schemaRef ds:uri="http://schemas.microsoft.com/sharepoint/v3/contenttype/forms"/>
-  </ds:schemaRefs>
-</ds:datastoreItem>
-</file>
-
-<file path=customXml/itemProps4.xml><?xml version="1.0" encoding="utf-8"?>
 <ds:datastoreItem xmlns:ds="http://schemas.openxmlformats.org/officeDocument/2006/customXml" ds:itemID="{DDED9130-3BD4-4E0B-93A5-23B7447949D4}">
   <ds:schemaRefs>
     <ds:schemaRef ds:uri="http://schemas.microsoft.com/office/2006/metadata/contentType"/>
@@ -16294,4 +16609,12 @@
     <ds:schemaRef ds:uri="http://schemas.microsoft.com/internal/obd"/>
   </ds:schemaRefs>
 </ds:datastoreItem>
+</file>
+
+<file path=customXml/itemProps4.xml><?xml version="1.0" encoding="utf-8"?>
+<ds:datastoreItem xmlns:ds="http://schemas.openxmlformats.org/officeDocument/2006/customXml" ds:itemID="{A80EEEA6-436B-49D9-8C20-9336E244E8CE}">
+  <ds:schemaRefs>
+    <ds:schemaRef ds:uri="http://schemas.microsoft.com/sharepoint/v3/contenttype/forms"/>
+  </ds:schemaRefs>
+</ds:datastoreItem>
 </file>
</xml_diff>